<commit_message>
Changes on process report. Bill check 9,10 , Nikola check 11,12 from Choices and problems
</commit_message>
<xml_diff>
--- a/Documents/Process report.docx
+++ b/Documents/Process report.docx
@@ -850,8 +850,6 @@
             <w:fldChar w:fldCharType="end"/>
           </w:r>
         </w:p>
-        <w:bookmarkStart w:id="0" w:name="_GoBack" w:displacedByCustomXml="next"/>
-        <w:bookmarkEnd w:id="0" w:displacedByCustomXml="next"/>
       </w:sdtContent>
     </w:sdt>
     <w:p/>
@@ -890,12 +888,12 @@
       <w:pPr>
         <w:pStyle w:val="Heading1"/>
       </w:pPr>
-      <w:bookmarkStart w:id="1" w:name="_Toc440727232"/>
+      <w:bookmarkStart w:id="0" w:name="_Toc440727232"/>
       <w:r>
         <w:lastRenderedPageBreak/>
         <w:t>Overall process</w:t>
       </w:r>
-      <w:bookmarkEnd w:id="1"/>
+      <w:bookmarkEnd w:id="0"/>
     </w:p>
     <w:p/>
     <w:p>
@@ -1837,12 +1835,12 @@
       <w:pPr>
         <w:pStyle w:val="Heading1"/>
       </w:pPr>
-      <w:bookmarkStart w:id="2" w:name="_Toc440727233"/>
+      <w:bookmarkStart w:id="1" w:name="_Toc440727233"/>
       <w:r>
         <w:lastRenderedPageBreak/>
         <w:t>Understandings made with the group and the teacher</w:t>
       </w:r>
-      <w:bookmarkEnd w:id="2"/>
+      <w:bookmarkEnd w:id="1"/>
     </w:p>
     <w:p/>
     <w:p>
@@ -1895,13 +1893,8 @@
         </w:numPr>
       </w:pPr>
       <w:r>
-        <w:t>How to combine Use-</w:t>
-      </w:r>
-      <w:proofErr w:type="gramStart"/>
-      <w:r>
-        <w:t>cases</w:t>
-      </w:r>
-      <w:proofErr w:type="gramEnd"/>
+        <w:t>How to combine Use-cases</w:t>
+      </w:r>
     </w:p>
     <w:p>
       <w:pPr>
@@ -1912,13 +1905,8 @@
         </w:numPr>
       </w:pPr>
       <w:r>
-        <w:t>How to separate Use-</w:t>
-      </w:r>
-      <w:proofErr w:type="gramStart"/>
-      <w:r>
-        <w:t>cases</w:t>
-      </w:r>
-      <w:proofErr w:type="gramEnd"/>
+        <w:t>How to separate Use-cases</w:t>
+      </w:r>
     </w:p>
     <w:p>
       <w:pPr>
@@ -1929,13 +1917,8 @@
         </w:numPr>
       </w:pPr>
       <w:r>
-        <w:t>How to expand Use-</w:t>
-      </w:r>
-      <w:proofErr w:type="gramStart"/>
-      <w:r>
-        <w:t>cases</w:t>
-      </w:r>
-      <w:proofErr w:type="gramEnd"/>
+        <w:t>How to expand Use-cases</w:t>
+      </w:r>
     </w:p>
     <w:p>
       <w:pPr>
@@ -1946,13 +1929,8 @@
         </w:numPr>
       </w:pPr>
       <w:r>
-        <w:t xml:space="preserve">What is the goal of nonfunctional requirements and how to reach </w:t>
-      </w:r>
-      <w:proofErr w:type="gramStart"/>
-      <w:r>
-        <w:t>it</w:t>
-      </w:r>
-      <w:proofErr w:type="gramEnd"/>
+        <w:t>What is the goal of nonfunctional requirements and how to reach it</w:t>
+      </w:r>
     </w:p>
     <w:p>
       <w:pPr>
@@ -1963,13 +1941,8 @@
         </w:numPr>
       </w:pPr>
       <w:r>
-        <w:t xml:space="preserve">How to separate work in doing Functional and Nonfunctional </w:t>
-      </w:r>
-      <w:proofErr w:type="gramStart"/>
-      <w:r>
-        <w:t>requirements</w:t>
-      </w:r>
-      <w:proofErr w:type="gramEnd"/>
+        <w:t>How to separate work in doing Functional and Nonfunctional requirements</w:t>
+      </w:r>
     </w:p>
     <w:p>
       <w:pPr>
@@ -1980,15 +1953,7 @@
         </w:numPr>
       </w:pPr>
       <w:r>
-        <w:t xml:space="preserve">What are the main qualities of the User Interface and how to make it easy to </w:t>
-      </w:r>
-      <w:proofErr w:type="gramStart"/>
-      <w:r>
-        <w:t>use</w:t>
-      </w:r>
-      <w:proofErr w:type="gramEnd"/>
-      <w:r>
-        <w:t xml:space="preserve"> </w:t>
+        <w:t xml:space="preserve">What are the main qualities of the User Interface and how to make it easy to use </w:t>
       </w:r>
     </w:p>
     <w:p>
@@ -2034,13 +1999,8 @@
         </w:numPr>
       </w:pPr>
       <w:r>
-        <w:t xml:space="preserve">How to separate the project into </w:t>
-      </w:r>
-      <w:proofErr w:type="gramStart"/>
-      <w:r>
-        <w:t>classes</w:t>
-      </w:r>
-      <w:proofErr w:type="gramEnd"/>
+        <w:t>How to separate the project into classes</w:t>
+      </w:r>
     </w:p>
     <w:p>
       <w:pPr>
@@ -2075,15 +2035,7 @@
         </w:numPr>
       </w:pPr>
       <w:r>
-        <w:t xml:space="preserve">What has to be handled by </w:t>
-      </w:r>
-      <w:proofErr w:type="spellStart"/>
-      <w:r>
-        <w:t>SystemFlowly</w:t>
-      </w:r>
-      <w:proofErr w:type="spellEnd"/>
-      <w:r>
-        <w:t xml:space="preserve"> class </w:t>
+        <w:t xml:space="preserve">What has to be handled by SystemFlowly class </w:t>
       </w:r>
     </w:p>
     <w:p>
@@ -2131,13 +2083,8 @@
         </w:numPr>
       </w:pPr>
       <w:r>
-        <w:t xml:space="preserve">How to generate documentation automatically from visual </w:t>
-      </w:r>
-      <w:proofErr w:type="gramStart"/>
-      <w:r>
-        <w:t>studio</w:t>
-      </w:r>
-      <w:proofErr w:type="gramEnd"/>
+        <w:t>How to generate documentation automatically from visual studio</w:t>
+      </w:r>
     </w:p>
     <w:p/>
     <w:p/>
@@ -2151,13 +2098,8 @@
       </w:pPr>
       <w:r>
         <w:lastRenderedPageBreak/>
-        <w:t xml:space="preserve">Implementation of </w:t>
-      </w:r>
-      <w:proofErr w:type="spellStart"/>
-      <w:r>
-        <w:t>Flowly</w:t>
-      </w:r>
-      <w:proofErr w:type="spellEnd"/>
+        <w:t>Implementation of Flowly</w:t>
+      </w:r>
     </w:p>
     <w:p/>
     <w:p>
@@ -2171,15 +2113,7 @@
     </w:p>
     <w:p>
       <w:r>
-        <w:t xml:space="preserve">Understandings made during Implementation of </w:t>
-      </w:r>
-      <w:proofErr w:type="spellStart"/>
-      <w:r>
-        <w:t>Flowly</w:t>
-      </w:r>
-      <w:proofErr w:type="spellEnd"/>
-      <w:r>
-        <w:t>:</w:t>
+        <w:t>Understandings made during Implementation of Flowly:</w:t>
       </w:r>
     </w:p>
     <w:p>
@@ -2191,13 +2125,8 @@
         </w:numPr>
       </w:pPr>
       <w:r>
-        <w:t xml:space="preserve">How to use GitHub (using the </w:t>
-      </w:r>
-      <w:proofErr w:type="gramStart"/>
-      <w:r>
-        <w:t>console)</w:t>
-      </w:r>
-      <w:proofErr w:type="gramEnd"/>
+        <w:t>How to use GitHub (using the console)</w:t>
+      </w:r>
     </w:p>
     <w:p>
       <w:pPr>
@@ -2235,13 +2164,8 @@
         </w:numPr>
       </w:pPr>
       <w:r>
-        <w:t xml:space="preserve">Changes on initial version of class diagram. How to expand the </w:t>
-      </w:r>
-      <w:proofErr w:type="gramStart"/>
-      <w:r>
-        <w:t>classes</w:t>
-      </w:r>
-      <w:proofErr w:type="gramEnd"/>
+        <w:t>Changes on initial version of class diagram. How to expand the classes</w:t>
+      </w:r>
     </w:p>
     <w:p>
       <w:pPr>
@@ -2470,55 +2394,26 @@
       <w:pPr>
         <w:pStyle w:val="Heading1"/>
       </w:pPr>
-      <w:bookmarkStart w:id="3" w:name="_Toc440727234"/>
+      <w:bookmarkStart w:id="2" w:name="_Toc440727234"/>
       <w:r>
         <w:lastRenderedPageBreak/>
         <w:t>Separation of work</w:t>
       </w:r>
-      <w:bookmarkEnd w:id="3"/>
+      <w:bookmarkEnd w:id="2"/>
     </w:p>
     <w:p/>
     <w:p>
       <w:r>
         <w:tab/>
-        <w:t xml:space="preserve">During URS and Design Document preparation, the work was spread even among the group members. During the implementation two of the Group members </w:t>
-      </w:r>
-      <w:proofErr w:type="spellStart"/>
-      <w:r>
-        <w:t>Bilger</w:t>
-      </w:r>
-      <w:proofErr w:type="spellEnd"/>
-      <w:r>
-        <w:t xml:space="preserve"> and Nikola took the initiative and worked harder than the rest. A lot of the work was done in group meetings where everybody participated. During the meetings we summed up what was done and what had to be done. Plan and separation of work was done on each meeting</w:t>
+        <w:t>During URS and Design Document preparation, the work was spread even among the group members. During the implementation two of the Group members Bilger and Nikola took the initiative and worked harder than the rest. A lot of the work was done in group meetings where everybody participated. During the meetings we summed up what was done and what had to be done. Plan and separation of work was done on each meeting</w:t>
       </w:r>
       <w:r>
         <w:t>.</w:t>
       </w:r>
     </w:p>
     <w:p>
-      <w:proofErr w:type="spellStart"/>
-      <w:r>
-        <w:t>Bilger</w:t>
-      </w:r>
-      <w:proofErr w:type="spellEnd"/>
-      <w:r>
-        <w:t xml:space="preserve"> </w:t>
-      </w:r>
-      <w:proofErr w:type="spellStart"/>
-      <w:r>
-        <w:t>Yahov</w:t>
-      </w:r>
-      <w:proofErr w:type="spellEnd"/>
-      <w:r>
-        <w:t xml:space="preserve"> and Nikola </w:t>
-      </w:r>
-      <w:proofErr w:type="spellStart"/>
-      <w:r>
-        <w:t>Nikushev</w:t>
-      </w:r>
-      <w:proofErr w:type="spellEnd"/>
-      <w:r>
-        <w:t xml:space="preserve"> did most of the implementation.</w:t>
+      <w:r>
+        <w:t>Bilger Yahov and Nikola Nikushev did most of the implementation.</w:t>
       </w:r>
     </w:p>
     <w:p>
@@ -2530,19 +2425,9 @@
       <w:pPr>
         <w:pStyle w:val="Heading4"/>
       </w:pPr>
-      <w:proofErr w:type="spellStart"/>
-      <w:r>
-        <w:t>Bilger</w:t>
-      </w:r>
-      <w:proofErr w:type="spellEnd"/>
-      <w:r>
-        <w:t xml:space="preserve"> </w:t>
-      </w:r>
-      <w:proofErr w:type="spellStart"/>
-      <w:r>
-        <w:t>Yahov</w:t>
-      </w:r>
-      <w:proofErr w:type="spellEnd"/>
+      <w:r>
+        <w:t>Bilger Yahov</w:t>
+      </w:r>
       <w:r>
         <w:t xml:space="preserve"> involved in:</w:t>
       </w:r>
@@ -2643,13 +2528,35 @@
         </w:numPr>
       </w:pPr>
       <w:r>
-        <w:t xml:space="preserve">Major Implementation of </w:t>
-      </w:r>
-      <w:proofErr w:type="spellStart"/>
-      <w:r>
-        <w:t>ComponentDrawn</w:t>
-      </w:r>
-      <w:proofErr w:type="spellEnd"/>
+        <w:t>Major Implementation of ComponentDrawn class</w:t>
+      </w:r>
+    </w:p>
+    <w:p>
+      <w:pPr>
+        <w:pStyle w:val="ListParagraph"/>
+        <w:numPr>
+          <w:ilvl w:val="0"/>
+          <w:numId w:val="10"/>
+        </w:numPr>
+      </w:pPr>
+      <w:r>
+        <w:t>Implementation of Form</w:t>
+      </w:r>
+    </w:p>
+    <w:p>
+      <w:pPr>
+        <w:pStyle w:val="ListParagraph"/>
+        <w:numPr>
+          <w:ilvl w:val="0"/>
+          <w:numId w:val="10"/>
+        </w:numPr>
+      </w:pPr>
+      <w:r>
+        <w:t>Implementation of</w:t>
+      </w:r>
+      <w:r>
+        <w:t xml:space="preserve"> SystemFlowly</w:t>
+      </w:r>
       <w:r>
         <w:t xml:space="preserve"> class</w:t>
       </w:r>
@@ -2663,7 +2570,10 @@
         </w:numPr>
       </w:pPr>
       <w:r>
-        <w:t>Implementation of Form</w:t>
+        <w:t>Implementation of Grid</w:t>
+      </w:r>
+      <w:r>
+        <w:t xml:space="preserve"> class</w:t>
       </w:r>
     </w:p>
     <w:p>
@@ -2675,53 +2585,532 @@
         </w:numPr>
       </w:pPr>
       <w:r>
+        <w:t>Implementation of Undo Functionality and Change class</w:t>
+      </w:r>
+    </w:p>
+    <w:p>
+      <w:pPr>
+        <w:pStyle w:val="ListParagraph"/>
+        <w:numPr>
+          <w:ilvl w:val="0"/>
+          <w:numId w:val="10"/>
+        </w:numPr>
+      </w:pPr>
+      <w:r>
+        <w:t>Work on design features of the application</w:t>
+      </w:r>
+    </w:p>
+    <w:p>
+      <w:pPr>
+        <w:pStyle w:val="ListParagraph"/>
+        <w:numPr>
+          <w:ilvl w:val="0"/>
+          <w:numId w:val="10"/>
+        </w:numPr>
+      </w:pPr>
+      <w:r>
+        <w:t>Transition of flow through the system</w:t>
+      </w:r>
+    </w:p>
+    <w:p>
+      <w:pPr>
+        <w:pStyle w:val="ListParagraph"/>
+        <w:numPr>
+          <w:ilvl w:val="0"/>
+          <w:numId w:val="10"/>
+        </w:numPr>
+      </w:pPr>
+      <w:r>
+        <w:t>Implementation of minor elements of the project</w:t>
+      </w:r>
+    </w:p>
+    <w:p>
+      <w:pPr>
+        <w:pStyle w:val="ListParagraph"/>
+        <w:numPr>
+          <w:ilvl w:val="0"/>
+          <w:numId w:val="10"/>
+        </w:numPr>
+      </w:pPr>
+      <w:r>
+        <w:t>Implementation of ConnectionPoint class</w:t>
+      </w:r>
+    </w:p>
+    <w:p>
+      <w:pPr>
+        <w:pStyle w:val="ListParagraph"/>
+        <w:numPr>
+          <w:ilvl w:val="0"/>
+          <w:numId w:val="10"/>
+        </w:numPr>
+      </w:pPr>
+      <w:r>
+        <w:t>Implementation of Edit functionality</w:t>
+      </w:r>
+    </w:p>
+    <w:p>
+      <w:pPr>
+        <w:pStyle w:val="ListParagraph"/>
+        <w:numPr>
+          <w:ilvl w:val="0"/>
+          <w:numId w:val="10"/>
+        </w:numPr>
+      </w:pPr>
+      <w:r>
+        <w:t>Fixing bugs in the system</w:t>
+      </w:r>
+    </w:p>
+    <w:p>
+      <w:pPr>
+        <w:pStyle w:val="ListParagraph"/>
+        <w:numPr>
+          <w:ilvl w:val="0"/>
+          <w:numId w:val="10"/>
+        </w:numPr>
+      </w:pPr>
+      <w:r>
+        <w:t>Major involvement in implementation of the project</w:t>
+      </w:r>
+    </w:p>
+    <w:p/>
+    <w:p>
+      <w:pPr>
+        <w:pStyle w:val="Heading4"/>
+      </w:pPr>
+      <w:r>
+        <w:t>Lyubomir Dimov involved in:</w:t>
+      </w:r>
+    </w:p>
+    <w:p>
+      <w:pPr>
+        <w:pStyle w:val="ListParagraph"/>
+        <w:numPr>
+          <w:ilvl w:val="0"/>
+          <w:numId w:val="11"/>
+        </w:numPr>
+      </w:pPr>
+      <w:r>
+        <w:t>Documentation of URS, Design Document and Process Report</w:t>
+      </w:r>
+    </w:p>
+    <w:p>
+      <w:pPr>
+        <w:pStyle w:val="ListParagraph"/>
+        <w:numPr>
+          <w:ilvl w:val="0"/>
+          <w:numId w:val="11"/>
+        </w:numPr>
+      </w:pPr>
+      <w:r>
+        <w:t xml:space="preserve">Major </w:t>
+      </w:r>
+      <w:r>
+        <w:t xml:space="preserve">creation of </w:t>
+      </w:r>
+      <w:r>
+        <w:t xml:space="preserve">Use-cases </w:t>
+      </w:r>
+    </w:p>
+    <w:p>
+      <w:pPr>
+        <w:pStyle w:val="ListParagraph"/>
+        <w:numPr>
+          <w:ilvl w:val="0"/>
+          <w:numId w:val="11"/>
+        </w:numPr>
+      </w:pPr>
+      <w:r>
+        <w:t>Class Diagram</w:t>
+      </w:r>
+    </w:p>
+    <w:p>
+      <w:pPr>
+        <w:pStyle w:val="ListParagraph"/>
+        <w:numPr>
+          <w:ilvl w:val="0"/>
+          <w:numId w:val="11"/>
+        </w:numPr>
+      </w:pPr>
+      <w:r>
+        <w:t>Sequence diagrams</w:t>
+      </w:r>
+    </w:p>
+    <w:p>
+      <w:pPr>
+        <w:pStyle w:val="ListParagraph"/>
+        <w:numPr>
+          <w:ilvl w:val="0"/>
+          <w:numId w:val="11"/>
+        </w:numPr>
+      </w:pPr>
+      <w:r>
+        <w:t xml:space="preserve">Major </w:t>
+      </w:r>
+      <w:r>
+        <w:t>Implementation of Edit functionality</w:t>
+      </w:r>
+    </w:p>
+    <w:p>
+      <w:pPr>
+        <w:pStyle w:val="ListParagraph"/>
+        <w:numPr>
+          <w:ilvl w:val="0"/>
+          <w:numId w:val="11"/>
+        </w:numPr>
+      </w:pPr>
+      <w:r>
+        <w:t>Transition of flow through the system</w:t>
+      </w:r>
+    </w:p>
+    <w:p>
+      <w:pPr>
+        <w:pStyle w:val="ListParagraph"/>
+        <w:numPr>
+          <w:ilvl w:val="0"/>
+          <w:numId w:val="11"/>
+        </w:numPr>
+      </w:pPr>
+      <w:r>
+        <w:t xml:space="preserve">Assistance in implementing </w:t>
+      </w:r>
+      <w:r>
+        <w:t>Component classes and ComponentDrawn class</w:t>
+      </w:r>
+    </w:p>
+    <w:p>
+      <w:pPr>
+        <w:pStyle w:val="ListParagraph"/>
+        <w:numPr>
+          <w:ilvl w:val="0"/>
+          <w:numId w:val="11"/>
+        </w:numPr>
+      </w:pPr>
+      <w:r>
+        <w:t>Implementation of ConnectionPoint class</w:t>
+      </w:r>
+    </w:p>
+    <w:p>
+      <w:pPr>
+        <w:pStyle w:val="ListParagraph"/>
+        <w:numPr>
+          <w:ilvl w:val="0"/>
+          <w:numId w:val="11"/>
+        </w:numPr>
+      </w:pPr>
+      <w:r>
+        <w:t>Overall assistance in implementation</w:t>
+      </w:r>
+    </w:p>
+    <w:p/>
+    <w:p>
+      <w:pPr>
+        <w:pStyle w:val="Heading4"/>
+      </w:pPr>
+      <w:r>
+        <w:t>Tao Hua involved in:</w:t>
+      </w:r>
+    </w:p>
+    <w:p>
+      <w:pPr>
+        <w:pStyle w:val="ListParagraph"/>
+        <w:numPr>
+          <w:ilvl w:val="0"/>
+          <w:numId w:val="15"/>
+        </w:numPr>
+      </w:pPr>
+      <w:r>
+        <w:t>Use-cases</w:t>
+      </w:r>
+    </w:p>
+    <w:p>
+      <w:pPr>
+        <w:pStyle w:val="ListParagraph"/>
+        <w:numPr>
+          <w:ilvl w:val="0"/>
+          <w:numId w:val="15"/>
+        </w:numPr>
+      </w:pPr>
+      <w:r>
+        <w:t>Designing the form and User Interface</w:t>
+      </w:r>
+    </w:p>
+    <w:p>
+      <w:pPr>
+        <w:pStyle w:val="ListParagraph"/>
+        <w:numPr>
+          <w:ilvl w:val="0"/>
+          <w:numId w:val="15"/>
+        </w:numPr>
+      </w:pPr>
+      <w:r>
+        <w:t>Class Diagram</w:t>
+      </w:r>
+    </w:p>
+    <w:p>
+      <w:pPr>
+        <w:pStyle w:val="ListParagraph"/>
+        <w:numPr>
+          <w:ilvl w:val="0"/>
+          <w:numId w:val="15"/>
+        </w:numPr>
+      </w:pPr>
+      <w:r>
+        <w:t>Assistance in implementation of the project</w:t>
+      </w:r>
+    </w:p>
+    <w:p>
+      <w:pPr>
+        <w:pStyle w:val="ListParagraph"/>
+      </w:pPr>
+    </w:p>
+    <w:p>
+      <w:pPr>
+        <w:pStyle w:val="Heading4"/>
+      </w:pPr>
+      <w:r>
+        <w:t>Nikola Nikushev</w:t>
+      </w:r>
+      <w:r>
+        <w:t xml:space="preserve"> involved in:</w:t>
+      </w:r>
+    </w:p>
+    <w:p>
+      <w:pPr>
+        <w:pStyle w:val="ListParagraph"/>
+        <w:numPr>
+          <w:ilvl w:val="0"/>
+          <w:numId w:val="16"/>
+        </w:numPr>
+      </w:pPr>
+      <w:r>
+        <w:t>Use-cases</w:t>
+      </w:r>
+    </w:p>
+    <w:p>
+      <w:pPr>
+        <w:pStyle w:val="ListParagraph"/>
+        <w:numPr>
+          <w:ilvl w:val="0"/>
+          <w:numId w:val="16"/>
+        </w:numPr>
+      </w:pPr>
+      <w:r>
+        <w:t>User Interface</w:t>
+      </w:r>
+    </w:p>
+    <w:p>
+      <w:pPr>
+        <w:pStyle w:val="ListParagraph"/>
+        <w:numPr>
+          <w:ilvl w:val="0"/>
+          <w:numId w:val="16"/>
+        </w:numPr>
+      </w:pPr>
+      <w:r>
+        <w:t>Class Diagram</w:t>
+      </w:r>
+    </w:p>
+    <w:p>
+      <w:pPr>
+        <w:pStyle w:val="ListParagraph"/>
+        <w:numPr>
+          <w:ilvl w:val="0"/>
+          <w:numId w:val="16"/>
+        </w:numPr>
+      </w:pPr>
+      <w:r>
+        <w:t>Implementation of SystemFlowly</w:t>
+      </w:r>
+    </w:p>
+    <w:p>
+      <w:pPr>
+        <w:pStyle w:val="ListParagraph"/>
+        <w:numPr>
+          <w:ilvl w:val="0"/>
+          <w:numId w:val="16"/>
+        </w:numPr>
+      </w:pPr>
+      <w:r>
+        <w:t xml:space="preserve">Major </w:t>
+      </w:r>
+      <w:r>
+        <w:t>Implementation of the From</w:t>
+      </w:r>
+    </w:p>
+    <w:p>
+      <w:pPr>
+        <w:pStyle w:val="ListParagraph"/>
+        <w:numPr>
+          <w:ilvl w:val="0"/>
+          <w:numId w:val="16"/>
+        </w:numPr>
+      </w:pPr>
+      <w:r>
+        <w:t>Major Implementation of Grid class</w:t>
+      </w:r>
+    </w:p>
+    <w:p>
+      <w:pPr>
+        <w:pStyle w:val="ListParagraph"/>
+        <w:numPr>
+          <w:ilvl w:val="0"/>
+          <w:numId w:val="16"/>
+        </w:numPr>
+      </w:pPr>
+      <w:r>
+        <w:t>Major Implementation of Creating, Removing Component</w:t>
+      </w:r>
+    </w:p>
+    <w:p>
+      <w:pPr>
+        <w:pStyle w:val="ListParagraph"/>
+        <w:numPr>
+          <w:ilvl w:val="0"/>
+          <w:numId w:val="16"/>
+        </w:numPr>
+      </w:pPr>
+      <w:r>
+        <w:t xml:space="preserve">Major </w:t>
+      </w:r>
+      <w:r>
+        <w:t>Implementation of Pipeline and connection of components</w:t>
+      </w:r>
+    </w:p>
+    <w:p>
+      <w:pPr>
+        <w:pStyle w:val="ListParagraph"/>
+        <w:numPr>
+          <w:ilvl w:val="0"/>
+          <w:numId w:val="16"/>
+        </w:numPr>
+      </w:pPr>
+      <w:r>
         <w:t>Implementation of</w:t>
       </w:r>
       <w:r>
-        <w:t xml:space="preserve"> </w:t>
-      </w:r>
-      <w:proofErr w:type="spellStart"/>
-      <w:r>
-        <w:t>SystemFlowly</w:t>
-      </w:r>
-      <w:proofErr w:type="spellEnd"/>
-      <w:r>
-        <w:t xml:space="preserve"> class</w:t>
-      </w:r>
-    </w:p>
-    <w:p>
-      <w:pPr>
-        <w:pStyle w:val="ListParagraph"/>
-        <w:numPr>
-          <w:ilvl w:val="0"/>
-          <w:numId w:val="10"/>
-        </w:numPr>
-      </w:pPr>
-      <w:r>
-        <w:t>Implementation of Grid</w:t>
-      </w:r>
-      <w:r>
-        <w:t xml:space="preserve"> class</w:t>
-      </w:r>
-    </w:p>
-    <w:p>
-      <w:pPr>
-        <w:pStyle w:val="ListParagraph"/>
-        <w:numPr>
-          <w:ilvl w:val="0"/>
-          <w:numId w:val="10"/>
-        </w:numPr>
-      </w:pPr>
-      <w:r>
-        <w:t>Implementation of Undo Functionality and Change class</w:t>
-      </w:r>
-    </w:p>
-    <w:p>
-      <w:pPr>
-        <w:pStyle w:val="ListParagraph"/>
-        <w:numPr>
-          <w:ilvl w:val="0"/>
-          <w:numId w:val="10"/>
+        <w:t xml:space="preserve"> collisions of objects and pipelines</w:t>
+      </w:r>
+    </w:p>
+    <w:p>
+      <w:pPr>
+        <w:pStyle w:val="ListParagraph"/>
+        <w:numPr>
+          <w:ilvl w:val="0"/>
+          <w:numId w:val="16"/>
+        </w:numPr>
+      </w:pPr>
+      <w:r>
+        <w:t>Implementation of 2D world in which the pipes cannot collide with themselves, with other pipelines or with other objects</w:t>
+      </w:r>
+    </w:p>
+    <w:p>
+      <w:pPr>
+        <w:pStyle w:val="ListParagraph"/>
+        <w:numPr>
+          <w:ilvl w:val="0"/>
+          <w:numId w:val="16"/>
+        </w:numPr>
+      </w:pPr>
+      <w:r>
+        <w:t>Implementation of Component classes</w:t>
+      </w:r>
+    </w:p>
+    <w:p>
+      <w:pPr>
+        <w:pStyle w:val="ListParagraph"/>
+        <w:numPr>
+          <w:ilvl w:val="0"/>
+          <w:numId w:val="16"/>
+        </w:numPr>
+      </w:pPr>
+      <w:r>
+        <w:t>Implementation of ComponentDrawn and ConnectionPoint</w:t>
+      </w:r>
+    </w:p>
+    <w:p>
+      <w:pPr>
+        <w:pStyle w:val="ListParagraph"/>
+        <w:numPr>
+          <w:ilvl w:val="0"/>
+          <w:numId w:val="16"/>
+        </w:numPr>
+      </w:pPr>
+      <w:r>
+        <w:t>Implementation of Enumerations</w:t>
+      </w:r>
+    </w:p>
+    <w:p>
+      <w:pPr>
+        <w:pStyle w:val="ListParagraph"/>
+        <w:numPr>
+          <w:ilvl w:val="0"/>
+          <w:numId w:val="16"/>
+        </w:numPr>
+      </w:pPr>
+      <w:r>
+        <w:t>Multithreading</w:t>
+      </w:r>
+    </w:p>
+    <w:p>
+      <w:pPr>
+        <w:pStyle w:val="ListParagraph"/>
+        <w:numPr>
+          <w:ilvl w:val="0"/>
+          <w:numId w:val="16"/>
+        </w:numPr>
+      </w:pPr>
+      <w:r>
+        <w:t>Implementation of minor elements of the project</w:t>
+      </w:r>
+    </w:p>
+    <w:p>
+      <w:pPr>
+        <w:pStyle w:val="ListParagraph"/>
+        <w:numPr>
+          <w:ilvl w:val="0"/>
+          <w:numId w:val="16"/>
+        </w:numPr>
+      </w:pPr>
+      <w:r>
+        <w:t>Tra</w:t>
+      </w:r>
+      <w:r>
+        <w:t>n</w:t>
+      </w:r>
+      <w:r>
+        <w:t>sition of flow through the system</w:t>
+      </w:r>
+    </w:p>
+    <w:p>
+      <w:pPr>
+        <w:pStyle w:val="ListParagraph"/>
+        <w:numPr>
+          <w:ilvl w:val="0"/>
+          <w:numId w:val="16"/>
+        </w:numPr>
+      </w:pPr>
+      <w:r>
+        <w:t>Implementation of Drawings and Graphics</w:t>
+      </w:r>
+    </w:p>
+    <w:p>
+      <w:pPr>
+        <w:pStyle w:val="ListParagraph"/>
+        <w:numPr>
+          <w:ilvl w:val="0"/>
+          <w:numId w:val="16"/>
+        </w:numPr>
+      </w:pPr>
+      <w:r>
+        <w:t>Images on the form</w:t>
+      </w:r>
+    </w:p>
+    <w:p>
+      <w:pPr>
+        <w:pStyle w:val="ListParagraph"/>
+        <w:numPr>
+          <w:ilvl w:val="0"/>
+          <w:numId w:val="16"/>
         </w:numPr>
       </w:pPr>
       <w:r>
@@ -2733,63 +3122,7 @@
         <w:pStyle w:val="ListParagraph"/>
         <w:numPr>
           <w:ilvl w:val="0"/>
-          <w:numId w:val="10"/>
-        </w:numPr>
-      </w:pPr>
-      <w:r>
-        <w:t>Transition of flow through the system</w:t>
-      </w:r>
-    </w:p>
-    <w:p>
-      <w:pPr>
-        <w:pStyle w:val="ListParagraph"/>
-        <w:numPr>
-          <w:ilvl w:val="0"/>
-          <w:numId w:val="10"/>
-        </w:numPr>
-      </w:pPr>
-      <w:r>
-        <w:t>Implementation of minor elements of the project</w:t>
-      </w:r>
-    </w:p>
-    <w:p>
-      <w:pPr>
-        <w:pStyle w:val="ListParagraph"/>
-        <w:numPr>
-          <w:ilvl w:val="0"/>
-          <w:numId w:val="10"/>
-        </w:numPr>
-      </w:pPr>
-      <w:r>
-        <w:t xml:space="preserve">Implementation of </w:t>
-      </w:r>
-      <w:proofErr w:type="spellStart"/>
-      <w:r>
-        <w:t>ConnectionPoint</w:t>
-      </w:r>
-      <w:proofErr w:type="spellEnd"/>
-      <w:r>
-        <w:t xml:space="preserve"> class</w:t>
-      </w:r>
-    </w:p>
-    <w:p>
-      <w:pPr>
-        <w:pStyle w:val="ListParagraph"/>
-        <w:numPr>
-          <w:ilvl w:val="0"/>
-          <w:numId w:val="10"/>
-        </w:numPr>
-      </w:pPr>
-      <w:r>
-        <w:t>Implementation of Edit functionality</w:t>
-      </w:r>
-    </w:p>
-    <w:p>
-      <w:pPr>
-        <w:pStyle w:val="ListParagraph"/>
-        <w:numPr>
-          <w:ilvl w:val="0"/>
-          <w:numId w:val="10"/>
+          <w:numId w:val="16"/>
         </w:numPr>
       </w:pPr>
       <w:r>
@@ -2801,521 +3134,13 @@
         <w:pStyle w:val="ListParagraph"/>
         <w:numPr>
           <w:ilvl w:val="0"/>
-          <w:numId w:val="10"/>
+          <w:numId w:val="16"/>
         </w:numPr>
       </w:pPr>
       <w:r>
         <w:t>Major involvement in implementation of the project</w:t>
       </w:r>
     </w:p>
-    <w:p/>
-    <w:p>
-      <w:pPr>
-        <w:pStyle w:val="Heading4"/>
-      </w:pPr>
-      <w:r>
-        <w:t>Lyubomir Dimov involved in:</w:t>
-      </w:r>
-    </w:p>
-    <w:p>
-      <w:pPr>
-        <w:pStyle w:val="ListParagraph"/>
-        <w:numPr>
-          <w:ilvl w:val="0"/>
-          <w:numId w:val="11"/>
-        </w:numPr>
-      </w:pPr>
-      <w:r>
-        <w:t>Documentation of URS, Design Document and Process Report</w:t>
-      </w:r>
-    </w:p>
-    <w:p>
-      <w:pPr>
-        <w:pStyle w:val="ListParagraph"/>
-        <w:numPr>
-          <w:ilvl w:val="0"/>
-          <w:numId w:val="11"/>
-        </w:numPr>
-      </w:pPr>
-      <w:r>
-        <w:t xml:space="preserve">Major </w:t>
-      </w:r>
-      <w:r>
-        <w:t xml:space="preserve">creation of </w:t>
-      </w:r>
-      <w:r>
-        <w:t xml:space="preserve">Use-cases </w:t>
-      </w:r>
-    </w:p>
-    <w:p>
-      <w:pPr>
-        <w:pStyle w:val="ListParagraph"/>
-        <w:numPr>
-          <w:ilvl w:val="0"/>
-          <w:numId w:val="11"/>
-        </w:numPr>
-      </w:pPr>
-      <w:r>
-        <w:t>Class Diagram</w:t>
-      </w:r>
-    </w:p>
-    <w:p>
-      <w:pPr>
-        <w:pStyle w:val="ListParagraph"/>
-        <w:numPr>
-          <w:ilvl w:val="0"/>
-          <w:numId w:val="11"/>
-        </w:numPr>
-      </w:pPr>
-      <w:r>
-        <w:t>Sequence diagrams</w:t>
-      </w:r>
-    </w:p>
-    <w:p>
-      <w:pPr>
-        <w:pStyle w:val="ListParagraph"/>
-        <w:numPr>
-          <w:ilvl w:val="0"/>
-          <w:numId w:val="11"/>
-        </w:numPr>
-      </w:pPr>
-      <w:r>
-        <w:t xml:space="preserve">Major </w:t>
-      </w:r>
-      <w:r>
-        <w:t>Implementation of Edit functionality</w:t>
-      </w:r>
-    </w:p>
-    <w:p>
-      <w:pPr>
-        <w:pStyle w:val="ListParagraph"/>
-        <w:numPr>
-          <w:ilvl w:val="0"/>
-          <w:numId w:val="11"/>
-        </w:numPr>
-      </w:pPr>
-      <w:r>
-        <w:t>Transition of flow through the system</w:t>
-      </w:r>
-    </w:p>
-    <w:p>
-      <w:pPr>
-        <w:pStyle w:val="ListParagraph"/>
-        <w:numPr>
-          <w:ilvl w:val="0"/>
-          <w:numId w:val="11"/>
-        </w:numPr>
-      </w:pPr>
-      <w:r>
-        <w:t xml:space="preserve">Assistance in implementing </w:t>
-      </w:r>
-      <w:r>
-        <w:t xml:space="preserve">Component classes and </w:t>
-      </w:r>
-      <w:proofErr w:type="spellStart"/>
-      <w:r>
-        <w:t>ComponentDrawn</w:t>
-      </w:r>
-      <w:proofErr w:type="spellEnd"/>
-      <w:r>
-        <w:t xml:space="preserve"> class</w:t>
-      </w:r>
-    </w:p>
-    <w:p>
-      <w:pPr>
-        <w:pStyle w:val="ListParagraph"/>
-        <w:numPr>
-          <w:ilvl w:val="0"/>
-          <w:numId w:val="11"/>
-        </w:numPr>
-      </w:pPr>
-      <w:r>
-        <w:t xml:space="preserve">Implementation of </w:t>
-      </w:r>
-      <w:proofErr w:type="spellStart"/>
-      <w:r>
-        <w:t>ConnectionPoint</w:t>
-      </w:r>
-      <w:proofErr w:type="spellEnd"/>
-      <w:r>
-        <w:t xml:space="preserve"> class</w:t>
-      </w:r>
-    </w:p>
-    <w:p>
-      <w:pPr>
-        <w:pStyle w:val="ListParagraph"/>
-        <w:numPr>
-          <w:ilvl w:val="0"/>
-          <w:numId w:val="11"/>
-        </w:numPr>
-      </w:pPr>
-      <w:r>
-        <w:t>Overall assistance in implementation</w:t>
-      </w:r>
-    </w:p>
-    <w:p/>
-    <w:p>
-      <w:pPr>
-        <w:pStyle w:val="Heading4"/>
-      </w:pPr>
-      <w:r>
-        <w:t>Tao Hua involved in:</w:t>
-      </w:r>
-    </w:p>
-    <w:p>
-      <w:pPr>
-        <w:pStyle w:val="ListParagraph"/>
-        <w:numPr>
-          <w:ilvl w:val="0"/>
-          <w:numId w:val="15"/>
-        </w:numPr>
-      </w:pPr>
-      <w:r>
-        <w:t>Use-cases</w:t>
-      </w:r>
-    </w:p>
-    <w:p>
-      <w:pPr>
-        <w:pStyle w:val="ListParagraph"/>
-        <w:numPr>
-          <w:ilvl w:val="0"/>
-          <w:numId w:val="15"/>
-        </w:numPr>
-      </w:pPr>
-      <w:r>
-        <w:t>Designing the form and User Interface</w:t>
-      </w:r>
-    </w:p>
-    <w:p>
-      <w:pPr>
-        <w:pStyle w:val="ListParagraph"/>
-        <w:numPr>
-          <w:ilvl w:val="0"/>
-          <w:numId w:val="15"/>
-        </w:numPr>
-      </w:pPr>
-      <w:r>
-        <w:t>Class Diagram</w:t>
-      </w:r>
-    </w:p>
-    <w:p>
-      <w:pPr>
-        <w:pStyle w:val="ListParagraph"/>
-        <w:numPr>
-          <w:ilvl w:val="0"/>
-          <w:numId w:val="15"/>
-        </w:numPr>
-      </w:pPr>
-      <w:r>
-        <w:t>Assistance in implementation of the project</w:t>
-      </w:r>
-    </w:p>
-    <w:p>
-      <w:pPr>
-        <w:pStyle w:val="ListParagraph"/>
-      </w:pPr>
-    </w:p>
-    <w:p>
-      <w:pPr>
-        <w:pStyle w:val="Heading4"/>
-      </w:pPr>
-      <w:r>
-        <w:t xml:space="preserve">Nikola </w:t>
-      </w:r>
-      <w:proofErr w:type="spellStart"/>
-      <w:r>
-        <w:t>Nikushev</w:t>
-      </w:r>
-      <w:proofErr w:type="spellEnd"/>
-      <w:r>
-        <w:t xml:space="preserve"> involved in:</w:t>
-      </w:r>
-    </w:p>
-    <w:p>
-      <w:pPr>
-        <w:pStyle w:val="ListParagraph"/>
-        <w:numPr>
-          <w:ilvl w:val="0"/>
-          <w:numId w:val="16"/>
-        </w:numPr>
-      </w:pPr>
-      <w:r>
-        <w:t>Use-cases</w:t>
-      </w:r>
-    </w:p>
-    <w:p>
-      <w:pPr>
-        <w:pStyle w:val="ListParagraph"/>
-        <w:numPr>
-          <w:ilvl w:val="0"/>
-          <w:numId w:val="16"/>
-        </w:numPr>
-      </w:pPr>
-      <w:r>
-        <w:t>User Interface</w:t>
-      </w:r>
-    </w:p>
-    <w:p>
-      <w:pPr>
-        <w:pStyle w:val="ListParagraph"/>
-        <w:numPr>
-          <w:ilvl w:val="0"/>
-          <w:numId w:val="16"/>
-        </w:numPr>
-      </w:pPr>
-      <w:r>
-        <w:t>Class Diagram</w:t>
-      </w:r>
-    </w:p>
-    <w:p>
-      <w:pPr>
-        <w:pStyle w:val="ListParagraph"/>
-        <w:numPr>
-          <w:ilvl w:val="0"/>
-          <w:numId w:val="16"/>
-        </w:numPr>
-      </w:pPr>
-      <w:r>
-        <w:t xml:space="preserve">Implementation of </w:t>
-      </w:r>
-      <w:proofErr w:type="spellStart"/>
-      <w:r>
-        <w:t>SystemFlowly</w:t>
-      </w:r>
-      <w:proofErr w:type="spellEnd"/>
-    </w:p>
-    <w:p>
-      <w:pPr>
-        <w:pStyle w:val="ListParagraph"/>
-        <w:numPr>
-          <w:ilvl w:val="0"/>
-          <w:numId w:val="16"/>
-        </w:numPr>
-      </w:pPr>
-      <w:r>
-        <w:t xml:space="preserve">Major </w:t>
-      </w:r>
-      <w:r>
-        <w:t>Implementation of the From</w:t>
-      </w:r>
-    </w:p>
-    <w:p>
-      <w:pPr>
-        <w:pStyle w:val="ListParagraph"/>
-        <w:numPr>
-          <w:ilvl w:val="0"/>
-          <w:numId w:val="16"/>
-        </w:numPr>
-      </w:pPr>
-      <w:r>
-        <w:t>Major Implementation of Grid class</w:t>
-      </w:r>
-    </w:p>
-    <w:p>
-      <w:pPr>
-        <w:pStyle w:val="ListParagraph"/>
-        <w:numPr>
-          <w:ilvl w:val="0"/>
-          <w:numId w:val="16"/>
-        </w:numPr>
-      </w:pPr>
-      <w:r>
-        <w:t>Major Implementation of Creating, Removing Component</w:t>
-      </w:r>
-    </w:p>
-    <w:p>
-      <w:pPr>
-        <w:pStyle w:val="ListParagraph"/>
-        <w:numPr>
-          <w:ilvl w:val="0"/>
-          <w:numId w:val="16"/>
-        </w:numPr>
-      </w:pPr>
-      <w:r>
-        <w:t xml:space="preserve">Major </w:t>
-      </w:r>
-      <w:r>
-        <w:t>Implementation of Pipeline and connection of components</w:t>
-      </w:r>
-    </w:p>
-    <w:p>
-      <w:pPr>
-        <w:pStyle w:val="ListParagraph"/>
-        <w:numPr>
-          <w:ilvl w:val="0"/>
-          <w:numId w:val="16"/>
-        </w:numPr>
-      </w:pPr>
-      <w:r>
-        <w:t>Implementation of</w:t>
-      </w:r>
-      <w:r>
-        <w:t xml:space="preserve"> collisions of objects and pipelines</w:t>
-      </w:r>
-    </w:p>
-    <w:p>
-      <w:pPr>
-        <w:pStyle w:val="ListParagraph"/>
-        <w:numPr>
-          <w:ilvl w:val="0"/>
-          <w:numId w:val="16"/>
-        </w:numPr>
-      </w:pPr>
-      <w:r>
-        <w:t>Implementation of 2D world in which the pipes cannot collide with themselves, with other pipelines or with other objects</w:t>
-      </w:r>
-    </w:p>
-    <w:p>
-      <w:pPr>
-        <w:pStyle w:val="ListParagraph"/>
-        <w:numPr>
-          <w:ilvl w:val="0"/>
-          <w:numId w:val="16"/>
-        </w:numPr>
-      </w:pPr>
-      <w:r>
-        <w:t>Implementation of Component classes</w:t>
-      </w:r>
-    </w:p>
-    <w:p>
-      <w:pPr>
-        <w:pStyle w:val="ListParagraph"/>
-        <w:numPr>
-          <w:ilvl w:val="0"/>
-          <w:numId w:val="16"/>
-        </w:numPr>
-      </w:pPr>
-      <w:r>
-        <w:t xml:space="preserve">Implementation of </w:t>
-      </w:r>
-      <w:proofErr w:type="spellStart"/>
-      <w:r>
-        <w:t>ComponentDrawn</w:t>
-      </w:r>
-      <w:proofErr w:type="spellEnd"/>
-      <w:r>
-        <w:t xml:space="preserve"> and </w:t>
-      </w:r>
-      <w:proofErr w:type="spellStart"/>
-      <w:r>
-        <w:t>ConnectionPoint</w:t>
-      </w:r>
-      <w:proofErr w:type="spellEnd"/>
-    </w:p>
-    <w:p>
-      <w:pPr>
-        <w:pStyle w:val="ListParagraph"/>
-        <w:numPr>
-          <w:ilvl w:val="0"/>
-          <w:numId w:val="16"/>
-        </w:numPr>
-      </w:pPr>
-      <w:r>
-        <w:t>Implementation of Enumerations</w:t>
-      </w:r>
-    </w:p>
-    <w:p>
-      <w:pPr>
-        <w:pStyle w:val="ListParagraph"/>
-        <w:numPr>
-          <w:ilvl w:val="0"/>
-          <w:numId w:val="16"/>
-        </w:numPr>
-      </w:pPr>
-      <w:r>
-        <w:t>Multithreading</w:t>
-      </w:r>
-    </w:p>
-    <w:p>
-      <w:pPr>
-        <w:pStyle w:val="ListParagraph"/>
-        <w:numPr>
-          <w:ilvl w:val="0"/>
-          <w:numId w:val="16"/>
-        </w:numPr>
-      </w:pPr>
-      <w:r>
-        <w:t>Implementation of minor elements of the project</w:t>
-      </w:r>
-    </w:p>
-    <w:p>
-      <w:pPr>
-        <w:pStyle w:val="ListParagraph"/>
-        <w:numPr>
-          <w:ilvl w:val="0"/>
-          <w:numId w:val="16"/>
-        </w:numPr>
-      </w:pPr>
-      <w:r>
-        <w:t>Tra</w:t>
-      </w:r>
-      <w:r>
-        <w:t>n</w:t>
-      </w:r>
-      <w:r>
-        <w:t>sition of flow through the system</w:t>
-      </w:r>
-    </w:p>
-    <w:p>
-      <w:pPr>
-        <w:pStyle w:val="ListParagraph"/>
-        <w:numPr>
-          <w:ilvl w:val="0"/>
-          <w:numId w:val="16"/>
-        </w:numPr>
-      </w:pPr>
-      <w:r>
-        <w:t>Implementation of Drawings and Graphics</w:t>
-      </w:r>
-    </w:p>
-    <w:p>
-      <w:pPr>
-        <w:pStyle w:val="ListParagraph"/>
-        <w:numPr>
-          <w:ilvl w:val="0"/>
-          <w:numId w:val="16"/>
-        </w:numPr>
-      </w:pPr>
-      <w:r>
-        <w:t>Images on the form</w:t>
-      </w:r>
-    </w:p>
-    <w:p>
-      <w:pPr>
-        <w:pStyle w:val="ListParagraph"/>
-        <w:numPr>
-          <w:ilvl w:val="0"/>
-          <w:numId w:val="16"/>
-        </w:numPr>
-      </w:pPr>
-      <w:r>
-        <w:t>Work on design features of the application</w:t>
-      </w:r>
-    </w:p>
-    <w:p>
-      <w:pPr>
-        <w:pStyle w:val="ListParagraph"/>
-        <w:numPr>
-          <w:ilvl w:val="0"/>
-          <w:numId w:val="16"/>
-        </w:numPr>
-      </w:pPr>
-      <w:r>
-        <w:t>Fixing bugs in the system</w:t>
-      </w:r>
-    </w:p>
-    <w:p>
-      <w:pPr>
-        <w:pStyle w:val="ListParagraph"/>
-        <w:numPr>
-          <w:ilvl w:val="0"/>
-          <w:numId w:val="16"/>
-        </w:numPr>
-      </w:pPr>
-      <w:r>
-        <w:t>Major involvement in implementation of the project</w:t>
-      </w:r>
-    </w:p>
     <w:p>
       <w:pPr>
         <w:pStyle w:val="ListParagraph"/>
@@ -3380,12 +3205,12 @@
       <w:pPr>
         <w:pStyle w:val="Heading1"/>
       </w:pPr>
-      <w:bookmarkStart w:id="4" w:name="_Toc440727235"/>
+      <w:bookmarkStart w:id="3" w:name="_Toc440727235"/>
       <w:r>
         <w:lastRenderedPageBreak/>
         <w:t>Choices and problems</w:t>
       </w:r>
-      <w:bookmarkEnd w:id="4"/>
+      <w:bookmarkEnd w:id="3"/>
     </w:p>
     <w:p>
       <w:pPr>
@@ -3544,15 +3369,7 @@
         <w:t>So we had group meetings and discussions in which we found solutions for our problems. First we decided that our components will have Connection point which can be output or input.</w:t>
       </w:r>
       <w:r>
-        <w:t xml:space="preserve"> We made a </w:t>
-      </w:r>
-      <w:proofErr w:type="spellStart"/>
-      <w:r>
-        <w:t>SystemFlowly</w:t>
-      </w:r>
-      <w:proofErr w:type="spellEnd"/>
-      <w:r>
-        <w:t xml:space="preserve"> class in which most of the objects will be initialized and we build the connection between those objects. </w:t>
+        <w:t xml:space="preserve"> We made a SystemFlowly class in which most of the objects will be initialized and we build the connection between those objects. </w:t>
       </w:r>
     </w:p>
     <w:p>
@@ -3560,15 +3377,7 @@
         <w:ind w:firstLine="360"/>
       </w:pPr>
       <w:r>
-        <w:t xml:space="preserve">We used Inheritance for our Components classes. Pump, Sink, Splitter, Merger, Pipe inherit from </w:t>
-      </w:r>
-      <w:proofErr w:type="spellStart"/>
-      <w:r>
-        <w:t>ComponentDrawn</w:t>
-      </w:r>
-      <w:proofErr w:type="spellEnd"/>
-      <w:r>
-        <w:t xml:space="preserve">. </w:t>
+        <w:t xml:space="preserve">We used Inheritance for our Components classes. Pump, Sink, Splitter, Merger, Pipe inherit from ComponentDrawn. </w:t>
       </w:r>
     </w:p>
     <w:p>
@@ -3576,15 +3385,7 @@
         <w:ind w:firstLine="360"/>
       </w:pPr>
       <w:r>
-        <w:t xml:space="preserve">A problem with how to save the grid also occurred for which we needed </w:t>
-      </w:r>
-      <w:proofErr w:type="spellStart"/>
-      <w:r>
-        <w:t>SerializationObject</w:t>
-      </w:r>
-      <w:proofErr w:type="spellEnd"/>
-      <w:r>
-        <w:t>.</w:t>
+        <w:t>A problem with how to save the grid also occurred for which we needed SerializationObject.</w:t>
       </w:r>
     </w:p>
     <w:p>
@@ -3622,15 +3423,7 @@
         <w:ind w:firstLine="360"/>
       </w:pPr>
       <w:r>
-        <w:t xml:space="preserve">We made the creating of component in a way that when the user clicks some of the toolbox components, the application goes into specific </w:t>
-      </w:r>
-      <w:proofErr w:type="spellStart"/>
-      <w:r>
-        <w:t>WorkingMode</w:t>
-      </w:r>
-      <w:proofErr w:type="spellEnd"/>
-      <w:r>
-        <w:t xml:space="preserve">. The working mode indicates which type of component is to be drawn, it can also mean removing or editing component. When the user clicks on working mode for creating specific component he can choose properties from the properties list and </w:t>
+        <w:t xml:space="preserve">We made the creating of component in a way that when the user clicks some of the toolbox components, the application goes into specific WorkingMode. The working mode indicates which type of component is to be drawn, it can also mean removing or editing component. When the user clicks on working mode for creating specific component he can choose properties from the properties list and </w:t>
       </w:r>
       <w:r>
         <w:t>afterwards places the component on the grid.</w:t>
@@ -3767,7 +3560,15 @@
     </w:p>
     <w:p>
       <w:r>
-        <w:t>//TODO</w:t>
+        <w:t>// How is the</w:t>
+      </w:r>
+      <w:r>
+        <w:t xml:space="preserve"> application supposed to Save/Load/Clear Grid</w:t>
+      </w:r>
+    </w:p>
+    <w:p>
+      <w:r>
+        <w:t>//What solution we have found to the problem</w:t>
       </w:r>
     </w:p>
     <w:p>
@@ -3779,12 +3580,20 @@
         </w:numPr>
       </w:pPr>
       <w:r>
+        <w:t xml:space="preserve"> </w:t>
+      </w:r>
+      <w:r>
         <w:t>Undo and choose previous state functionality</w:t>
       </w:r>
     </w:p>
     <w:p>
       <w:r>
-        <w:t>//TODO</w:t>
+        <w:t>// How is the application supposed to do Undo</w:t>
+      </w:r>
+    </w:p>
+    <w:p>
+      <w:r>
+        <w:t>//What solution we have found to the problem</w:t>
       </w:r>
     </w:p>
     <w:p/>
@@ -3802,13 +3611,8 @@
     </w:p>
     <w:p>
       <w:r>
-        <w:t>//</w:t>
-      </w:r>
-      <w:proofErr w:type="spellStart"/>
-      <w:r>
-        <w:t>todo</w:t>
-      </w:r>
-      <w:proofErr w:type="spellEnd"/>
+        <w:t>// What is the problem all about and what solution we have found</w:t>
+      </w:r>
     </w:p>
     <w:p>
       <w:pPr>
@@ -3824,13 +3628,8 @@
     </w:p>
     <w:p>
       <w:r>
-        <w:t>//</w:t>
-      </w:r>
-      <w:proofErr w:type="spellStart"/>
-      <w:r>
-        <w:t>todo</w:t>
-      </w:r>
-      <w:proofErr w:type="spellEnd"/>
+        <w:t>// Why was it hard and how did we manage to accomplish it</w:t>
+      </w:r>
     </w:p>
     <w:p>
       <w:pPr>
@@ -3846,6 +3645,8 @@
       <w:r>
         <w:t xml:space="preserve"> </w:t>
       </w:r>
+      <w:bookmarkStart w:id="4" w:name="_GoBack"/>
+      <w:bookmarkEnd w:id="4"/>
     </w:p>
     <w:p>
       <w:pPr>
@@ -3871,6 +3672,65 @@
       <w:pPr>
         <w:ind w:firstLine="360"/>
       </w:pPr>
+    </w:p>
+    <w:p>
+      <w:pPr>
+        <w:ind w:firstLine="360"/>
+      </w:pPr>
+    </w:p>
+    <w:p>
+      <w:pPr>
+        <w:ind w:firstLine="360"/>
+      </w:pPr>
+    </w:p>
+    <w:p>
+      <w:pPr>
+        <w:ind w:firstLine="360"/>
+      </w:pPr>
+    </w:p>
+    <w:p>
+      <w:pPr>
+        <w:ind w:firstLine="360"/>
+      </w:pPr>
+    </w:p>
+    <w:p>
+      <w:pPr>
+        <w:ind w:firstLine="360"/>
+      </w:pPr>
+    </w:p>
+    <w:p>
+      <w:pPr>
+        <w:ind w:firstLine="360"/>
+      </w:pPr>
+    </w:p>
+    <w:p>
+      <w:pPr>
+        <w:ind w:firstLine="360"/>
+      </w:pPr>
+    </w:p>
+    <w:p>
+      <w:pPr>
+        <w:ind w:firstLine="360"/>
+      </w:pPr>
+    </w:p>
+    <w:p>
+      <w:pPr>
+        <w:ind w:firstLine="360"/>
+      </w:pPr>
+    </w:p>
+    <w:p>
+      <w:pPr>
+        <w:ind w:firstLine="360"/>
+      </w:pPr>
+    </w:p>
+    <w:p>
+      <w:pPr>
+        <w:pStyle w:val="Heading1"/>
+      </w:pPr>
+      <w:r>
+        <w:lastRenderedPageBreak/>
+        <w:t>Personal Evaluations</w:t>
+      </w:r>
     </w:p>
     <w:sectPr>
       <w:footerReference w:type="default" r:id="rId10"/>
@@ -3942,7 +3802,7 @@
           <w:rPr>
             <w:noProof/>
           </w:rPr>
-          <w:t>11</w:t>
+          <w:t>8</w:t>
         </w:r>
         <w:r>
           <w:rPr>
@@ -4106,6 +3966,95 @@
     </w:lvl>
   </w:abstractNum>
   <w:abstractNum w:abstractNumId="1" w15:restartNumberingAfterBreak="0">
+    <w:nsid w:val="0433587E"/>
+    <w:multiLevelType w:val="hybridMultilevel"/>
+    <w:tmpl w:val="44BA23DC"/>
+    <w:lvl w:ilvl="0" w:tplc="0409000F">
+      <w:start w:val="1"/>
+      <w:numFmt w:val="decimal"/>
+      <w:lvlText w:val="%1."/>
+      <w:lvlJc w:val="left"/>
+      <w:pPr>
+        <w:ind w:left="720" w:hanging="360"/>
+      </w:pPr>
+      <w:rPr>
+        <w:rFonts w:hint="default"/>
+      </w:rPr>
+    </w:lvl>
+    <w:lvl w:ilvl="1" w:tplc="04090019">
+      <w:start w:val="1"/>
+      <w:numFmt w:val="lowerLetter"/>
+      <w:lvlText w:val="%2."/>
+      <w:lvlJc w:val="left"/>
+      <w:pPr>
+        <w:ind w:left="1440" w:hanging="360"/>
+      </w:pPr>
+    </w:lvl>
+    <w:lvl w:ilvl="2" w:tplc="0409001B" w:tentative="1">
+      <w:start w:val="1"/>
+      <w:numFmt w:val="lowerRoman"/>
+      <w:lvlText w:val="%3."/>
+      <w:lvlJc w:val="right"/>
+      <w:pPr>
+        <w:ind w:left="2160" w:hanging="180"/>
+      </w:pPr>
+    </w:lvl>
+    <w:lvl w:ilvl="3" w:tplc="0409000F" w:tentative="1">
+      <w:start w:val="1"/>
+      <w:numFmt w:val="decimal"/>
+      <w:lvlText w:val="%4."/>
+      <w:lvlJc w:val="left"/>
+      <w:pPr>
+        <w:ind w:left="2880" w:hanging="360"/>
+      </w:pPr>
+    </w:lvl>
+    <w:lvl w:ilvl="4" w:tplc="04090019" w:tentative="1">
+      <w:start w:val="1"/>
+      <w:numFmt w:val="lowerLetter"/>
+      <w:lvlText w:val="%5."/>
+      <w:lvlJc w:val="left"/>
+      <w:pPr>
+        <w:ind w:left="3600" w:hanging="360"/>
+      </w:pPr>
+    </w:lvl>
+    <w:lvl w:ilvl="5" w:tplc="0409001B" w:tentative="1">
+      <w:start w:val="1"/>
+      <w:numFmt w:val="lowerRoman"/>
+      <w:lvlText w:val="%6."/>
+      <w:lvlJc w:val="right"/>
+      <w:pPr>
+        <w:ind w:left="4320" w:hanging="180"/>
+      </w:pPr>
+    </w:lvl>
+    <w:lvl w:ilvl="6" w:tplc="0409000F" w:tentative="1">
+      <w:start w:val="1"/>
+      <w:numFmt w:val="decimal"/>
+      <w:lvlText w:val="%7."/>
+      <w:lvlJc w:val="left"/>
+      <w:pPr>
+        <w:ind w:left="5040" w:hanging="360"/>
+      </w:pPr>
+    </w:lvl>
+    <w:lvl w:ilvl="7" w:tplc="04090019" w:tentative="1">
+      <w:start w:val="1"/>
+      <w:numFmt w:val="lowerLetter"/>
+      <w:lvlText w:val="%8."/>
+      <w:lvlJc w:val="left"/>
+      <w:pPr>
+        <w:ind w:left="5760" w:hanging="360"/>
+      </w:pPr>
+    </w:lvl>
+    <w:lvl w:ilvl="8" w:tplc="0409001B" w:tentative="1">
+      <w:start w:val="1"/>
+      <w:numFmt w:val="lowerRoman"/>
+      <w:lvlText w:val="%9."/>
+      <w:lvlJc w:val="right"/>
+      <w:pPr>
+        <w:ind w:left="6480" w:hanging="180"/>
+      </w:pPr>
+    </w:lvl>
+  </w:abstractNum>
+  <w:abstractNum w:abstractNumId="2" w15:restartNumberingAfterBreak="0">
     <w:nsid w:val="044044D4"/>
     <w:multiLevelType w:val="hybridMultilevel"/>
     <w:tmpl w:val="62F6FB06"/>
@@ -4218,7 +4167,7 @@
       </w:rPr>
     </w:lvl>
   </w:abstractNum>
-  <w:abstractNum w:abstractNumId="2" w15:restartNumberingAfterBreak="0">
+  <w:abstractNum w:abstractNumId="3" w15:restartNumberingAfterBreak="0">
     <w:nsid w:val="04DC265F"/>
     <w:multiLevelType w:val="hybridMultilevel"/>
     <w:tmpl w:val="90F6A5F0"/>
@@ -4331,7 +4280,7 @@
       </w:rPr>
     </w:lvl>
   </w:abstractNum>
-  <w:abstractNum w:abstractNumId="3" w15:restartNumberingAfterBreak="0">
+  <w:abstractNum w:abstractNumId="4" w15:restartNumberingAfterBreak="0">
     <w:nsid w:val="083642AF"/>
     <w:multiLevelType w:val="hybridMultilevel"/>
     <w:tmpl w:val="E25A59BE"/>
@@ -4444,7 +4393,7 @@
       </w:rPr>
     </w:lvl>
   </w:abstractNum>
-  <w:abstractNum w:abstractNumId="4" w15:restartNumberingAfterBreak="0">
+  <w:abstractNum w:abstractNumId="5" w15:restartNumberingAfterBreak="0">
     <w:nsid w:val="0C1B2792"/>
     <w:multiLevelType w:val="hybridMultilevel"/>
     <w:tmpl w:val="9258AD78"/>
@@ -4557,7 +4506,7 @@
       </w:rPr>
     </w:lvl>
   </w:abstractNum>
-  <w:abstractNum w:abstractNumId="5" w15:restartNumberingAfterBreak="0">
+  <w:abstractNum w:abstractNumId="6" w15:restartNumberingAfterBreak="0">
     <w:nsid w:val="18621DC0"/>
     <w:multiLevelType w:val="hybridMultilevel"/>
     <w:tmpl w:val="223250A6"/>
@@ -4670,7 +4619,7 @@
       </w:rPr>
     </w:lvl>
   </w:abstractNum>
-  <w:abstractNum w:abstractNumId="6" w15:restartNumberingAfterBreak="0">
+  <w:abstractNum w:abstractNumId="7" w15:restartNumberingAfterBreak="0">
     <w:nsid w:val="18C74816"/>
     <w:multiLevelType w:val="hybridMultilevel"/>
     <w:tmpl w:val="4FA6EF6A"/>
@@ -4783,7 +4732,7 @@
       </w:rPr>
     </w:lvl>
   </w:abstractNum>
-  <w:abstractNum w:abstractNumId="7" w15:restartNumberingAfterBreak="0">
+  <w:abstractNum w:abstractNumId="8" w15:restartNumberingAfterBreak="0">
     <w:nsid w:val="24FD2748"/>
     <w:multiLevelType w:val="multilevel"/>
     <w:tmpl w:val="63D2D33C"/>
@@ -4932,7 +4881,7 @@
       </w:rPr>
     </w:lvl>
   </w:abstractNum>
-  <w:abstractNum w:abstractNumId="8" w15:restartNumberingAfterBreak="0">
+  <w:abstractNum w:abstractNumId="9" w15:restartNumberingAfterBreak="0">
     <w:nsid w:val="257B2BFC"/>
     <w:multiLevelType w:val="hybridMultilevel"/>
     <w:tmpl w:val="1780D2F0"/>
@@ -5045,7 +4994,7 @@
       </w:rPr>
     </w:lvl>
   </w:abstractNum>
-  <w:abstractNum w:abstractNumId="9" w15:restartNumberingAfterBreak="0">
+  <w:abstractNum w:abstractNumId="10" w15:restartNumberingAfterBreak="0">
     <w:nsid w:val="3F8F1EC2"/>
     <w:multiLevelType w:val="hybridMultilevel"/>
     <w:tmpl w:val="59BAB884"/>
@@ -5158,7 +5107,7 @@
       </w:rPr>
     </w:lvl>
   </w:abstractNum>
-  <w:abstractNum w:abstractNumId="10" w15:restartNumberingAfterBreak="0">
+  <w:abstractNum w:abstractNumId="11" w15:restartNumberingAfterBreak="0">
     <w:nsid w:val="49A3453D"/>
     <w:multiLevelType w:val="hybridMultilevel"/>
     <w:tmpl w:val="E59C1F94"/>
@@ -5271,7 +5220,7 @@
       </w:rPr>
     </w:lvl>
   </w:abstractNum>
-  <w:abstractNum w:abstractNumId="11" w15:restartNumberingAfterBreak="0">
+  <w:abstractNum w:abstractNumId="12" w15:restartNumberingAfterBreak="0">
     <w:nsid w:val="5B9F3893"/>
     <w:multiLevelType w:val="hybridMultilevel"/>
     <w:tmpl w:val="236C62D4"/>
@@ -5384,7 +5333,7 @@
       </w:rPr>
     </w:lvl>
   </w:abstractNum>
-  <w:abstractNum w:abstractNumId="12" w15:restartNumberingAfterBreak="0">
+  <w:abstractNum w:abstractNumId="13" w15:restartNumberingAfterBreak="0">
     <w:nsid w:val="5D636E73"/>
     <w:multiLevelType w:val="hybridMultilevel"/>
     <w:tmpl w:val="17265672"/>
@@ -5497,7 +5446,96 @@
       </w:rPr>
     </w:lvl>
   </w:abstractNum>
-  <w:abstractNum w:abstractNumId="13" w15:restartNumberingAfterBreak="0">
+  <w:abstractNum w:abstractNumId="14" w15:restartNumberingAfterBreak="0">
+    <w:nsid w:val="60AE50FE"/>
+    <w:multiLevelType w:val="hybridMultilevel"/>
+    <w:tmpl w:val="E2764494"/>
+    <w:lvl w:ilvl="0" w:tplc="74CEA39A">
+      <w:start w:val="10"/>
+      <w:numFmt w:val="decimal"/>
+      <w:lvlText w:val="%1"/>
+      <w:lvlJc w:val="left"/>
+      <w:pPr>
+        <w:ind w:left="720" w:hanging="360"/>
+      </w:pPr>
+      <w:rPr>
+        <w:rFonts w:hint="default"/>
+      </w:rPr>
+    </w:lvl>
+    <w:lvl w:ilvl="1" w:tplc="04090019" w:tentative="1">
+      <w:start w:val="1"/>
+      <w:numFmt w:val="lowerLetter"/>
+      <w:lvlText w:val="%2."/>
+      <w:lvlJc w:val="left"/>
+      <w:pPr>
+        <w:ind w:left="1440" w:hanging="360"/>
+      </w:pPr>
+    </w:lvl>
+    <w:lvl w:ilvl="2" w:tplc="0409001B" w:tentative="1">
+      <w:start w:val="1"/>
+      <w:numFmt w:val="lowerRoman"/>
+      <w:lvlText w:val="%3."/>
+      <w:lvlJc w:val="right"/>
+      <w:pPr>
+        <w:ind w:left="2160" w:hanging="180"/>
+      </w:pPr>
+    </w:lvl>
+    <w:lvl w:ilvl="3" w:tplc="0409000F" w:tentative="1">
+      <w:start w:val="1"/>
+      <w:numFmt w:val="decimal"/>
+      <w:lvlText w:val="%4."/>
+      <w:lvlJc w:val="left"/>
+      <w:pPr>
+        <w:ind w:left="2880" w:hanging="360"/>
+      </w:pPr>
+    </w:lvl>
+    <w:lvl w:ilvl="4" w:tplc="04090019" w:tentative="1">
+      <w:start w:val="1"/>
+      <w:numFmt w:val="lowerLetter"/>
+      <w:lvlText w:val="%5."/>
+      <w:lvlJc w:val="left"/>
+      <w:pPr>
+        <w:ind w:left="3600" w:hanging="360"/>
+      </w:pPr>
+    </w:lvl>
+    <w:lvl w:ilvl="5" w:tplc="0409001B" w:tentative="1">
+      <w:start w:val="1"/>
+      <w:numFmt w:val="lowerRoman"/>
+      <w:lvlText w:val="%6."/>
+      <w:lvlJc w:val="right"/>
+      <w:pPr>
+        <w:ind w:left="4320" w:hanging="180"/>
+      </w:pPr>
+    </w:lvl>
+    <w:lvl w:ilvl="6" w:tplc="0409000F" w:tentative="1">
+      <w:start w:val="1"/>
+      <w:numFmt w:val="decimal"/>
+      <w:lvlText w:val="%7."/>
+      <w:lvlJc w:val="left"/>
+      <w:pPr>
+        <w:ind w:left="5040" w:hanging="360"/>
+      </w:pPr>
+    </w:lvl>
+    <w:lvl w:ilvl="7" w:tplc="04090019" w:tentative="1">
+      <w:start w:val="1"/>
+      <w:numFmt w:val="lowerLetter"/>
+      <w:lvlText w:val="%8."/>
+      <w:lvlJc w:val="left"/>
+      <w:pPr>
+        <w:ind w:left="5760" w:hanging="360"/>
+      </w:pPr>
+    </w:lvl>
+    <w:lvl w:ilvl="8" w:tplc="0409001B" w:tentative="1">
+      <w:start w:val="1"/>
+      <w:numFmt w:val="lowerRoman"/>
+      <w:lvlText w:val="%9."/>
+      <w:lvlJc w:val="right"/>
+      <w:pPr>
+        <w:ind w:left="6480" w:hanging="180"/>
+      </w:pPr>
+    </w:lvl>
+  </w:abstractNum>
+  <w:abstractNum w:abstractNumId="15" w15:restartNumberingAfterBreak="0">
     <w:nsid w:val="62DB369D"/>
     <w:multiLevelType w:val="hybridMultilevel"/>
     <w:tmpl w:val="BE6A718E"/>
@@ -5610,7 +5648,7 @@
       </w:rPr>
     </w:lvl>
   </w:abstractNum>
-  <w:abstractNum w:abstractNumId="14" w15:restartNumberingAfterBreak="0">
+  <w:abstractNum w:abstractNumId="16" w15:restartNumberingAfterBreak="0">
     <w:nsid w:val="632A1596"/>
     <w:multiLevelType w:val="hybridMultilevel"/>
     <w:tmpl w:val="BD3C47F0"/>
@@ -5723,7 +5761,7 @@
       </w:rPr>
     </w:lvl>
   </w:abstractNum>
-  <w:abstractNum w:abstractNumId="15" w15:restartNumberingAfterBreak="0">
+  <w:abstractNum w:abstractNumId="17" w15:restartNumberingAfterBreak="0">
     <w:nsid w:val="756214F6"/>
     <w:multiLevelType w:val="hybridMultilevel"/>
     <w:tmpl w:val="A066D650"/>
@@ -5836,7 +5874,7 @@
       </w:rPr>
     </w:lvl>
   </w:abstractNum>
-  <w:abstractNum w:abstractNumId="16" w15:restartNumberingAfterBreak="0">
+  <w:abstractNum w:abstractNumId="18" w15:restartNumberingAfterBreak="0">
     <w:nsid w:val="7E1B2833"/>
     <w:multiLevelType w:val="hybridMultilevel"/>
     <w:tmpl w:val="44BA23DC"/>
@@ -5926,55 +5964,61 @@
     </w:lvl>
   </w:abstractNum>
   <w:num w:numId="1">
+    <w:abstractNumId w:val="8"/>
+  </w:num>
+  <w:num w:numId="2">
+    <w:abstractNumId w:val="12"/>
+  </w:num>
+  <w:num w:numId="3">
+    <w:abstractNumId w:val="11"/>
+  </w:num>
+  <w:num w:numId="4">
+    <w:abstractNumId w:val="6"/>
+  </w:num>
+  <w:num w:numId="5">
+    <w:abstractNumId w:val="5"/>
+  </w:num>
+  <w:num w:numId="6">
     <w:abstractNumId w:val="7"/>
   </w:num>
-  <w:num w:numId="2">
-    <w:abstractNumId w:val="11"/>
-  </w:num>
-  <w:num w:numId="3">
-    <w:abstractNumId w:val="10"/>
-  </w:num>
-  <w:num w:numId="4">
-    <w:abstractNumId w:val="5"/>
-  </w:num>
-  <w:num w:numId="5">
-    <w:abstractNumId w:val="4"/>
-  </w:num>
-  <w:num w:numId="6">
-    <w:abstractNumId w:val="6"/>
-  </w:num>
   <w:num w:numId="7">
-    <w:abstractNumId w:val="14"/>
+    <w:abstractNumId w:val="16"/>
   </w:num>
   <w:num w:numId="8">
-    <w:abstractNumId w:val="12"/>
+    <w:abstractNumId w:val="13"/>
   </w:num>
   <w:num w:numId="9">
-    <w:abstractNumId w:val="15"/>
+    <w:abstractNumId w:val="17"/>
   </w:num>
   <w:num w:numId="10">
-    <w:abstractNumId w:val="1"/>
+    <w:abstractNumId w:val="2"/>
   </w:num>
   <w:num w:numId="11">
     <w:abstractNumId w:val="0"/>
   </w:num>
   <w:num w:numId="12">
+    <w:abstractNumId w:val="4"/>
+  </w:num>
+  <w:num w:numId="13">
+    <w:abstractNumId w:val="10"/>
+  </w:num>
+  <w:num w:numId="14">
     <w:abstractNumId w:val="3"/>
   </w:num>
-  <w:num w:numId="13">
+  <w:num w:numId="15">
+    <w:abstractNumId w:val="15"/>
+  </w:num>
+  <w:num w:numId="16">
     <w:abstractNumId w:val="9"/>
   </w:num>
-  <w:num w:numId="14">
-    <w:abstractNumId w:val="2"/>
+  <w:num w:numId="17">
+    <w:abstractNumId w:val="18"/>
   </w:num>
-  <w:num w:numId="15">
-    <w:abstractNumId w:val="13"/>
+  <w:num w:numId="18">
+    <w:abstractNumId w:val="1"/>
   </w:num>
-  <w:num w:numId="16">
-    <w:abstractNumId w:val="8"/>
-  </w:num>
-  <w:num w:numId="17">
-    <w:abstractNumId w:val="16"/>
+  <w:num w:numId="19">
+    <w:abstractNumId w:val="14"/>
   </w:num>
   <w:numIdMacAtCleanup w:val="1"/>
 </w:numbering>
@@ -7306,7 +7350,7 @@
     <w:charset w:val="00"/>
     <w:family w:val="roman"/>
     <w:pitch w:val="variable"/>
-    <w:sig w:usb0="E0002AFF" w:usb1="C0007843" w:usb2="00000009" w:usb3="00000000" w:csb0="000001FF" w:csb1="00000000"/>
+    <w:sig w:usb0="E0002EFF" w:usb1="C0007843" w:usb2="00000009" w:usb3="00000000" w:csb0="000001FF" w:csb1="00000000"/>
   </w:font>
   <w:font w:name="Courier New">
     <w:panose1 w:val="02070309020205020404"/>
@@ -7334,14 +7378,14 @@
     <w:charset w:val="00"/>
     <w:family w:val="swiss"/>
     <w:pitch w:val="variable"/>
-    <w:sig w:usb0="A00002EF" w:usb1="4000207B" w:usb2="00000000" w:usb3="00000000" w:csb0="0000009F" w:csb1="00000000"/>
+    <w:sig w:usb0="A00002EF" w:usb1="4000207B" w:usb2="00000000" w:usb3="00000000" w:csb0="0000019F" w:csb1="00000000"/>
   </w:font>
   <w:font w:name="Arial">
     <w:panose1 w:val="020B0604020202020204"/>
     <w:charset w:val="00"/>
     <w:family w:val="swiss"/>
     <w:pitch w:val="variable"/>
-    <w:sig w:usb0="E0002AFF" w:usb1="C0007843" w:usb2="00000009" w:usb3="00000000" w:csb0="000001FF" w:csb1="00000000"/>
+    <w:sig w:usb0="E0002EFF" w:usb1="C0007843" w:usb2="00000009" w:usb3="00000000" w:csb0="000001FF" w:csb1="00000000"/>
   </w:font>
   <w:font w:name="Segoe UI">
     <w:panose1 w:val="020B0502040204020203"/>
@@ -8141,7 +8185,7 @@
 </file>
 
 <file path=customXml/itemProps1.xml><?xml version="1.0" encoding="utf-8"?>
-<ds:datastoreItem xmlns:ds="http://schemas.openxmlformats.org/officeDocument/2006/customXml" ds:itemID="{3D857B0A-9510-4FAF-B3CF-B089B18EB174}">
+<ds:datastoreItem xmlns:ds="http://schemas.openxmlformats.org/officeDocument/2006/customXml" ds:itemID="{6D72707F-BEBE-4D09-9A8E-E4BAA2907658}">
   <ds:schemaRefs>
     <ds:schemaRef ds:uri="http://schemas.openxmlformats.org/officeDocument/2006/bibliography"/>
   </ds:schemaRefs>

</xml_diff>

<commit_message>
update to process report
</commit_message>
<xml_diff>
--- a/Documents/Process report.docx
+++ b/Documents/Process report.docx
@@ -1,6 +1,6 @@
 
 <file path=word/document.xml><?xml version="1.0" encoding="utf-8"?>
-<w:document xmlns:wpc="http://schemas.microsoft.com/office/word/2010/wordprocessingCanvas" xmlns:cx="http://schemas.microsoft.com/office/drawing/2014/chartex" xmlns:mc="http://schemas.openxmlformats.org/markup-compatibility/2006" xmlns:o="urn:schemas-microsoft-com:office:office" xmlns:r="http://schemas.openxmlformats.org/officeDocument/2006/relationships" xmlns:m="http://schemas.openxmlformats.org/officeDocument/2006/math" xmlns:v="urn:schemas-microsoft-com:vml" xmlns:wp14="http://schemas.microsoft.com/office/word/2010/wordprocessingDrawing" xmlns:wp="http://schemas.openxmlformats.org/drawingml/2006/wordprocessingDrawing" xmlns:w10="urn:schemas-microsoft-com:office:word" xmlns:w="http://schemas.openxmlformats.org/wordprocessingml/2006/main" xmlns:w14="http://schemas.microsoft.com/office/word/2010/wordml" xmlns:w15="http://schemas.microsoft.com/office/word/2012/wordml" xmlns:w16se="http://schemas.microsoft.com/office/word/2015/wordml/symex" xmlns:wpg="http://schemas.microsoft.com/office/word/2010/wordprocessingGroup" xmlns:wpi="http://schemas.microsoft.com/office/word/2010/wordprocessingInk" xmlns:wne="http://schemas.microsoft.com/office/word/2006/wordml" xmlns:wps="http://schemas.microsoft.com/office/word/2010/wordprocessingShape" mc:Ignorable="w14 w15 w16se wp14">
+<w:document xmlns:wpc="http://schemas.microsoft.com/office/word/2010/wordprocessingCanvas" xmlns:mc="http://schemas.openxmlformats.org/markup-compatibility/2006" xmlns:o="urn:schemas-microsoft-com:office:office" xmlns:r="http://schemas.openxmlformats.org/officeDocument/2006/relationships" xmlns:m="http://schemas.openxmlformats.org/officeDocument/2006/math" xmlns:v="urn:schemas-microsoft-com:vml" xmlns:wp14="http://schemas.microsoft.com/office/word/2010/wordprocessingDrawing" xmlns:wp="http://schemas.openxmlformats.org/drawingml/2006/wordprocessingDrawing" xmlns:w10="urn:schemas-microsoft-com:office:word" xmlns:w="http://schemas.openxmlformats.org/wordprocessingml/2006/main" xmlns:w14="http://schemas.microsoft.com/office/word/2010/wordml" xmlns:w15="http://schemas.microsoft.com/office/word/2012/wordml" xmlns:wpg="http://schemas.microsoft.com/office/word/2010/wordprocessingGroup" xmlns:wpi="http://schemas.microsoft.com/office/word/2010/wordprocessingInk" xmlns:wne="http://schemas.microsoft.com/office/word/2006/wordml" xmlns:wps="http://schemas.microsoft.com/office/word/2010/wordprocessingShape" mc:Ignorable="w14 w15 wp14">
   <w:body>
     <w:sdt>
       <w:sdtPr>
@@ -397,7 +397,7 @@
                   </wp:anchor>
                 </w:drawing>
               </mc:Choice>
-              <mc:Fallback>
+              <mc:Fallback xmlns:w16se="http://schemas.microsoft.com/office/word/2015/wordml/symex" xmlns:cx="http://schemas.microsoft.com/office/drawing/2014/chartex">
                 <w:pict>
                   <v:shapetype w14:anchorId="509EE6A7" id="_x0000_t202" coordsize="21600,21600" o:spt="202" path="m,l,21600r21600,l21600,xe">
                     <v:stroke joinstyle="miter"/>
@@ -1733,8 +1733,13 @@
         <w:pStyle w:val="Heading4"/>
       </w:pPr>
       <w:r>
-        <w:t>Week 5,6,7</w:t>
-      </w:r>
+        <w:t>Week 5</w:t>
+      </w:r>
+      <w:proofErr w:type="gramStart"/>
+      <w:r>
+        <w:t>,6,7</w:t>
+      </w:r>
+      <w:proofErr w:type="gramEnd"/>
     </w:p>
     <w:p/>
     <w:p>
@@ -1750,22 +1755,70 @@
           <w:szCs w:val="28"/>
         </w:rPr>
         <w:tab/>
-        <w:t xml:space="preserve">In week 5,6,7 we were busy doing the implementation of the project. Many problems were discovered. We didn’t need some of the classes, most of the classes were incomplete, the design needed changes. It was hard also to be consistent with the use cases, but solutions were found. We added many extras to the project, except the ones that were documented. </w:t>
-      </w:r>
-    </w:p>
-    <w:p>
-      <w:pPr>
-        <w:rPr>
-          <w:sz w:val="28"/>
-          <w:szCs w:val="28"/>
-        </w:rPr>
-      </w:pPr>
-      <w:r>
-        <w:rPr>
-          <w:sz w:val="28"/>
-          <w:szCs w:val="28"/>
-        </w:rPr>
-        <w:t xml:space="preserve">For week 5,6,7 we had: </w:t>
+        <w:t>In week 5</w:t>
+      </w:r>
+      <w:proofErr w:type="gramStart"/>
+      <w:r>
+        <w:rPr>
+          <w:sz w:val="28"/>
+          <w:szCs w:val="28"/>
+        </w:rPr>
+        <w:t>,6,7</w:t>
+      </w:r>
+      <w:proofErr w:type="gramEnd"/>
+      <w:r>
+        <w:rPr>
+          <w:sz w:val="28"/>
+          <w:szCs w:val="28"/>
+        </w:rPr>
+        <w:t xml:space="preserve"> we were busy doing the implementation of the project. Many problems were discovered. We didn’t need some of the classes, most of the classes were incomplete, </w:t>
+      </w:r>
+      <w:proofErr w:type="gramStart"/>
+      <w:r>
+        <w:rPr>
+          <w:sz w:val="28"/>
+          <w:szCs w:val="28"/>
+        </w:rPr>
+        <w:t>the</w:t>
+      </w:r>
+      <w:proofErr w:type="gramEnd"/>
+      <w:r>
+        <w:rPr>
+          <w:sz w:val="28"/>
+          <w:szCs w:val="28"/>
+        </w:rPr>
+        <w:t xml:space="preserve"> design needed changes. It was hard also to be consistent with the use cases, but solutions were found. We added many extras to the project, except the ones that were documented. </w:t>
+      </w:r>
+    </w:p>
+    <w:p>
+      <w:pPr>
+        <w:rPr>
+          <w:sz w:val="28"/>
+          <w:szCs w:val="28"/>
+        </w:rPr>
+      </w:pPr>
+      <w:r>
+        <w:rPr>
+          <w:sz w:val="28"/>
+          <w:szCs w:val="28"/>
+        </w:rPr>
+        <w:t>For week 5</w:t>
+      </w:r>
+      <w:proofErr w:type="gramStart"/>
+      <w:r>
+        <w:rPr>
+          <w:sz w:val="28"/>
+          <w:szCs w:val="28"/>
+        </w:rPr>
+        <w:t>,6,7</w:t>
+      </w:r>
+      <w:proofErr w:type="gramEnd"/>
+      <w:r>
+        <w:rPr>
+          <w:sz w:val="28"/>
+          <w:szCs w:val="28"/>
+        </w:rPr>
+        <w:t xml:space="preserve"> we had: </w:t>
       </w:r>
     </w:p>
     <w:p>
@@ -2035,7 +2088,15 @@
         </w:numPr>
       </w:pPr>
       <w:r>
-        <w:t xml:space="preserve">What has to be handled by SystemFlowly class </w:t>
+        <w:t xml:space="preserve">What has to be handled by </w:t>
+      </w:r>
+      <w:proofErr w:type="spellStart"/>
+      <w:r>
+        <w:t>SystemFlowly</w:t>
+      </w:r>
+      <w:proofErr w:type="spellEnd"/>
+      <w:r>
+        <w:t xml:space="preserve"> class </w:t>
       </w:r>
     </w:p>
     <w:p>
@@ -2098,8 +2159,13 @@
       </w:pPr>
       <w:r>
         <w:lastRenderedPageBreak/>
-        <w:t>Implementation of Flowly</w:t>
-      </w:r>
+        <w:t xml:space="preserve">Implementation of </w:t>
+      </w:r>
+      <w:proofErr w:type="spellStart"/>
+      <w:r>
+        <w:t>Flowly</w:t>
+      </w:r>
+      <w:proofErr w:type="spellEnd"/>
     </w:p>
     <w:p/>
     <w:p>
@@ -2113,7 +2179,15 @@
     </w:p>
     <w:p>
       <w:r>
-        <w:t>Understandings made during Implementation of Flowly:</w:t>
+        <w:t xml:space="preserve">Understandings made during Implementation of </w:t>
+      </w:r>
+      <w:proofErr w:type="spellStart"/>
+      <w:r>
+        <w:t>Flowly</w:t>
+      </w:r>
+      <w:proofErr w:type="spellEnd"/>
+      <w:r>
+        <w:t>:</w:t>
       </w:r>
     </w:p>
     <w:p>
@@ -2405,15 +2479,44 @@
     <w:p>
       <w:r>
         <w:tab/>
-        <w:t>During URS and Design Document preparation, the work was spread even among the group members. During the implementation two of the Group members Bilger and Nikola took the initiative and worked harder than the rest. A lot of the work was done in group meetings where everybody participated. During the meetings we summed up what was done and what had to be done. Plan and separation of work was done on each meeting</w:t>
+        <w:t xml:space="preserve">During URS and Design Document preparation, the work was spread even among the group members. During the implementation two of the Group members </w:t>
+      </w:r>
+      <w:proofErr w:type="spellStart"/>
+      <w:r>
+        <w:t>Bilger</w:t>
+      </w:r>
+      <w:proofErr w:type="spellEnd"/>
+      <w:r>
+        <w:t xml:space="preserve"> and Nikola took the initiative and worked harder than the rest. A lot of the work was done in group meetings where everybody participated. During the meetings we summed up what was done and what had to be done. Plan and separation of work was done on each meeting</w:t>
       </w:r>
       <w:r>
         <w:t>.</w:t>
       </w:r>
     </w:p>
     <w:p>
-      <w:r>
-        <w:t>Bilger Yahov and Nikola Nikushev did most of the implementation.</w:t>
+      <w:proofErr w:type="spellStart"/>
+      <w:r>
+        <w:t>Bilger</w:t>
+      </w:r>
+      <w:proofErr w:type="spellEnd"/>
+      <w:r>
+        <w:t xml:space="preserve"> </w:t>
+      </w:r>
+      <w:proofErr w:type="spellStart"/>
+      <w:r>
+        <w:t>Yahov</w:t>
+      </w:r>
+      <w:proofErr w:type="spellEnd"/>
+      <w:r>
+        <w:t xml:space="preserve"> and Nikola </w:t>
+      </w:r>
+      <w:proofErr w:type="spellStart"/>
+      <w:r>
+        <w:t>Nikushev</w:t>
+      </w:r>
+      <w:proofErr w:type="spellEnd"/>
+      <w:r>
+        <w:t xml:space="preserve"> did most of the implementation.</w:t>
       </w:r>
     </w:p>
     <w:p>
@@ -2425,9 +2528,19 @@
       <w:pPr>
         <w:pStyle w:val="Heading4"/>
       </w:pPr>
-      <w:r>
-        <w:t>Bilger Yahov</w:t>
-      </w:r>
+      <w:proofErr w:type="spellStart"/>
+      <w:r>
+        <w:t>Bilger</w:t>
+      </w:r>
+      <w:proofErr w:type="spellEnd"/>
+      <w:r>
+        <w:t xml:space="preserve"> </w:t>
+      </w:r>
+      <w:proofErr w:type="spellStart"/>
+      <w:r>
+        <w:t>Yahov</w:t>
+      </w:r>
+      <w:proofErr w:type="spellEnd"/>
       <w:r>
         <w:t xml:space="preserve"> involved in:</w:t>
       </w:r>
@@ -2528,7 +2641,15 @@
         </w:numPr>
       </w:pPr>
       <w:r>
-        <w:t>Major Implementation of ComponentDrawn class</w:t>
+        <w:t xml:space="preserve">Major Implementation of </w:t>
+      </w:r>
+      <w:proofErr w:type="spellStart"/>
+      <w:r>
+        <w:t>ComponentDrawn</w:t>
+      </w:r>
+      <w:proofErr w:type="spellEnd"/>
+      <w:r>
+        <w:t xml:space="preserve"> class</w:t>
       </w:r>
     </w:p>
     <w:p>
@@ -2555,8 +2676,13 @@
         <w:t>Implementation of</w:t>
       </w:r>
       <w:r>
-        <w:t xml:space="preserve"> SystemFlowly</w:t>
-      </w:r>
+        <w:t xml:space="preserve"> </w:t>
+      </w:r>
+      <w:proofErr w:type="spellStart"/>
+      <w:r>
+        <w:t>SystemFlowly</w:t>
+      </w:r>
+      <w:proofErr w:type="spellEnd"/>
       <w:r>
         <w:t xml:space="preserve"> class</w:t>
       </w:r>
@@ -2633,7 +2759,15 @@
         </w:numPr>
       </w:pPr>
       <w:r>
-        <w:t>Implementation of ConnectionPoint class</w:t>
+        <w:t xml:space="preserve">Implementation of </w:t>
+      </w:r>
+      <w:proofErr w:type="spellStart"/>
+      <w:r>
+        <w:t>ConnectionPoint</w:t>
+      </w:r>
+      <w:proofErr w:type="spellEnd"/>
+      <w:r>
+        <w:t xml:space="preserve"> class</w:t>
       </w:r>
     </w:p>
     <w:p>
@@ -2677,8 +2811,21 @@
       <w:pPr>
         <w:pStyle w:val="Heading4"/>
       </w:pPr>
-      <w:r>
-        <w:t>Lyubomir Dimov involved in:</w:t>
+      <w:proofErr w:type="spellStart"/>
+      <w:r>
+        <w:t>Lyubomir</w:t>
+      </w:r>
+      <w:proofErr w:type="spellEnd"/>
+      <w:r>
+        <w:t xml:space="preserve"> </w:t>
+      </w:r>
+      <w:proofErr w:type="spellStart"/>
+      <w:r>
+        <w:t>Dimov</w:t>
+      </w:r>
+      <w:proofErr w:type="spellEnd"/>
+      <w:r>
+        <w:t xml:space="preserve"> involved in:</w:t>
       </w:r>
     </w:p>
     <w:p>
@@ -2774,7 +2921,15 @@
         <w:t xml:space="preserve">Assistance in implementing </w:t>
       </w:r>
       <w:r>
-        <w:t>Component classes and ComponentDrawn class</w:t>
+        <w:t xml:space="preserve">Component classes and </w:t>
+      </w:r>
+      <w:proofErr w:type="spellStart"/>
+      <w:r>
+        <w:t>ComponentDrawn</w:t>
+      </w:r>
+      <w:proofErr w:type="spellEnd"/>
+      <w:r>
+        <w:t xml:space="preserve"> class</w:t>
       </w:r>
     </w:p>
     <w:p>
@@ -2786,7 +2941,15 @@
         </w:numPr>
       </w:pPr>
       <w:r>
-        <w:t>Implementation of ConnectionPoint class</w:t>
+        <w:t xml:space="preserve">Implementation of </w:t>
+      </w:r>
+      <w:proofErr w:type="spellStart"/>
+      <w:r>
+        <w:t>ConnectionPoint</w:t>
+      </w:r>
+      <w:proofErr w:type="spellEnd"/>
+      <w:r>
+        <w:t xml:space="preserve"> class</w:t>
       </w:r>
     </w:p>
     <w:p>
@@ -2868,8 +3031,13 @@
         <w:pStyle w:val="Heading4"/>
       </w:pPr>
       <w:r>
-        <w:t>Nikola Nikushev</w:t>
-      </w:r>
+        <w:t xml:space="preserve">Nikola </w:t>
+      </w:r>
+      <w:proofErr w:type="spellStart"/>
+      <w:r>
+        <w:t>Nikushev</w:t>
+      </w:r>
+      <w:proofErr w:type="spellEnd"/>
       <w:r>
         <w:t xml:space="preserve"> involved in:</w:t>
       </w:r>
@@ -2919,8 +3087,13 @@
         </w:numPr>
       </w:pPr>
       <w:r>
-        <w:t>Implementation of SystemFlowly</w:t>
-      </w:r>
+        <w:t xml:space="preserve">Implementation of </w:t>
+      </w:r>
+      <w:proofErr w:type="spellStart"/>
+      <w:r>
+        <w:t>SystemFlowly</w:t>
+      </w:r>
+      <w:proofErr w:type="spellEnd"/>
     </w:p>
     <w:p>
       <w:pPr>
@@ -3024,8 +3197,21 @@
         </w:numPr>
       </w:pPr>
       <w:r>
-        <w:t>Implementation of ComponentDrawn and ConnectionPoint</w:t>
-      </w:r>
+        <w:t xml:space="preserve">Implementation of </w:t>
+      </w:r>
+      <w:proofErr w:type="spellStart"/>
+      <w:r>
+        <w:t>ComponentDrawn</w:t>
+      </w:r>
+      <w:proofErr w:type="spellEnd"/>
+      <w:r>
+        <w:t xml:space="preserve"> and </w:t>
+      </w:r>
+      <w:proofErr w:type="spellStart"/>
+      <w:r>
+        <w:t>ConnectionPoint</w:t>
+      </w:r>
+      <w:proofErr w:type="spellEnd"/>
     </w:p>
     <w:p>
       <w:pPr>
@@ -3243,10 +3429,22 @@
         <w:ind w:firstLine="360"/>
       </w:pPr>
       <w:r>
-        <w:t xml:space="preserve">We first met to discuss what will be the functionality of the system. Most of the functionality was already defined in the document given by the teacher, so it was not a hard task to define the functionality. We also added some other requirements like Undo, Saving/Loading/Clearing Grid, Edit of component. </w:t>
-      </w:r>
-      <w:r>
-        <w:t>The second step was to made the use-cases.</w:t>
+        <w:t xml:space="preserve">We first met to discuss what will be the functionality of the system. Most of the functionality was already defined in the document given by the teacher, so it was not a hard task to define the functionality. We also added some other requirements like Undo, Saving/Loading/Clearing Grid, </w:t>
+      </w:r>
+      <w:r>
+        <w:t>and Edit</w:t>
+      </w:r>
+      <w:r>
+        <w:t xml:space="preserve"> of component. </w:t>
+      </w:r>
+      <w:r>
+        <w:t xml:space="preserve">The second step was to </w:t>
+      </w:r>
+      <w:r>
+        <w:t>make</w:t>
+      </w:r>
+      <w:r>
+        <w:t xml:space="preserve"> the use-cases.</w:t>
       </w:r>
     </w:p>
     <w:p>
@@ -3254,7 +3452,13 @@
         <w:ind w:firstLine="360"/>
       </w:pPr>
       <w:r>
-        <w:t>For nonfunctional requirements we were thinking of how to make the application Easy to use, with good performance, reliable. We came up with ideas of how to make the user experience good and we wrote our nonfunctional requirements in the URS document.</w:t>
+        <w:t>For non</w:t>
+      </w:r>
+      <w:r>
+        <w:t>-</w:t>
+      </w:r>
+      <w:r>
+        <w:t>functional requirements we were thinking of how to make the application Easy to use, with good performance, reliable. We came up with ideas of how to make the user experience good and we wrote our nonfunctional requirements in the URS document.</w:t>
       </w:r>
     </w:p>
     <w:p>
@@ -3331,7 +3535,15 @@
         <w:ind w:firstLine="360"/>
       </w:pPr>
       <w:r>
-        <w:t>There was the problem that modes might be confusing for the user because he might want to click on the grid while he’s on specific mode and to not understand what is the reason for the action the application is taking. So we found a solution for it. When mode is used, its toolbox component is highlighted and this makes it very clear that user is in specific mode.</w:t>
+        <w:t xml:space="preserve">There was the problem that modes might be confusing for the user because he might want to click on the grid while he’s on specific mode and to not understand </w:t>
+      </w:r>
+      <w:proofErr w:type="gramStart"/>
+      <w:r>
+        <w:t>what is the reason for the action the application is taking</w:t>
+      </w:r>
+      <w:proofErr w:type="gramEnd"/>
+      <w:r>
+        <w:t>. So we found a solution for it. When mode is used, its toolbox component is highlighted and this makes it very clear that user is in specific mode.</w:t>
       </w:r>
     </w:p>
     <w:p>
@@ -3357,7 +3569,13 @@
         <w:ind w:firstLine="360"/>
       </w:pPr>
       <w:r>
-        <w:t>For the class diagram we had a lot of discussions about how it should look like. We didn’t know if it will be correct to use Generalization and Inheritance for the components. We had hard time with deciding how are we going to make a connection from one component to another using pipeline.</w:t>
+        <w:t xml:space="preserve">For the class diagram we had a lot of discussions about how it should look like. We didn’t know if it will be correct to use Generalization and Inheritance for the components. We had hard time with deciding how </w:t>
+      </w:r>
+      <w:r>
+        <w:t>we are</w:t>
+      </w:r>
+      <w:r>
+        <w:t xml:space="preserve"> going to make a connection from one component to another using pipeline.</w:t>
       </w:r>
     </w:p>
     <w:p>
@@ -3369,7 +3587,18 @@
         <w:t>So we had group meetings and discussions in which we found solutions for our problems. First we decided that our components will have Connection point which can be output or input.</w:t>
       </w:r>
       <w:r>
-        <w:t xml:space="preserve"> We made a SystemFlowly class in which most of the objects will be initialized and we build the connection between those objects. </w:t>
+        <w:t xml:space="preserve"> We made a </w:t>
+      </w:r>
+      <w:proofErr w:type="spellStart"/>
+      <w:r>
+        <w:t>SystemFlowly</w:t>
+      </w:r>
+      <w:proofErr w:type="spellEnd"/>
+      <w:r>
+        <w:t xml:space="preserve"> class in which most of the objects will be initialized and we build the connection between those objects. </w:t>
+      </w:r>
+      <w:r>
+        <w:t>It holds the key methods of connecting the Form with the Grid. It passes the information supplied by the Form to the grid and acts as a link between the two.</w:t>
       </w:r>
     </w:p>
     <w:p>
@@ -3377,7 +3606,7 @@
         <w:ind w:firstLine="360"/>
       </w:pPr>
       <w:r>
-        <w:t xml:space="preserve">We used Inheritance for our Components classes. Pump, Sink, Splitter, Merger, Pipe inherit from ComponentDrawn. </w:t>
+        <w:t>The grid class contains key features of the application. It has collision detection between components, pipes, components with pipes, adding and drawing components, removing components, updating the flow of a component.</w:t>
       </w:r>
     </w:p>
     <w:p>
@@ -3385,18 +3614,90 @@
         <w:ind w:firstLine="360"/>
       </w:pPr>
       <w:r>
-        <w:t>A problem with how to save the grid also occurred for which we needed SerializationObject.</w:t>
-      </w:r>
-    </w:p>
-    <w:p>
-      <w:r>
-        <w:t>//To do better</w:t>
+        <w:t xml:space="preserve">We used Inheritance for our Components classes. Pump, Sink, Splitter, Merger, Pipe inherit from </w:t>
+      </w:r>
+      <w:proofErr w:type="spellStart"/>
+      <w:r>
+        <w:t>ComponentDrawn</w:t>
+      </w:r>
+      <w:proofErr w:type="spellEnd"/>
+      <w:r>
+        <w:t xml:space="preserve">. </w:t>
+      </w:r>
+      <w:r>
+        <w:t>The hold information about themselves as well as their connection points, which represent the input/output connections they have.</w:t>
       </w:r>
     </w:p>
     <w:p>
       <w:pPr>
         <w:ind w:firstLine="360"/>
       </w:pPr>
+      <w:proofErr w:type="spellStart"/>
+      <w:r>
+        <w:t>ConnectionPoint</w:t>
+      </w:r>
+      <w:proofErr w:type="spellEnd"/>
+      <w:r>
+        <w:t xml:space="preserve"> class allows us to properly distinguish the connection a component has with another by a pipe line. It allows one pipe to be connected to it and depending on whether it is an input or output it will either receive flow or pass on/receive flow. </w:t>
+      </w:r>
+    </w:p>
+    <w:p>
+      <w:pPr>
+        <w:ind w:firstLine="360"/>
+      </w:pPr>
+      <w:r>
+        <w:t xml:space="preserve">The class Change allows us to store unique changes made to the form, such as adding a component, removing a component, updating the properties of a component, adding a pipeline. We store a change in a file which later on we can read and use as </w:t>
+      </w:r>
+      <w:proofErr w:type="gramStart"/>
+      <w:r>
+        <w:t>a</w:t>
+      </w:r>
+      <w:proofErr w:type="gramEnd"/>
+      <w:r>
+        <w:t xml:space="preserve"> Undo/Change state function.</w:t>
+      </w:r>
+    </w:p>
+    <w:p>
+      <w:pPr>
+        <w:ind w:firstLine="360"/>
+      </w:pPr>
+    </w:p>
+    <w:p>
+      <w:pPr>
+        <w:ind w:firstLine="360"/>
+      </w:pPr>
+    </w:p>
+    <w:p>
+      <w:pPr>
+        <w:ind w:firstLine="360"/>
+      </w:pPr>
+      <w:r>
+        <w:t>//TODO</w:t>
+      </w:r>
+    </w:p>
+    <w:p>
+      <w:pPr>
+        <w:ind w:firstLine="360"/>
+      </w:pPr>
+      <w:r>
+        <w:t xml:space="preserve">A problem with how to save the grid also occurred for which we needed </w:t>
+      </w:r>
+      <w:proofErr w:type="spellStart"/>
+      <w:r>
+        <w:t>SerializationObject</w:t>
+      </w:r>
+      <w:proofErr w:type="spellEnd"/>
+      <w:r>
+        <w:t>.</w:t>
+      </w:r>
+    </w:p>
+    <w:p>
+      <w:pPr>
+        <w:ind w:firstLine="360"/>
+      </w:pPr>
+      <w:r>
+        <w:t xml:space="preserve">Inside the </w:t>
+      </w:r>
     </w:p>
     <w:p>
       <w:pPr>
@@ -3423,7 +3724,15 @@
         <w:ind w:firstLine="360"/>
       </w:pPr>
       <w:r>
-        <w:t xml:space="preserve">We made the creating of component in a way that when the user clicks some of the toolbox components, the application goes into specific WorkingMode. The working mode indicates which type of component is to be drawn, it can also mean removing or editing component. When the user clicks on working mode for creating specific component he can choose properties from the properties list and </w:t>
+        <w:t xml:space="preserve">We made the creating of component in a way that when the user clicks some of the toolbox components, the application goes into specific </w:t>
+      </w:r>
+      <w:proofErr w:type="spellStart"/>
+      <w:r>
+        <w:t>WorkingMode</w:t>
+      </w:r>
+      <w:proofErr w:type="spellEnd"/>
+      <w:r>
+        <w:t xml:space="preserve">. The working mode indicates which type of component is to be drawn, it can also mean removing or editing component. When the user clicks on working mode for creating specific component he can choose properties from the properties list and </w:t>
       </w:r>
       <w:r>
         <w:t>afterwards places the component on the grid.</w:t>
@@ -3469,10 +3778,34 @@
         <w:ind w:firstLine="360"/>
       </w:pPr>
       <w:r>
-        <w:t>We wanted our application more realistic, so we needed a solution for making our pipelines in a way that they don’t intersect. A solution is found by making an algorithm for creating a pipeline. When pipeline is created by t</w:t>
-      </w:r>
-      <w:r>
-        <w:t xml:space="preserve">he user the algorithm checks next action the user and calculates if this action will intersect the pipe with itself with other pipe or component. </w:t>
+        <w:t xml:space="preserve">We wanted our application </w:t>
+      </w:r>
+      <w:r>
+        <w:t xml:space="preserve">to be </w:t>
+      </w:r>
+      <w:r>
+        <w:t>more realistic, so we needed a solution for making our pipelines in a way that the</w:t>
+      </w:r>
+      <w:r>
+        <w:t>y don’t intersect. A solution was</w:t>
+      </w:r>
+      <w:r>
+        <w:t xml:space="preserve"> found by making an algorithm for creating a pipeline. When </w:t>
+      </w:r>
+      <w:r>
+        <w:t xml:space="preserve">a </w:t>
+      </w:r>
+      <w:r>
+        <w:t>pipeline is created by t</w:t>
+      </w:r>
+      <w:r>
+        <w:t xml:space="preserve">he user the algorithm checks </w:t>
+      </w:r>
+      <w:r>
+        <w:t xml:space="preserve">the </w:t>
+      </w:r>
+      <w:r>
+        <w:t xml:space="preserve">next action the user and calculates if this action will intersect the pipe with itself with other pipe or component. </w:t>
       </w:r>
     </w:p>
     <w:p>
@@ -3480,7 +3813,26 @@
         <w:ind w:firstLine="360"/>
       </w:pPr>
       <w:r>
-        <w:t>After we had the solution of how make proper pipe we had to make methods of connecting the components. For this we use Connection point, which are objects inside the component object. They can be output or input, they also have coordinates</w:t>
+        <w:lastRenderedPageBreak/>
+        <w:t xml:space="preserve">After we had the solution of how </w:t>
+      </w:r>
+      <w:r>
+        <w:t xml:space="preserve">to </w:t>
+      </w:r>
+      <w:r>
+        <w:t>make proper pipe</w:t>
+      </w:r>
+      <w:r>
+        <w:t>s</w:t>
+      </w:r>
+      <w:r>
+        <w:t xml:space="preserve"> we had to make methods of connecting the components. For this we use</w:t>
+      </w:r>
+      <w:r>
+        <w:t>d</w:t>
+      </w:r>
+      <w:r>
+        <w:t xml:space="preserve"> Connection point, which are objects inside the component object. They can be output or input, they also have coordinates</w:t>
       </w:r>
       <w:r>
         <w:t xml:space="preserve">. So a pipeline begins in an output connection point of component and finishes in input connection point of other component. </w:t>
@@ -3509,179 +3861,196 @@
         <w:ind w:firstLine="360"/>
       </w:pPr>
       <w:r>
-        <w:t xml:space="preserve">So we were in a situation where we have made methods for connection components and now we had to transfer flow from one component to another when they are connected. We found a solution and the application transfers flow from output component to input component but it checks the capacity of the input component. If the input component capacity is lower that the output flow, then a flow equal to the capacity is transferred to the input component and the pipe becomes red. If the output flow is lower than the input capacity, then </w:t>
-      </w:r>
-      <w:r>
-        <w:lastRenderedPageBreak/>
-        <w:t>the input component gets the flow from the output component and the pipe color remains yellow.</w:t>
-      </w:r>
-    </w:p>
-    <w:p/>
-    <w:p>
-      <w:pPr>
-        <w:pStyle w:val="Heading4"/>
-        <w:numPr>
-          <w:ilvl w:val="0"/>
-          <w:numId w:val="17"/>
-        </w:numPr>
-      </w:pPr>
-      <w:r>
-        <w:t>Edit component</w:t>
-      </w:r>
-    </w:p>
-    <w:p>
-      <w:pPr>
-        <w:ind w:firstLine="360"/>
-      </w:pPr>
-      <w:r>
-        <w:t xml:space="preserve">We successfully implemented creating component, and making connections between components using pipe. So we had to implement editing. The functionality of the mode had to change the properties of chosen component placed on the grid. The properties were given by the user. </w:t>
-      </w:r>
-    </w:p>
-    <w:p>
-      <w:pPr>
-        <w:ind w:firstLine="360"/>
-      </w:pPr>
-      <w:r>
-        <w:t>The biggest problem in this situation was that when editing component which is connected to one or more other components had to change the properties of the whole connection line. For example, if we have a pump which is connected to sink through a splitter, the application has to update the flow for each component. The solution was based only on mathematics, and only calculations were implemented</w:t>
-      </w:r>
-    </w:p>
-    <w:p/>
-    <w:p>
-      <w:pPr>
-        <w:pStyle w:val="Heading4"/>
-        <w:numPr>
-          <w:ilvl w:val="0"/>
-          <w:numId w:val="17"/>
-        </w:numPr>
-      </w:pPr>
-      <w:r>
-        <w:t>Saving/Loading/Clearing Grid</w:t>
-      </w:r>
-    </w:p>
-    <w:p>
-      <w:r>
-        <w:t>// How is the</w:t>
-      </w:r>
-      <w:r>
-        <w:t xml:space="preserve"> application supposed to Save/Load/Clear Grid</w:t>
-      </w:r>
-    </w:p>
-    <w:p>
-      <w:r>
-        <w:t>//What solution we have found to the problem</w:t>
-      </w:r>
-    </w:p>
-    <w:p>
-      <w:pPr>
-        <w:pStyle w:val="Heading4"/>
-        <w:numPr>
-          <w:ilvl w:val="0"/>
-          <w:numId w:val="17"/>
-        </w:numPr>
-      </w:pPr>
-      <w:r>
-        <w:t xml:space="preserve"> </w:t>
-      </w:r>
-      <w:r>
-        <w:t>Undo and choose previous state functionality</w:t>
-      </w:r>
-    </w:p>
-    <w:p>
-      <w:r>
-        <w:t>// How is the application supposed to do Undo</w:t>
-      </w:r>
-    </w:p>
-    <w:p>
-      <w:r>
-        <w:t>//What solution we have found to the problem</w:t>
-      </w:r>
-    </w:p>
-    <w:p/>
-    <w:p>
-      <w:pPr>
-        <w:pStyle w:val="Heading4"/>
-        <w:numPr>
-          <w:ilvl w:val="0"/>
-          <w:numId w:val="17"/>
-        </w:numPr>
-      </w:pPr>
-      <w:r>
-        <w:t xml:space="preserve"> Graphics cleared after minimizing application</w:t>
-      </w:r>
-    </w:p>
-    <w:p>
-      <w:r>
-        <w:t>// What is the problem all about and what solution we have found</w:t>
-      </w:r>
-    </w:p>
-    <w:p>
-      <w:pPr>
-        <w:pStyle w:val="Heading4"/>
-        <w:numPr>
-          <w:ilvl w:val="0"/>
-          <w:numId w:val="17"/>
-        </w:numPr>
-      </w:pPr>
-      <w:r>
-        <w:t xml:space="preserve"> Multithreading</w:t>
-      </w:r>
-    </w:p>
-    <w:p>
-      <w:r>
-        <w:t>// Why was it hard and how did we manage to accomplish it</w:t>
-      </w:r>
-    </w:p>
-    <w:p>
-      <w:pPr>
-        <w:pStyle w:val="Heading4"/>
-        <w:numPr>
-          <w:ilvl w:val="0"/>
-          <w:numId w:val="17"/>
-        </w:numPr>
-      </w:pPr>
-      <w:r>
-        <w:t>// If you can think of anything</w:t>
-      </w:r>
-      <w:r>
-        <w:t xml:space="preserve"> </w:t>
+        <w:t>W</w:t>
+      </w:r>
+      <w:r>
+        <w:t>e were in a situation where we have made methods for connection components and now we had to transfer flow from one component to another when they are connected. We found a solution and the application transfers flow from output component to input component but it checks the capacity of the input component.</w:t>
+      </w:r>
+      <w:r>
+        <w:t xml:space="preserve"> If the component capacity is smaller than the flow it is receiving the pipe connecting it is colored red. This only effects the sink, as it only has a capacity for its input. </w:t>
+      </w:r>
+      <w:r>
+        <w:t>If the output flow is lower than the input c</w:t>
       </w:r>
       <w:bookmarkStart w:id="4" w:name="_GoBack"/>
       <w:bookmarkEnd w:id="4"/>
+      <w:r>
+        <w:t xml:space="preserve">apacity, then the input component gets the flow from the output component and the pipe color </w:t>
+      </w:r>
+      <w:r>
+        <w:t>is gray</w:t>
+      </w:r>
+      <w:r>
+        <w:t>.</w:t>
+      </w:r>
     </w:p>
     <w:p>
       <w:pPr>
         <w:ind w:firstLine="360"/>
       </w:pPr>
+      <w:r>
+        <w:t xml:space="preserve">While working with this we had problems distinguishing the main object and from where to get the flow that is being transferred and how to update the outputs of the component. We found a solution to this problem by registering a pipe connection to a connection point, making it easier to check if the connection point is connected or not. This allowed us to easily check the flow and update it on the component. </w:t>
+      </w:r>
+    </w:p>
+    <w:p/>
+    <w:p>
+      <w:pPr>
+        <w:pStyle w:val="Heading4"/>
+        <w:numPr>
+          <w:ilvl w:val="0"/>
+          <w:numId w:val="17"/>
+        </w:numPr>
+      </w:pPr>
+      <w:r>
+        <w:t>Edit component</w:t>
+      </w:r>
     </w:p>
     <w:p>
       <w:pPr>
         <w:ind w:firstLine="360"/>
       </w:pPr>
+      <w:r>
+        <w:t xml:space="preserve">We successfully implemented creating component, and making connections between components using pipe. So we had to implement editing. The functionality of the mode had to change the properties of chosen component placed on the grid. The properties were given by the user. </w:t>
+      </w:r>
     </w:p>
     <w:p>
       <w:pPr>
         <w:ind w:firstLine="360"/>
       </w:pPr>
+      <w:r>
+        <w:t>The biggest problem in this situation was that when editing component which is connected to one or more other components had to change the properties of the whole connection line. For example, if we have a pump which is connected to sink through a splitter, the application has to update the flow for each component. The solution was based only on mathematics, and only calculations were implemented</w:t>
+      </w:r>
+      <w:r>
+        <w:t>. We updated the main object and using the connection points we signal the other components to update their flow.</w:t>
+      </w:r>
+    </w:p>
+    <w:p/>
+    <w:p>
+      <w:pPr>
+        <w:pStyle w:val="Heading4"/>
+        <w:numPr>
+          <w:ilvl w:val="0"/>
+          <w:numId w:val="17"/>
+        </w:numPr>
+      </w:pPr>
+      <w:r>
+        <w:t>Saving/Loading/Clearing Grid</w:t>
+      </w:r>
+    </w:p>
+    <w:p>
+      <w:r>
+        <w:t>// How is the application supposed to Save/Load/Clear Grid</w:t>
+      </w:r>
+    </w:p>
+    <w:p>
+      <w:r>
+        <w:t>//What solution we have found to the problem</w:t>
+      </w:r>
+    </w:p>
+    <w:p>
+      <w:pPr>
+        <w:pStyle w:val="Heading4"/>
+        <w:numPr>
+          <w:ilvl w:val="0"/>
+          <w:numId w:val="17"/>
+        </w:numPr>
+      </w:pPr>
+      <w:r>
+        <w:t xml:space="preserve"> </w:t>
+      </w:r>
+      <w:r>
+        <w:t>Undo and choose previous state functionality</w:t>
+      </w:r>
+    </w:p>
+    <w:p>
+      <w:r>
+        <w:t>// How is the application supposed to do Undo</w:t>
+      </w:r>
+    </w:p>
+    <w:p>
+      <w:r>
+        <w:t>//What solution we have found to the problem</w:t>
+      </w:r>
+    </w:p>
+    <w:p/>
+    <w:p>
+      <w:pPr>
+        <w:pStyle w:val="Heading4"/>
+        <w:numPr>
+          <w:ilvl w:val="0"/>
+          <w:numId w:val="17"/>
+        </w:numPr>
+      </w:pPr>
+      <w:r>
+        <w:lastRenderedPageBreak/>
+        <w:t xml:space="preserve"> Graphics cleared after minimizing application</w:t>
+      </w:r>
     </w:p>
     <w:p>
       <w:pPr>
         <w:ind w:firstLine="360"/>
       </w:pPr>
+      <w:r>
+        <w:t>When the application is minimized the content would not be re-drawn to the form, even after the Paint event would be called as normally intended by the form. The paint event would be called a little before the form itself would be fully maximized. We had to find a walk around with a small delay to the visualization of the components on the grid.</w:t>
+      </w:r>
+    </w:p>
+    <w:p>
+      <w:r>
+        <w:br/>
+        <w:t xml:space="preserve">By adding a thread to draw the objects after the form has been fully maximized we managed to create a way to visualize the content of the grid after a minimize event. </w:t>
+      </w:r>
+    </w:p>
+    <w:p/>
+    <w:p>
+      <w:pPr>
+        <w:pStyle w:val="Heading4"/>
+        <w:numPr>
+          <w:ilvl w:val="0"/>
+          <w:numId w:val="17"/>
+        </w:numPr>
+      </w:pPr>
+      <w:r>
+        <w:t xml:space="preserve"> Multithreading</w:t>
+      </w:r>
     </w:p>
     <w:p>
       <w:pPr>
         <w:ind w:firstLine="360"/>
       </w:pPr>
+      <w:r>
+        <w:t>Using multi-threading we re-draw the components after the form has been minimized and been fully maximized.</w:t>
+      </w:r>
     </w:p>
     <w:p>
       <w:pPr>
         <w:ind w:firstLine="360"/>
       </w:pPr>
+      <w:r>
+        <w:t>We attempted to use multi-threading to speed up the process of saving a change but it turned out to be very difficult because it required synchronization between the graphics engine, form components and data that is inside our system. The same variable would be used by multiple threads and there would be conflicts or some data could get lost in the process.</w:t>
+      </w:r>
     </w:p>
     <w:p>
       <w:pPr>
         <w:ind w:firstLine="360"/>
       </w:pPr>
+      <w:r>
+        <w:t xml:space="preserve"> Instead we optimized the process so it would store information in a way that is easy and fast to be saved to the files.</w:t>
+      </w:r>
+    </w:p>
+    <w:p>
+      <w:pPr>
+        <w:pStyle w:val="Heading4"/>
+        <w:numPr>
+          <w:ilvl w:val="0"/>
+          <w:numId w:val="17"/>
+        </w:numPr>
+      </w:pPr>
+      <w:r>
+        <w:t>// If you can think of anything</w:t>
+      </w:r>
+      <w:r>
+        <w:t xml:space="preserve"> </w:t>
+      </w:r>
     </w:p>
     <w:p>
       <w:pPr>
@@ -3725,10 +4094,44 @@
     </w:p>
     <w:p>
       <w:pPr>
+        <w:ind w:firstLine="360"/>
+      </w:pPr>
+    </w:p>
+    <w:p>
+      <w:pPr>
+        <w:ind w:firstLine="360"/>
+      </w:pPr>
+    </w:p>
+    <w:p>
+      <w:pPr>
+        <w:ind w:firstLine="360"/>
+      </w:pPr>
+    </w:p>
+    <w:p>
+      <w:pPr>
+        <w:ind w:firstLine="360"/>
+      </w:pPr>
+    </w:p>
+    <w:p>
+      <w:pPr>
+        <w:ind w:firstLine="360"/>
+      </w:pPr>
+    </w:p>
+    <w:p>
+      <w:pPr>
+        <w:ind w:firstLine="360"/>
+      </w:pPr>
+    </w:p>
+    <w:p>
+      <w:pPr>
+        <w:ind w:firstLine="360"/>
+      </w:pPr>
+    </w:p>
+    <w:p>
+      <w:pPr>
         <w:pStyle w:val="Heading1"/>
       </w:pPr>
       <w:r>
-        <w:lastRenderedPageBreak/>
         <w:t>Personal Evaluations</w:t>
       </w:r>
     </w:p>
@@ -3746,7 +4149,7 @@
 </file>
 
 <file path=word/endnotes.xml><?xml version="1.0" encoding="utf-8"?>
-<w:endnotes xmlns:wpc="http://schemas.microsoft.com/office/word/2010/wordprocessingCanvas" xmlns:cx="http://schemas.microsoft.com/office/drawing/2014/chartex" xmlns:mc="http://schemas.openxmlformats.org/markup-compatibility/2006" xmlns:o="urn:schemas-microsoft-com:office:office" xmlns:r="http://schemas.openxmlformats.org/officeDocument/2006/relationships" xmlns:m="http://schemas.openxmlformats.org/officeDocument/2006/math" xmlns:v="urn:schemas-microsoft-com:vml" xmlns:wp14="http://schemas.microsoft.com/office/word/2010/wordprocessingDrawing" xmlns:wp="http://schemas.openxmlformats.org/drawingml/2006/wordprocessingDrawing" xmlns:w10="urn:schemas-microsoft-com:office:word" xmlns:w="http://schemas.openxmlformats.org/wordprocessingml/2006/main" xmlns:w14="http://schemas.microsoft.com/office/word/2010/wordml" xmlns:w15="http://schemas.microsoft.com/office/word/2012/wordml" xmlns:w16se="http://schemas.microsoft.com/office/word/2015/wordml/symex" xmlns:wpg="http://schemas.microsoft.com/office/word/2010/wordprocessingGroup" xmlns:wpi="http://schemas.microsoft.com/office/word/2010/wordprocessingInk" xmlns:wne="http://schemas.microsoft.com/office/word/2006/wordml" xmlns:wps="http://schemas.microsoft.com/office/word/2010/wordprocessingShape" mc:Ignorable="w14 w15 w16se wp14">
+<w:endnotes xmlns:wpc="http://schemas.microsoft.com/office/word/2010/wordprocessingCanvas" xmlns:mc="http://schemas.openxmlformats.org/markup-compatibility/2006" xmlns:o="urn:schemas-microsoft-com:office:office" xmlns:r="http://schemas.openxmlformats.org/officeDocument/2006/relationships" xmlns:m="http://schemas.openxmlformats.org/officeDocument/2006/math" xmlns:v="urn:schemas-microsoft-com:vml" xmlns:wp14="http://schemas.microsoft.com/office/word/2010/wordprocessingDrawing" xmlns:wp="http://schemas.openxmlformats.org/drawingml/2006/wordprocessingDrawing" xmlns:w10="urn:schemas-microsoft-com:office:word" xmlns:w="http://schemas.openxmlformats.org/wordprocessingml/2006/main" xmlns:w14="http://schemas.microsoft.com/office/word/2010/wordml" xmlns:w15="http://schemas.microsoft.com/office/word/2012/wordml" xmlns:wpg="http://schemas.microsoft.com/office/word/2010/wordprocessingGroup" xmlns:wpi="http://schemas.microsoft.com/office/word/2010/wordprocessingInk" xmlns:wne="http://schemas.microsoft.com/office/word/2006/wordml" xmlns:wps="http://schemas.microsoft.com/office/word/2010/wordprocessingShape" mc:Ignorable="w14 w15 wp14">
   <w:endnote w:type="separator" w:id="-1">
     <w:p>
       <w:r>
@@ -3765,7 +4168,7 @@
 </file>
 
 <file path=word/footer1.xml><?xml version="1.0" encoding="utf-8"?>
-<w:ftr xmlns:wpc="http://schemas.microsoft.com/office/word/2010/wordprocessingCanvas" xmlns:cx="http://schemas.microsoft.com/office/drawing/2014/chartex" xmlns:mc="http://schemas.openxmlformats.org/markup-compatibility/2006" xmlns:o="urn:schemas-microsoft-com:office:office" xmlns:r="http://schemas.openxmlformats.org/officeDocument/2006/relationships" xmlns:m="http://schemas.openxmlformats.org/officeDocument/2006/math" xmlns:v="urn:schemas-microsoft-com:vml" xmlns:wp14="http://schemas.microsoft.com/office/word/2010/wordprocessingDrawing" xmlns:wp="http://schemas.openxmlformats.org/drawingml/2006/wordprocessingDrawing" xmlns:w10="urn:schemas-microsoft-com:office:word" xmlns:w="http://schemas.openxmlformats.org/wordprocessingml/2006/main" xmlns:w14="http://schemas.microsoft.com/office/word/2010/wordml" xmlns:w15="http://schemas.microsoft.com/office/word/2012/wordml" xmlns:w16se="http://schemas.microsoft.com/office/word/2015/wordml/symex" xmlns:wpg="http://schemas.microsoft.com/office/word/2010/wordprocessingGroup" xmlns:wpi="http://schemas.microsoft.com/office/word/2010/wordprocessingInk" xmlns:wne="http://schemas.microsoft.com/office/word/2006/wordml" xmlns:wps="http://schemas.microsoft.com/office/word/2010/wordprocessingShape" mc:Ignorable="w14 w15 w16se wp14">
+<w:ftr xmlns:wpc="http://schemas.microsoft.com/office/word/2010/wordprocessingCanvas" xmlns:mc="http://schemas.openxmlformats.org/markup-compatibility/2006" xmlns:o="urn:schemas-microsoft-com:office:office" xmlns:r="http://schemas.openxmlformats.org/officeDocument/2006/relationships" xmlns:m="http://schemas.openxmlformats.org/officeDocument/2006/math" xmlns:v="urn:schemas-microsoft-com:vml" xmlns:wp14="http://schemas.microsoft.com/office/word/2010/wordprocessingDrawing" xmlns:wp="http://schemas.openxmlformats.org/drawingml/2006/wordprocessingDrawing" xmlns:w10="urn:schemas-microsoft-com:office:word" xmlns:w="http://schemas.openxmlformats.org/wordprocessingml/2006/main" xmlns:w14="http://schemas.microsoft.com/office/word/2010/wordml" xmlns:w15="http://schemas.microsoft.com/office/word/2012/wordml" xmlns:wpg="http://schemas.microsoft.com/office/word/2010/wordprocessingGroup" xmlns:wpi="http://schemas.microsoft.com/office/word/2010/wordprocessingInk" xmlns:wne="http://schemas.microsoft.com/office/word/2006/wordml" xmlns:wps="http://schemas.microsoft.com/office/word/2010/wordprocessingShape" mc:Ignorable="w14 w15 wp14">
   <w:sdt>
     <w:sdtPr>
       <w:id w:val="-2123215339"/>
@@ -3802,7 +4205,7 @@
           <w:rPr>
             <w:noProof/>
           </w:rPr>
-          <w:t>8</w:t>
+          <w:t>4</w:t>
         </w:r>
         <w:r>
           <w:rPr>
@@ -3832,7 +4235,7 @@
 </file>
 
 <file path=word/footnotes.xml><?xml version="1.0" encoding="utf-8"?>
-<w:footnotes xmlns:wpc="http://schemas.microsoft.com/office/word/2010/wordprocessingCanvas" xmlns:cx="http://schemas.microsoft.com/office/drawing/2014/chartex" xmlns:mc="http://schemas.openxmlformats.org/markup-compatibility/2006" xmlns:o="urn:schemas-microsoft-com:office:office" xmlns:r="http://schemas.openxmlformats.org/officeDocument/2006/relationships" xmlns:m="http://schemas.openxmlformats.org/officeDocument/2006/math" xmlns:v="urn:schemas-microsoft-com:vml" xmlns:wp14="http://schemas.microsoft.com/office/word/2010/wordprocessingDrawing" xmlns:wp="http://schemas.openxmlformats.org/drawingml/2006/wordprocessingDrawing" xmlns:w10="urn:schemas-microsoft-com:office:word" xmlns:w="http://schemas.openxmlformats.org/wordprocessingml/2006/main" xmlns:w14="http://schemas.microsoft.com/office/word/2010/wordml" xmlns:w15="http://schemas.microsoft.com/office/word/2012/wordml" xmlns:w16se="http://schemas.microsoft.com/office/word/2015/wordml/symex" xmlns:wpg="http://schemas.microsoft.com/office/word/2010/wordprocessingGroup" xmlns:wpi="http://schemas.microsoft.com/office/word/2010/wordprocessingInk" xmlns:wne="http://schemas.microsoft.com/office/word/2006/wordml" xmlns:wps="http://schemas.microsoft.com/office/word/2010/wordprocessingShape" mc:Ignorable="w14 w15 w16se wp14">
+<w:footnotes xmlns:wpc="http://schemas.microsoft.com/office/word/2010/wordprocessingCanvas" xmlns:mc="http://schemas.openxmlformats.org/markup-compatibility/2006" xmlns:o="urn:schemas-microsoft-com:office:office" xmlns:r="http://schemas.openxmlformats.org/officeDocument/2006/relationships" xmlns:m="http://schemas.openxmlformats.org/officeDocument/2006/math" xmlns:v="urn:schemas-microsoft-com:vml" xmlns:wp14="http://schemas.microsoft.com/office/word/2010/wordprocessingDrawing" xmlns:wp="http://schemas.openxmlformats.org/drawingml/2006/wordprocessingDrawing" xmlns:w10="urn:schemas-microsoft-com:office:word" xmlns:w="http://schemas.openxmlformats.org/wordprocessingml/2006/main" xmlns:w14="http://schemas.microsoft.com/office/word/2010/wordml" xmlns:w15="http://schemas.microsoft.com/office/word/2012/wordml" xmlns:wpg="http://schemas.microsoft.com/office/word/2010/wordprocessingGroup" xmlns:wpi="http://schemas.microsoft.com/office/word/2010/wordprocessingInk" xmlns:wne="http://schemas.microsoft.com/office/word/2006/wordml" xmlns:wps="http://schemas.microsoft.com/office/word/2010/wordprocessingShape" mc:Ignorable="w14 w15 wp14">
   <w:footnote w:type="separator" w:id="-1">
     <w:p>
       <w:r>
@@ -3851,7 +4254,7 @@
 </file>
 
 <file path=word/numbering.xml><?xml version="1.0" encoding="utf-8"?>
-<w:numbering xmlns:wpc="http://schemas.microsoft.com/office/word/2010/wordprocessingCanvas" xmlns:cx="http://schemas.microsoft.com/office/drawing/2014/chartex" xmlns:mc="http://schemas.openxmlformats.org/markup-compatibility/2006" xmlns:o="urn:schemas-microsoft-com:office:office" xmlns:r="http://schemas.openxmlformats.org/officeDocument/2006/relationships" xmlns:m="http://schemas.openxmlformats.org/officeDocument/2006/math" xmlns:v="urn:schemas-microsoft-com:vml" xmlns:wp14="http://schemas.microsoft.com/office/word/2010/wordprocessingDrawing" xmlns:wp="http://schemas.openxmlformats.org/drawingml/2006/wordprocessingDrawing" xmlns:w10="urn:schemas-microsoft-com:office:word" xmlns:w="http://schemas.openxmlformats.org/wordprocessingml/2006/main" xmlns:w14="http://schemas.microsoft.com/office/word/2010/wordml" xmlns:w15="http://schemas.microsoft.com/office/word/2012/wordml" xmlns:w16se="http://schemas.microsoft.com/office/word/2015/wordml/symex" xmlns:wpg="http://schemas.microsoft.com/office/word/2010/wordprocessingGroup" xmlns:wpi="http://schemas.microsoft.com/office/word/2010/wordprocessingInk" xmlns:wne="http://schemas.microsoft.com/office/word/2006/wordml" xmlns:wps="http://schemas.microsoft.com/office/word/2010/wordprocessingShape" mc:Ignorable="w14 w15 w16se wp14">
+<w:numbering xmlns:wpc="http://schemas.microsoft.com/office/word/2010/wordprocessingCanvas" xmlns:mc="http://schemas.openxmlformats.org/markup-compatibility/2006" xmlns:o="urn:schemas-microsoft-com:office:office" xmlns:r="http://schemas.openxmlformats.org/officeDocument/2006/relationships" xmlns:m="http://schemas.openxmlformats.org/officeDocument/2006/math" xmlns:v="urn:schemas-microsoft-com:vml" xmlns:wp14="http://schemas.microsoft.com/office/word/2010/wordprocessingDrawing" xmlns:wp="http://schemas.openxmlformats.org/drawingml/2006/wordprocessingDrawing" xmlns:w10="urn:schemas-microsoft-com:office:word" xmlns:w="http://schemas.openxmlformats.org/wordprocessingml/2006/main" xmlns:w14="http://schemas.microsoft.com/office/word/2010/wordml" xmlns:w15="http://schemas.microsoft.com/office/word/2012/wordml" xmlns:wpg="http://schemas.microsoft.com/office/word/2010/wordprocessingGroup" xmlns:wpi="http://schemas.microsoft.com/office/word/2010/wordprocessingInk" xmlns:wne="http://schemas.microsoft.com/office/word/2006/wordml" xmlns:wps="http://schemas.microsoft.com/office/word/2010/wordprocessingShape" mc:Ignorable="w14 w15 wp14">
   <w:abstractNum w:abstractNumId="0" w15:restartNumberingAfterBreak="0">
     <w:nsid w:val="00DE6980"/>
     <w:multiLevelType w:val="hybridMultilevel"/>
@@ -6025,7 +6428,7 @@
 </file>
 
 <file path=word/styles.xml><?xml version="1.0" encoding="utf-8"?>
-<w:styles xmlns:mc="http://schemas.openxmlformats.org/markup-compatibility/2006" xmlns:r="http://schemas.openxmlformats.org/officeDocument/2006/relationships" xmlns:w="http://schemas.openxmlformats.org/wordprocessingml/2006/main" xmlns:w14="http://schemas.microsoft.com/office/word/2010/wordml" xmlns:w15="http://schemas.microsoft.com/office/word/2012/wordml" xmlns:w16se="http://schemas.microsoft.com/office/word/2015/wordml/symex" mc:Ignorable="w14 w15 w16se">
+<w:styles xmlns:mc="http://schemas.openxmlformats.org/markup-compatibility/2006" xmlns:r="http://schemas.openxmlformats.org/officeDocument/2006/relationships" xmlns:w="http://schemas.openxmlformats.org/wordprocessingml/2006/main" xmlns:w14="http://schemas.microsoft.com/office/word/2010/wordml" xmlns:w15="http://schemas.microsoft.com/office/word/2012/wordml" mc:Ignorable="w14 w15">
   <w:docDefaults>
     <w:rPrDefault>
       <w:rPr>
@@ -7297,7 +7700,7 @@
 </file>
 
 <file path=word/glossary/document.xml><?xml version="1.0" encoding="utf-8"?>
-<w:glossaryDocument xmlns:wpc="http://schemas.microsoft.com/office/word/2010/wordprocessingCanvas" xmlns:cx="http://schemas.microsoft.com/office/drawing/2014/chartex" xmlns:mc="http://schemas.openxmlformats.org/markup-compatibility/2006" xmlns:o="urn:schemas-microsoft-com:office:office" xmlns:r="http://schemas.openxmlformats.org/officeDocument/2006/relationships" xmlns:m="http://schemas.openxmlformats.org/officeDocument/2006/math" xmlns:v="urn:schemas-microsoft-com:vml" xmlns:wp14="http://schemas.microsoft.com/office/word/2010/wordprocessingDrawing" xmlns:wp="http://schemas.openxmlformats.org/drawingml/2006/wordprocessingDrawing" xmlns:w10="urn:schemas-microsoft-com:office:word" xmlns:w="http://schemas.openxmlformats.org/wordprocessingml/2006/main" xmlns:w14="http://schemas.microsoft.com/office/word/2010/wordml" xmlns:w15="http://schemas.microsoft.com/office/word/2012/wordml" xmlns:w16se="http://schemas.microsoft.com/office/word/2015/wordml/symex" xmlns:wpg="http://schemas.microsoft.com/office/word/2010/wordprocessingGroup" xmlns:wpi="http://schemas.microsoft.com/office/word/2010/wordprocessingInk" xmlns:wne="http://schemas.microsoft.com/office/word/2006/wordml" xmlns:wps="http://schemas.microsoft.com/office/word/2010/wordprocessingShape" mc:Ignorable="w14 w15 w16se wp14">
+<w:glossaryDocument xmlns:wpc="http://schemas.microsoft.com/office/word/2010/wordprocessingCanvas" xmlns:mc="http://schemas.openxmlformats.org/markup-compatibility/2006" xmlns:o="urn:schemas-microsoft-com:office:office" xmlns:r="http://schemas.openxmlformats.org/officeDocument/2006/relationships" xmlns:m="http://schemas.openxmlformats.org/officeDocument/2006/math" xmlns:v="urn:schemas-microsoft-com:vml" xmlns:wp14="http://schemas.microsoft.com/office/word/2010/wordprocessingDrawing" xmlns:wp="http://schemas.openxmlformats.org/drawingml/2006/wordprocessingDrawing" xmlns:w10="urn:schemas-microsoft-com:office:word" xmlns:w="http://schemas.openxmlformats.org/wordprocessingml/2006/main" xmlns:w14="http://schemas.microsoft.com/office/word/2010/wordml" xmlns:w15="http://schemas.microsoft.com/office/word/2012/wordml" xmlns:wpg="http://schemas.microsoft.com/office/word/2010/wordprocessingGroup" xmlns:wpi="http://schemas.microsoft.com/office/word/2010/wordprocessingInk" xmlns:wne="http://schemas.microsoft.com/office/word/2006/wordml" xmlns:wps="http://schemas.microsoft.com/office/word/2010/wordprocessingShape" mc:Ignorable="w14 w15 wp14">
   <w:docParts>
     <w:docPart>
       <w:docPartPr>
@@ -7337,7 +7740,7 @@
 </file>
 
 <file path=word/glossary/fontTable.xml><?xml version="1.0" encoding="utf-8"?>
-<w:fonts xmlns:mc="http://schemas.openxmlformats.org/markup-compatibility/2006" xmlns:r="http://schemas.openxmlformats.org/officeDocument/2006/relationships" xmlns:w="http://schemas.openxmlformats.org/wordprocessingml/2006/main" xmlns:w14="http://schemas.microsoft.com/office/word/2010/wordml" xmlns:w15="http://schemas.microsoft.com/office/word/2012/wordml" xmlns:w16se="http://schemas.microsoft.com/office/word/2015/wordml/symex" mc:Ignorable="w14 w15 w16se">
+<w:fonts xmlns:mc="http://schemas.openxmlformats.org/markup-compatibility/2006" xmlns:r="http://schemas.openxmlformats.org/officeDocument/2006/relationships" xmlns:w="http://schemas.openxmlformats.org/wordprocessingml/2006/main" xmlns:w14="http://schemas.microsoft.com/office/word/2010/wordml" xmlns:w15="http://schemas.microsoft.com/office/word/2012/wordml" mc:Ignorable="w14 w15">
   <w:font w:name="Symbol">
     <w:panose1 w:val="05050102010706020507"/>
     <w:charset w:val="02"/>
@@ -7357,7 +7760,7 @@
     <w:charset w:val="00"/>
     <w:family w:val="modern"/>
     <w:pitch w:val="fixed"/>
-    <w:sig w:usb0="E0002EFF" w:usb1="C0007843" w:usb2="00000009" w:usb3="00000000" w:csb0="000001FF" w:csb1="00000000"/>
+    <w:sig w:usb0="E0002AFF" w:usb1="C0007843" w:usb2="00000009" w:usb3="00000000" w:csb0="000001FF" w:csb1="00000000"/>
   </w:font>
   <w:font w:name="Wingdings">
     <w:panose1 w:val="05000000000000000000"/>
@@ -7385,7 +7788,7 @@
     <w:charset w:val="00"/>
     <w:family w:val="swiss"/>
     <w:pitch w:val="variable"/>
-    <w:sig w:usb0="E0002EFF" w:usb1="C0007843" w:usb2="00000009" w:usb3="00000000" w:csb0="000001FF" w:csb1="00000000"/>
+    <w:sig w:usb0="E0002AFF" w:usb1="C0007843" w:usb2="00000009" w:usb3="00000000" w:csb0="000001FF" w:csb1="00000000"/>
   </w:font>
   <w:font w:name="Segoe UI">
     <w:panose1 w:val="020B0502040204020203"/>
@@ -7405,7 +7808,7 @@
 </file>
 
 <file path=word/glossary/settings.xml><?xml version="1.0" encoding="utf-8"?>
-<w:settings xmlns:mc="http://schemas.openxmlformats.org/markup-compatibility/2006" xmlns:o="urn:schemas-microsoft-com:office:office" xmlns:r="http://schemas.openxmlformats.org/officeDocument/2006/relationships" xmlns:m="http://schemas.openxmlformats.org/officeDocument/2006/math" xmlns:v="urn:schemas-microsoft-com:vml" xmlns:w10="urn:schemas-microsoft-com:office:word" xmlns:w="http://schemas.openxmlformats.org/wordprocessingml/2006/main" xmlns:w14="http://schemas.microsoft.com/office/word/2010/wordml" xmlns:w15="http://schemas.microsoft.com/office/word/2012/wordml" xmlns:w16se="http://schemas.microsoft.com/office/word/2015/wordml/symex" xmlns:sl="http://schemas.openxmlformats.org/schemaLibrary/2006/main" mc:Ignorable="w14 w15 w16se">
+<w:settings xmlns:mc="http://schemas.openxmlformats.org/markup-compatibility/2006" xmlns:o="urn:schemas-microsoft-com:office:office" xmlns:r="http://schemas.openxmlformats.org/officeDocument/2006/relationships" xmlns:m="http://schemas.openxmlformats.org/officeDocument/2006/math" xmlns:v="urn:schemas-microsoft-com:vml" xmlns:w10="urn:schemas-microsoft-com:office:word" xmlns:w="http://schemas.openxmlformats.org/wordprocessingml/2006/main" xmlns:w14="http://schemas.microsoft.com/office/word/2010/wordml" xmlns:w15="http://schemas.microsoft.com/office/word/2012/wordml" xmlns:sl="http://schemas.openxmlformats.org/schemaLibrary/2006/main" mc:Ignorable="w14 w15">
   <w:view w:val="normal"/>
   <w:defaultTabStop w:val="720"/>
   <w:characterSpacingControl w:val="doNotCompress"/>
@@ -7421,6 +7824,7 @@
     <w:rsidRoot w:val="009C08E5"/>
     <w:rsid w:val="00023CEC"/>
     <w:rsid w:val="001153B4"/>
+    <w:rsid w:val="00191ED6"/>
     <w:rsid w:val="003C3E8F"/>
     <w:rsid w:val="004D7A60"/>
     <w:rsid w:val="00517F3D"/>
@@ -7469,7 +7873,7 @@
 </file>
 
 <file path=word/glossary/styles.xml><?xml version="1.0" encoding="utf-8"?>
-<w:styles xmlns:mc="http://schemas.openxmlformats.org/markup-compatibility/2006" xmlns:r="http://schemas.openxmlformats.org/officeDocument/2006/relationships" xmlns:w="http://schemas.openxmlformats.org/wordprocessingml/2006/main" xmlns:w14="http://schemas.microsoft.com/office/word/2010/wordml" xmlns:w15="http://schemas.microsoft.com/office/word/2012/wordml" xmlns:w16se="http://schemas.microsoft.com/office/word/2015/wordml/symex" mc:Ignorable="w14 w15 w16se">
+<w:styles xmlns:mc="http://schemas.openxmlformats.org/markup-compatibility/2006" xmlns:r="http://schemas.openxmlformats.org/officeDocument/2006/relationships" xmlns:w="http://schemas.openxmlformats.org/wordprocessingml/2006/main" xmlns:w14="http://schemas.microsoft.com/office/word/2010/wordml" xmlns:w15="http://schemas.microsoft.com/office/word/2012/wordml" mc:Ignorable="w14 w15">
   <w:docDefaults>
     <w:rPrDefault>
       <w:rPr>
@@ -7913,7 +8317,7 @@
 </file>
 
 <file path=word/glossary/webSettings.xml><?xml version="1.0" encoding="utf-8"?>
-<w:webSettings xmlns:mc="http://schemas.openxmlformats.org/markup-compatibility/2006" xmlns:r="http://schemas.openxmlformats.org/officeDocument/2006/relationships" xmlns:w="http://schemas.openxmlformats.org/wordprocessingml/2006/main" xmlns:w14="http://schemas.microsoft.com/office/word/2010/wordml" xmlns:w15="http://schemas.microsoft.com/office/word/2012/wordml" xmlns:w16se="http://schemas.microsoft.com/office/word/2015/wordml/symex" mc:Ignorable="w14 w15 w16se">
+<w:webSettings xmlns:mc="http://schemas.openxmlformats.org/markup-compatibility/2006" xmlns:r="http://schemas.openxmlformats.org/officeDocument/2006/relationships" xmlns:w="http://schemas.openxmlformats.org/wordprocessingml/2006/main" xmlns:w14="http://schemas.microsoft.com/office/word/2010/wordml" xmlns:w15="http://schemas.microsoft.com/office/word/2012/wordml" mc:Ignorable="w14 w15">
   <w:optimizeForBrowser/>
   <w:allowPNG/>
 </w:webSettings>
@@ -8185,7 +8589,7 @@
 </file>
 
 <file path=customXml/itemProps1.xml><?xml version="1.0" encoding="utf-8"?>
-<ds:datastoreItem xmlns:ds="http://schemas.openxmlformats.org/officeDocument/2006/customXml" ds:itemID="{6D72707F-BEBE-4D09-9A8E-E4BAA2907658}">
+<ds:datastoreItem xmlns:ds="http://schemas.openxmlformats.org/officeDocument/2006/customXml" ds:itemID="{55F5472E-67DF-49B1-8FD7-899F214093EE}">
   <ds:schemaRefs>
     <ds:schemaRef ds:uri="http://schemas.openxmlformats.org/officeDocument/2006/bibliography"/>
   </ds:schemaRefs>

</xml_diff>

<commit_message>
1) Update to flow/capacity labels on the components. Now they are closer to the component itself 2) Report updated: 	- some spelling errors 	- 9 and 10 finished 	- where there is //to do better - fixed and finished
</commit_message>
<xml_diff>
--- a/Documents/Process report.docx
+++ b/Documents/Process report.docx
@@ -1,6 +1,6 @@
 
 <file path=word/document.xml><?xml version="1.0" encoding="utf-8"?>
-<w:document xmlns:wpc="http://schemas.microsoft.com/office/word/2010/wordprocessingCanvas" xmlns:cx="http://schemas.microsoft.com/office/drawing/2014/chartex" xmlns:mc="http://schemas.openxmlformats.org/markup-compatibility/2006" xmlns:o="urn:schemas-microsoft-com:office:office" xmlns:r="http://schemas.openxmlformats.org/officeDocument/2006/relationships" xmlns:m="http://schemas.openxmlformats.org/officeDocument/2006/math" xmlns:v="urn:schemas-microsoft-com:vml" xmlns:wp14="http://schemas.microsoft.com/office/word/2010/wordprocessingDrawing" xmlns:wp="http://schemas.openxmlformats.org/drawingml/2006/wordprocessingDrawing" xmlns:w10="urn:schemas-microsoft-com:office:word" xmlns:w="http://schemas.openxmlformats.org/wordprocessingml/2006/main" xmlns:w14="http://schemas.microsoft.com/office/word/2010/wordml" xmlns:w15="http://schemas.microsoft.com/office/word/2012/wordml" xmlns:w16se="http://schemas.microsoft.com/office/word/2015/wordml/symex" xmlns:wpg="http://schemas.microsoft.com/office/word/2010/wordprocessingGroup" xmlns:wpi="http://schemas.microsoft.com/office/word/2010/wordprocessingInk" xmlns:wne="http://schemas.microsoft.com/office/word/2006/wordml" xmlns:wps="http://schemas.microsoft.com/office/word/2010/wordprocessingShape" mc:Ignorable="w14 w15 w16se wp14">
+<w:document xmlns:wpc="http://schemas.microsoft.com/office/word/2010/wordprocessingCanvas" xmlns:mc="http://schemas.openxmlformats.org/markup-compatibility/2006" xmlns:o="urn:schemas-microsoft-com:office:office" xmlns:r="http://schemas.openxmlformats.org/officeDocument/2006/relationships" xmlns:m="http://schemas.openxmlformats.org/officeDocument/2006/math" xmlns:v="urn:schemas-microsoft-com:vml" xmlns:wp14="http://schemas.microsoft.com/office/word/2010/wordprocessingDrawing" xmlns:wp="http://schemas.openxmlformats.org/drawingml/2006/wordprocessingDrawing" xmlns:w10="urn:schemas-microsoft-com:office:word" xmlns:w="http://schemas.openxmlformats.org/wordprocessingml/2006/main" xmlns:w14="http://schemas.microsoft.com/office/word/2010/wordml" xmlns:w15="http://schemas.microsoft.com/office/word/2012/wordml" xmlns:wpg="http://schemas.microsoft.com/office/word/2010/wordprocessingGroup" xmlns:wpi="http://schemas.microsoft.com/office/word/2010/wordprocessingInk" xmlns:wne="http://schemas.microsoft.com/office/word/2006/wordml" xmlns:wps="http://schemas.microsoft.com/office/word/2010/wordprocessingShape" mc:Ignorable="w14 w15 wp14">
   <w:body>
     <w:sdt>
       <w:sdtPr>
@@ -1560,7 +1560,21 @@
           <w:sz w:val="28"/>
           <w:szCs w:val="28"/>
         </w:rPr>
-        <w:t>In general, the teacher liked the class diagram. It had to be implemented in Visual Studio, to generate code. Minor changes on the classes had to be made</w:t>
+        <w:t xml:space="preserve">In general, the teacher liked the class diagram. It had to be implemented in </w:t>
+      </w:r>
+      <w:r>
+        <w:rPr>
+          <w:sz w:val="28"/>
+          <w:szCs w:val="28"/>
+        </w:rPr>
+        <w:t>Visual Studio</w:t>
+      </w:r>
+      <w:r>
+        <w:rPr>
+          <w:sz w:val="28"/>
+          <w:szCs w:val="28"/>
+        </w:rPr>
+        <w:t>, to generate code. Minor changes on the classes had to be made</w:t>
       </w:r>
     </w:p>
     <w:p>
@@ -1613,7 +1627,35 @@
           <w:szCs w:val="28"/>
         </w:rPr>
         <w:tab/>
-        <w:t>In week 4, Design document was on the go. We had made class diagram, the only things were to implement it in visual studio so it can generate code, and to make sequence diagrams. We had some issues in implementing it in visual studio, some bugs were encountered. Final version of the Design Document was structured and we were ready to present it on the meeting with the teacher on Thursday.</w:t>
+        <w:t xml:space="preserve">In week 4, Design document was on the go. We had made class diagram, the only things were to implement it in </w:t>
+      </w:r>
+      <w:r>
+        <w:rPr>
+          <w:sz w:val="28"/>
+          <w:szCs w:val="28"/>
+        </w:rPr>
+        <w:t>Visual Studio</w:t>
+      </w:r>
+      <w:r>
+        <w:rPr>
+          <w:sz w:val="28"/>
+          <w:szCs w:val="28"/>
+        </w:rPr>
+        <w:t xml:space="preserve"> so it can generate code, and to make sequence diagrams. We had some issues in implementing it in </w:t>
+      </w:r>
+      <w:r>
+        <w:rPr>
+          <w:sz w:val="28"/>
+          <w:szCs w:val="28"/>
+        </w:rPr>
+        <w:t>Visual Studio</w:t>
+      </w:r>
+      <w:r>
+        <w:rPr>
+          <w:sz w:val="28"/>
+          <w:szCs w:val="28"/>
+        </w:rPr>
+        <w:t>, some bugs were encountered. Final version of the Design Document was structured and we were ready to present it on the meeting with the teacher on Thursday.</w:t>
       </w:r>
     </w:p>
     <w:p>
@@ -1668,7 +1710,21 @@
           <w:sz w:val="28"/>
           <w:szCs w:val="28"/>
         </w:rPr>
-        <w:t>Individual work – Implementation of Class diagram in visual studio, Sequence diagrams made with some nice tool and documentation</w:t>
+        <w:t xml:space="preserve">Individual work – Implementation of Class diagram in </w:t>
+      </w:r>
+      <w:r>
+        <w:rPr>
+          <w:sz w:val="28"/>
+          <w:szCs w:val="28"/>
+        </w:rPr>
+        <w:t>Visual Studio</w:t>
+      </w:r>
+      <w:r>
+        <w:rPr>
+          <w:sz w:val="28"/>
+          <w:szCs w:val="28"/>
+        </w:rPr>
+        <w:t>, Sequence diagrams made with some nice tool and documentation</w:t>
       </w:r>
     </w:p>
     <w:p>
@@ -1733,8 +1789,13 @@
         <w:pStyle w:val="Heading4"/>
       </w:pPr>
       <w:r>
-        <w:t>Week 5,6,7</w:t>
-      </w:r>
+        <w:t>Week 5</w:t>
+      </w:r>
+      <w:proofErr w:type="gramStart"/>
+      <w:r>
+        <w:t>,6,7</w:t>
+      </w:r>
+      <w:proofErr w:type="gramEnd"/>
     </w:p>
     <w:p/>
     <w:p>
@@ -1750,22 +1811,92 @@
           <w:szCs w:val="28"/>
         </w:rPr>
         <w:tab/>
-        <w:t xml:space="preserve">In week 5,6,7 we were busy doing the implementation of the project. Many problems were discovered. We didn’t need some of the classes, most of the classes were incomplete, the design needed changes. It was hard also to be consistent with the use cases, but solutions were found. We added many extras to the project, except the ones that were documented. </w:t>
-      </w:r>
-    </w:p>
-    <w:p>
-      <w:pPr>
-        <w:rPr>
-          <w:sz w:val="28"/>
-          <w:szCs w:val="28"/>
-        </w:rPr>
-      </w:pPr>
-      <w:r>
-        <w:rPr>
-          <w:sz w:val="28"/>
-          <w:szCs w:val="28"/>
-        </w:rPr>
-        <w:t xml:space="preserve">For week 5,6,7 we had: </w:t>
+        <w:t>In week 5,</w:t>
+      </w:r>
+      <w:r>
+        <w:rPr>
+          <w:sz w:val="28"/>
+          <w:szCs w:val="28"/>
+        </w:rPr>
+        <w:t xml:space="preserve"> </w:t>
+      </w:r>
+      <w:r>
+        <w:rPr>
+          <w:sz w:val="28"/>
+          <w:szCs w:val="28"/>
+        </w:rPr>
+        <w:t>6,</w:t>
+      </w:r>
+      <w:r>
+        <w:rPr>
+          <w:sz w:val="28"/>
+          <w:szCs w:val="28"/>
+        </w:rPr>
+        <w:t xml:space="preserve"> </w:t>
+      </w:r>
+      <w:r>
+        <w:rPr>
+          <w:sz w:val="28"/>
+          <w:szCs w:val="28"/>
+        </w:rPr>
+        <w:t xml:space="preserve">7 we were busy doing the implementation of the project. Many problems were discovered. We didn’t need some of the classes, most </w:t>
+      </w:r>
+      <w:r>
+        <w:rPr>
+          <w:sz w:val="28"/>
+          <w:szCs w:val="28"/>
+        </w:rPr>
+        <w:t xml:space="preserve">of the classes were incomplete and </w:t>
+      </w:r>
+      <w:r>
+        <w:rPr>
+          <w:sz w:val="28"/>
+          <w:szCs w:val="28"/>
+        </w:rPr>
+        <w:t xml:space="preserve">the design needed changes. It was hard also to be consistent with the use cases, but solutions were found. We added many extras to the project, except the ones that were documented. </w:t>
+      </w:r>
+    </w:p>
+    <w:p>
+      <w:pPr>
+        <w:rPr>
+          <w:sz w:val="28"/>
+          <w:szCs w:val="28"/>
+        </w:rPr>
+      </w:pPr>
+      <w:r>
+        <w:rPr>
+          <w:sz w:val="28"/>
+          <w:szCs w:val="28"/>
+        </w:rPr>
+        <w:t>For week 5,</w:t>
+      </w:r>
+      <w:r>
+        <w:rPr>
+          <w:sz w:val="28"/>
+          <w:szCs w:val="28"/>
+        </w:rPr>
+        <w:t xml:space="preserve"> </w:t>
+      </w:r>
+      <w:r>
+        <w:rPr>
+          <w:sz w:val="28"/>
+          <w:szCs w:val="28"/>
+        </w:rPr>
+        <w:t>6,</w:t>
+      </w:r>
+      <w:r>
+        <w:rPr>
+          <w:sz w:val="28"/>
+          <w:szCs w:val="28"/>
+        </w:rPr>
+        <w:t xml:space="preserve"> </w:t>
+      </w:r>
+      <w:r>
+        <w:rPr>
+          <w:sz w:val="28"/>
+          <w:szCs w:val="28"/>
+        </w:rPr>
+        <w:t xml:space="preserve">7 we had: </w:t>
       </w:r>
     </w:p>
     <w:p>
@@ -1825,7 +1956,21 @@
           <w:sz w:val="28"/>
           <w:szCs w:val="28"/>
         </w:rPr>
-        <w:t>Skype meetings and chat discussions – those were very affective, because we constantly had issues during implementation and communication in the group was vital</w:t>
+        <w:t>Skype meetings and chat</w:t>
+      </w:r>
+      <w:r>
+        <w:rPr>
+          <w:sz w:val="28"/>
+          <w:szCs w:val="28"/>
+        </w:rPr>
+        <w:t xml:space="preserve"> discussions – those were very e</w:t>
+      </w:r>
+      <w:r>
+        <w:rPr>
+          <w:sz w:val="28"/>
+          <w:szCs w:val="28"/>
+        </w:rPr>
+        <w:t>ffective, because we constantly had issues during implementation and communication in the group was vital</w:t>
       </w:r>
     </w:p>
     <w:p/>
@@ -2035,7 +2180,15 @@
         </w:numPr>
       </w:pPr>
       <w:r>
-        <w:t xml:space="preserve">What has to be handled by SystemFlowly class </w:t>
+        <w:t xml:space="preserve">What has to be handled by </w:t>
+      </w:r>
+      <w:proofErr w:type="spellStart"/>
+      <w:r>
+        <w:t>SystemFlowly</w:t>
+      </w:r>
+      <w:proofErr w:type="spellEnd"/>
+      <w:r>
+        <w:t xml:space="preserve"> class </w:t>
       </w:r>
     </w:p>
     <w:p>
@@ -2083,7 +2236,10 @@
         </w:numPr>
       </w:pPr>
       <w:r>
-        <w:t>How to generate documentation automatically from visual studio</w:t>
+        <w:t xml:space="preserve">How to generate documentation automatically from </w:t>
+      </w:r>
+      <w:r>
+        <w:t>Visual Studio</w:t>
       </w:r>
     </w:p>
     <w:p/>
@@ -2098,14 +2254,33 @@
       </w:pPr>
       <w:r>
         <w:lastRenderedPageBreak/>
-        <w:t>Implementation of Flowly</w:t>
-      </w:r>
+        <w:t xml:space="preserve">Implementation of </w:t>
+      </w:r>
+      <w:proofErr w:type="spellStart"/>
+      <w:r>
+        <w:t>Flowly</w:t>
+      </w:r>
+      <w:proofErr w:type="spellEnd"/>
     </w:p>
     <w:p/>
     <w:p>
       <w:r>
         <w:tab/>
-        <w:t xml:space="preserve">The implementation was the hardest part in the project. Many problems occurred and difficult situations had to be handled. First thing we had to do is to place our project on stable environment where everybody could work – we used GitHub for that. We needed improvement of communication, so we were doing some scrum meetings and we discussed changes in communication applications. Changes on the initial version of the class diagram were made, some entities were deleted, some were added and most were expanded. </w:t>
+        <w:t xml:space="preserve">The implementation was the hardest part </w:t>
+      </w:r>
+      <w:r>
+        <w:t>of</w:t>
+      </w:r>
+      <w:r>
+        <w:t xml:space="preserve"> the project. Many problems occurred and difficult situations had to be handled. First thing we had to do is to place our project on stable environment where everybody could work – we used </w:t>
+      </w:r>
+      <w:proofErr w:type="spellStart"/>
+      <w:r>
+        <w:t>GitHub</w:t>
+      </w:r>
+      <w:proofErr w:type="spellEnd"/>
+      <w:r>
+        <w:t xml:space="preserve"> for that. We needed improvement of communication, so we were doing some scrum meetings and we discussed changes in communication applications. Changes on the initial version of the class diagram were made, some entities were deleted, some were added and most were expanded. </w:t>
       </w:r>
       <w:r>
         <w:t>The separation of the work was uneven, some members took initiative and did more than other members. The final version of the project was a big achievement for everybody of the group. The project was successful and gave a lot of knowledge to everyone in the group.</w:t>
@@ -2113,7 +2288,15 @@
     </w:p>
     <w:p>
       <w:r>
-        <w:t>Understandings made during Implementation of Flowly:</w:t>
+        <w:t xml:space="preserve">Understandings made during Implementation of </w:t>
+      </w:r>
+      <w:proofErr w:type="spellStart"/>
+      <w:r>
+        <w:t>Flowly</w:t>
+      </w:r>
+      <w:proofErr w:type="spellEnd"/>
+      <w:r>
+        <w:t>:</w:t>
       </w:r>
     </w:p>
     <w:p>
@@ -2125,7 +2308,26 @@
         </w:numPr>
       </w:pPr>
       <w:r>
-        <w:t>How to use GitHub (using the console)</w:t>
+        <w:t xml:space="preserve">How to use </w:t>
+      </w:r>
+      <w:proofErr w:type="spellStart"/>
+      <w:r>
+        <w:t>GitHub</w:t>
+      </w:r>
+      <w:proofErr w:type="spellEnd"/>
+      <w:r>
+        <w:t xml:space="preserve"> (using </w:t>
+      </w:r>
+      <w:proofErr w:type="spellStart"/>
+      <w:r>
+        <w:t>Git</w:t>
+      </w:r>
+      <w:proofErr w:type="spellEnd"/>
+      <w:r>
+        <w:t xml:space="preserve"> Shell</w:t>
+      </w:r>
+      <w:r>
+        <w:t>)</w:t>
       </w:r>
     </w:p>
     <w:p>
@@ -2413,7 +2615,15 @@
     </w:p>
     <w:p>
       <w:r>
-        <w:t>Bilger Yahov and Nikola Nikushev did most of the implementation.</w:t>
+        <w:t xml:space="preserve">Bilger Yahov and Nikola </w:t>
+      </w:r>
+      <w:proofErr w:type="spellStart"/>
+      <w:r>
+        <w:t>Nikushev</w:t>
+      </w:r>
+      <w:proofErr w:type="spellEnd"/>
+      <w:r>
+        <w:t xml:space="preserve"> did most of the implementation.</w:t>
       </w:r>
     </w:p>
     <w:p>
@@ -2528,7 +2738,15 @@
         </w:numPr>
       </w:pPr>
       <w:r>
-        <w:t>Major Implementation of ComponentDrawn class</w:t>
+        <w:t xml:space="preserve">Major Implementation of </w:t>
+      </w:r>
+      <w:proofErr w:type="spellStart"/>
+      <w:r>
+        <w:t>ComponentDrawn</w:t>
+      </w:r>
+      <w:proofErr w:type="spellEnd"/>
+      <w:r>
+        <w:t xml:space="preserve"> class</w:t>
       </w:r>
     </w:p>
     <w:p>
@@ -2555,8 +2773,13 @@
         <w:t>Implementation of</w:t>
       </w:r>
       <w:r>
-        <w:t xml:space="preserve"> SystemFlowly</w:t>
-      </w:r>
+        <w:t xml:space="preserve"> </w:t>
+      </w:r>
+      <w:proofErr w:type="spellStart"/>
+      <w:r>
+        <w:t>SystemFlowly</w:t>
+      </w:r>
+      <w:proofErr w:type="spellEnd"/>
       <w:r>
         <w:t xml:space="preserve"> class</w:t>
       </w:r>
@@ -2633,7 +2856,15 @@
         </w:numPr>
       </w:pPr>
       <w:r>
-        <w:t>Implementation of ConnectionPoint class</w:t>
+        <w:t xml:space="preserve">Implementation of </w:t>
+      </w:r>
+      <w:proofErr w:type="spellStart"/>
+      <w:r>
+        <w:t>ConnectionPoint</w:t>
+      </w:r>
+      <w:proofErr w:type="spellEnd"/>
+      <w:r>
+        <w:t xml:space="preserve"> class</w:t>
       </w:r>
     </w:p>
     <w:p>
@@ -2677,8 +2908,21 @@
       <w:pPr>
         <w:pStyle w:val="Heading4"/>
       </w:pPr>
-      <w:r>
-        <w:t>Lyubomir Dimov involved in:</w:t>
+      <w:proofErr w:type="spellStart"/>
+      <w:r>
+        <w:t>Lyubomir</w:t>
+      </w:r>
+      <w:proofErr w:type="spellEnd"/>
+      <w:r>
+        <w:t xml:space="preserve"> </w:t>
+      </w:r>
+      <w:proofErr w:type="spellStart"/>
+      <w:r>
+        <w:t>Dimov</w:t>
+      </w:r>
+      <w:proofErr w:type="spellEnd"/>
+      <w:r>
+        <w:t xml:space="preserve"> involved in:</w:t>
       </w:r>
     </w:p>
     <w:p>
@@ -2774,7 +3018,15 @@
         <w:t xml:space="preserve">Assistance in implementing </w:t>
       </w:r>
       <w:r>
-        <w:t>Component classes and ComponentDrawn class</w:t>
+        <w:t xml:space="preserve">Component classes and </w:t>
+      </w:r>
+      <w:proofErr w:type="spellStart"/>
+      <w:r>
+        <w:t>ComponentDrawn</w:t>
+      </w:r>
+      <w:proofErr w:type="spellEnd"/>
+      <w:r>
+        <w:t xml:space="preserve"> class</w:t>
       </w:r>
     </w:p>
     <w:p>
@@ -2786,7 +3038,15 @@
         </w:numPr>
       </w:pPr>
       <w:r>
-        <w:t>Implementation of ConnectionPoint class</w:t>
+        <w:t xml:space="preserve">Implementation of </w:t>
+      </w:r>
+      <w:proofErr w:type="spellStart"/>
+      <w:r>
+        <w:t>ConnectionPoint</w:t>
+      </w:r>
+      <w:proofErr w:type="spellEnd"/>
+      <w:r>
+        <w:t xml:space="preserve"> class</w:t>
       </w:r>
     </w:p>
     <w:p>
@@ -2868,8 +3128,13 @@
         <w:pStyle w:val="Heading4"/>
       </w:pPr>
       <w:r>
-        <w:t>Nikola Nikushev</w:t>
-      </w:r>
+        <w:t xml:space="preserve">Nikola </w:t>
+      </w:r>
+      <w:proofErr w:type="spellStart"/>
+      <w:r>
+        <w:t>Nikushev</w:t>
+      </w:r>
+      <w:proofErr w:type="spellEnd"/>
       <w:r>
         <w:t xml:space="preserve"> involved in:</w:t>
       </w:r>
@@ -2919,8 +3184,13 @@
         </w:numPr>
       </w:pPr>
       <w:r>
-        <w:t>Implementation of SystemFlowly</w:t>
-      </w:r>
+        <w:t xml:space="preserve">Implementation of </w:t>
+      </w:r>
+      <w:proofErr w:type="spellStart"/>
+      <w:r>
+        <w:t>SystemFlowly</w:t>
+      </w:r>
+      <w:proofErr w:type="spellEnd"/>
     </w:p>
     <w:p>
       <w:pPr>
@@ -3024,8 +3294,21 @@
         </w:numPr>
       </w:pPr>
       <w:r>
-        <w:t>Implementation of ComponentDrawn and ConnectionPoint</w:t>
-      </w:r>
+        <w:t xml:space="preserve">Implementation of </w:t>
+      </w:r>
+      <w:proofErr w:type="spellStart"/>
+      <w:r>
+        <w:t>ComponentDrawn</w:t>
+      </w:r>
+      <w:proofErr w:type="spellEnd"/>
+      <w:r>
+        <w:t xml:space="preserve"> and </w:t>
+      </w:r>
+      <w:proofErr w:type="spellStart"/>
+      <w:r>
+        <w:t>ConnectionPoint</w:t>
+      </w:r>
+      <w:proofErr w:type="spellEnd"/>
     </w:p>
     <w:p>
       <w:pPr>
@@ -3243,10 +3526,22 @@
         <w:ind w:firstLine="360"/>
       </w:pPr>
       <w:r>
-        <w:t xml:space="preserve">We first met to discuss what will be the functionality of the system. Most of the functionality was already defined in the document given by the teacher, so it was not a hard task to define the functionality. We also added some other requirements like Undo, Saving/Loading/Clearing Grid, Edit of component. </w:t>
-      </w:r>
-      <w:r>
-        <w:t>The second step was to made the use-cases.</w:t>
+        <w:t xml:space="preserve">We first met to discuss what will be the functionality of the system. Most of the functionality was already defined in the document given by the teacher, so it was not a hard task to define the functionality. We also added some other requirements like Undo, Saving/Loading/Clearing Grid, </w:t>
+      </w:r>
+      <w:r>
+        <w:t>and Edit</w:t>
+      </w:r>
+      <w:r>
+        <w:t xml:space="preserve"> of component. </w:t>
+      </w:r>
+      <w:r>
+        <w:t xml:space="preserve">The second step was to </w:t>
+      </w:r>
+      <w:r>
+        <w:t>make</w:t>
+      </w:r>
+      <w:r>
+        <w:t xml:space="preserve"> the use-cases.</w:t>
       </w:r>
     </w:p>
     <w:p>
@@ -3331,7 +3626,15 @@
         <w:ind w:firstLine="360"/>
       </w:pPr>
       <w:r>
-        <w:t>There was the problem that modes might be confusing for the user because he might want to click on the grid while he’s on specific mode and to not understand what is the reason for the action the application is taking. So we found a solution for it. When mode is used, its toolbox component is highlighted and this makes it very clear that user is in specific mode.</w:t>
+        <w:t xml:space="preserve">There was the problem that modes might be confusing for the user because he might want to click on the grid while he’s on specific mode and to not understand </w:t>
+      </w:r>
+      <w:proofErr w:type="gramStart"/>
+      <w:r>
+        <w:t>what is the reason for the action the application is taking</w:t>
+      </w:r>
+      <w:proofErr w:type="gramEnd"/>
+      <w:r>
+        <w:t>. So we found a solution for it. When mode is used, its toolbox component is highlighted and this makes it very clear that user is in specific mode.</w:t>
       </w:r>
     </w:p>
     <w:p>
@@ -3357,7 +3660,13 @@
         <w:ind w:firstLine="360"/>
       </w:pPr>
       <w:r>
-        <w:t>For the class diagram we had a lot of discussions about how it should look like. We didn’t know if it will be correct to use Generalization and Inheritance for the components. We had hard time with deciding how are we going to make a connection from one component to another using pipeline.</w:t>
+        <w:t xml:space="preserve">For the class diagram we had a lot of discussions about how it should look like. We didn’t know if it will be correct to use Generalization and Inheritance for the components. We had hard time with deciding how </w:t>
+      </w:r>
+      <w:r>
+        <w:t>we are</w:t>
+      </w:r>
+      <w:r>
+        <w:t xml:space="preserve"> going to make a connection from one component to another using pipeline.</w:t>
       </w:r>
     </w:p>
     <w:p>
@@ -3369,7 +3678,21 @@
         <w:t>So we had group meetings and discussions in which we found solutions for our problems. First we decided that our components will have Connection point which can be output or input.</w:t>
       </w:r>
       <w:r>
-        <w:t xml:space="preserve"> We made a SystemFlowly class in which most of the objects will be initialized and we build the connection between those objects. </w:t>
+        <w:t xml:space="preserve"> We made a </w:t>
+      </w:r>
+      <w:proofErr w:type="spellStart"/>
+      <w:r>
+        <w:t>SystemFlowly</w:t>
+      </w:r>
+      <w:proofErr w:type="spellEnd"/>
+      <w:r>
+        <w:t xml:space="preserve"> class in which most of the objects will be initialized and we </w:t>
+      </w:r>
+      <w:r>
+        <w:t>built</w:t>
+      </w:r>
+      <w:r>
+        <w:t xml:space="preserve"> the connection between those objects. </w:t>
       </w:r>
     </w:p>
     <w:p>
@@ -3377,7 +3700,15 @@
         <w:ind w:firstLine="360"/>
       </w:pPr>
       <w:r>
-        <w:t xml:space="preserve">We used Inheritance for our Components classes. Pump, Sink, Splitter, Merger, Pipe inherit from ComponentDrawn. </w:t>
+        <w:t xml:space="preserve">We used Inheritance for our Components classes. Pump, Sink, Splitter, Merger, Pipe inherit from </w:t>
+      </w:r>
+      <w:proofErr w:type="spellStart"/>
+      <w:r>
+        <w:t>ComponentDrawn</w:t>
+      </w:r>
+      <w:proofErr w:type="spellEnd"/>
+      <w:r>
+        <w:t xml:space="preserve">. </w:t>
       </w:r>
     </w:p>
     <w:p>
@@ -3385,18 +3716,107 @@
         <w:ind w:firstLine="360"/>
       </w:pPr>
       <w:r>
-        <w:t>A problem with how to save the grid also occurred for which we needed SerializationObject.</w:t>
-      </w:r>
-    </w:p>
-    <w:p>
-      <w:r>
-        <w:t>//To do better</w:t>
+        <w:t xml:space="preserve">Together with all the faced problems around pipe-lines, algorithms and ideas how to make everything run smoothly, we faced also a problem during implementation of the saving functionality. Unfortunately Visual Studio and more precisely C# has some restrictions on serializing objects from built-in classes. The problem we encountered was related with serializing our grid which in fact is a </w:t>
+      </w:r>
+      <w:proofErr w:type="spellStart"/>
+      <w:r>
+        <w:t>PictureBox</w:t>
+      </w:r>
+      <w:proofErr w:type="spellEnd"/>
+      <w:r>
+        <w:t xml:space="preserve">. Every time we tried to serialize it the environment was giving an error that the graphics object of </w:t>
+      </w:r>
+      <w:proofErr w:type="spellStart"/>
+      <w:r>
+        <w:t>PictureBox</w:t>
+      </w:r>
+      <w:proofErr w:type="spellEnd"/>
+      <w:r>
+        <w:t xml:space="preserve"> cannot be serialized. For that reason we came up with an idea of creating a new help – class. The idea of the class was to store information about the grid like – the name of the grid, destination of the grid and components placed on the grid. We were of course able to serialize objects from the newly created class.</w:t>
+      </w:r>
+    </w:p>
+    <w:p>
+      <w:pPr>
+        <w:pStyle w:val="Heading4"/>
+        <w:numPr>
+          <w:ilvl w:val="0"/>
+          <w:numId w:val="17"/>
+        </w:numPr>
+      </w:pPr>
+      <w:r>
+        <w:t>Creating component</w:t>
       </w:r>
     </w:p>
     <w:p>
       <w:pPr>
         <w:ind w:firstLine="360"/>
       </w:pPr>
+      <w:r>
+        <w:t>The application’s main functionality is to create components on a grid. So this was the first thing we started implementing.</w:t>
+      </w:r>
+    </w:p>
+    <w:p>
+      <w:pPr>
+        <w:ind w:firstLine="360"/>
+      </w:pPr>
+      <w:r>
+        <w:t xml:space="preserve">We made the creating of component in a way that when the user clicks some of the toolbox components, the </w:t>
+      </w:r>
+      <w:r>
+        <w:t>application goes into specific w</w:t>
+      </w:r>
+      <w:r>
+        <w:t>orking</w:t>
+      </w:r>
+      <w:r>
+        <w:t xml:space="preserve"> m</w:t>
+      </w:r>
+      <w:r>
+        <w:t>ode. The working mode indicates which type of component is to be drawn, it can also mean removing or editing component. When the user clicks on working mode for creating specific component he</w:t>
+      </w:r>
+      <w:r>
+        <w:t>/she</w:t>
+      </w:r>
+      <w:r>
+        <w:t xml:space="preserve"> can choose properties from the properties list and </w:t>
+      </w:r>
+      <w:r>
+        <w:t>afterwards place</w:t>
+      </w:r>
+      <w:r>
+        <w:t xml:space="preserve"> the component on the grid.</w:t>
+      </w:r>
+    </w:p>
+    <w:p>
+      <w:pPr>
+        <w:ind w:firstLine="360"/>
+      </w:pPr>
+      <w:r>
+        <w:t>We encountered some problems while implementing the functiona</w:t>
+      </w:r>
+      <w:r>
+        <w:t>lity, one of which was the colli</w:t>
+      </w:r>
+      <w:r>
+        <w:t>sion of components on the grid. So a solution was an algorithm which checks if the component is placed over another componen</w:t>
+      </w:r>
+      <w:r>
+        <w:t>t. With this algorithm we solved</w:t>
+      </w:r>
+      <w:r>
+        <w:t xml:space="preserve"> our problem. </w:t>
+      </w:r>
+    </w:p>
+    <w:p>
+      <w:pPr>
+        <w:ind w:firstLine="360"/>
+      </w:pPr>
+      <w:r>
+        <w:t xml:space="preserve">We faced some problems while implementing the part where the newly created component had to get the properties specified below in the properties section. We had to keep in mind that every time a new component is created the old values from the properties windows had to be refreshed and depending on the type of component which properties should be enabled and which not. </w:t>
+      </w:r>
+      <w:r>
+        <w:t xml:space="preserve"> </w:t>
+      </w:r>
     </w:p>
     <w:p>
       <w:pPr>
@@ -3407,15 +3827,22 @@
         </w:numPr>
       </w:pPr>
       <w:r>
-        <w:t>Creating component</w:t>
-      </w:r>
-    </w:p>
+        <w:t>Pipeline 2D world</w:t>
+      </w:r>
+      <w:r>
+        <w:t xml:space="preserve"> and connecting components using pipe</w:t>
+      </w:r>
+    </w:p>
+    <w:p/>
     <w:p>
       <w:pPr>
         <w:ind w:firstLine="360"/>
       </w:pPr>
       <w:r>
-        <w:t>The application’s main functionality is to create components on a grid. So this was the first thing we started implementing.</w:t>
+        <w:t>We wanted our application more realistic, so we needed a solution for making our pipelines in a way that they don’t intersect. A solution is found by making an algorithm for creating a pipeline. When pipeline is created by t</w:t>
+      </w:r>
+      <w:r>
+        <w:t xml:space="preserve">he user the algorithm checks next action the user and calculates if this action will intersect the pipe with itself with other pipe or component. </w:t>
       </w:r>
     </w:p>
     <w:p>
@@ -3423,31 +3850,45 @@
         <w:ind w:firstLine="360"/>
       </w:pPr>
       <w:r>
-        <w:t xml:space="preserve">We made the creating of component in a way that when the user clicks some of the toolbox components, the application goes into specific WorkingMode. The working mode indicates which type of component is to be drawn, it can also mean removing or editing component. When the user clicks on working mode for creating specific component he can choose properties from the properties list and </w:t>
-      </w:r>
-      <w:r>
-        <w:t>afterwards places the component on the grid.</w:t>
+        <w:t>After we had the solution of how make proper pipe we had to make methods of connecting the components. For this we use Connection point, which are objects inside the component object. They can be output or input, they also have coordinates</w:t>
+      </w:r>
+      <w:r>
+        <w:t xml:space="preserve">. So a pipeline begins in an output connection point of component and finishes in input connection point of other component. </w:t>
       </w:r>
     </w:p>
     <w:p>
       <w:pPr>
         <w:ind w:firstLine="360"/>
       </w:pPr>
-      <w:r>
-        <w:t xml:space="preserve">We encountered some problems while implementing the functionality, one of which was the collusion of components on the grid. So a solution was an algorithm which checks if the component is placed over another component. With this algorithm we solver our problem. </w:t>
-      </w:r>
-    </w:p>
+    </w:p>
+    <w:p>
+      <w:pPr>
+        <w:pStyle w:val="Heading4"/>
+        <w:numPr>
+          <w:ilvl w:val="0"/>
+          <w:numId w:val="17"/>
+        </w:numPr>
+      </w:pPr>
+      <w:r>
+        <w:t>Transition of the flow</w:t>
+      </w:r>
+    </w:p>
+    <w:p/>
     <w:p>
       <w:pPr>
         <w:ind w:firstLine="360"/>
       </w:pPr>
       <w:r>
-        <w:t>//Write any problems you can think of</w:t>
-      </w:r>
-      <w:r>
-        <w:t xml:space="preserve"> </w:t>
-      </w:r>
-    </w:p>
+        <w:t xml:space="preserve">So we were in a situation where we have made methods for connection components and now we had to transfer flow from one component to another when they are connected. We found a solution and the application transfers flow from output component to input component but it checks the capacity of the input component. If the input component capacity is lower that the output flow, then a flow equal to the capacity is transferred to the input component and the pipe becomes red. If the output flow is lower than the input capacity, then the input component gets the flow from the output component and the pipe color remains </w:t>
+      </w:r>
+      <w:r>
+        <w:t>gray</w:t>
+      </w:r>
+      <w:r>
+        <w:t>.</w:t>
+      </w:r>
+    </w:p>
+    <w:p/>
     <w:p>
       <w:pPr>
         <w:pStyle w:val="Heading4"/>
@@ -3457,42 +3898,40 @@
         </w:numPr>
       </w:pPr>
       <w:r>
-        <w:t>Pipeline 2D world</w:t>
-      </w:r>
-      <w:r>
-        <w:t xml:space="preserve"> and connecting components using pipe</w:t>
+        <w:t>Edit component</w:t>
+      </w:r>
+    </w:p>
+    <w:p>
+      <w:pPr>
+        <w:ind w:firstLine="360"/>
+      </w:pPr>
+      <w:r>
+        <w:t>We successfully implemented creating component, and making connections between components using pipe</w:t>
+      </w:r>
+      <w:r>
+        <w:t>-lines</w:t>
+      </w:r>
+      <w:r>
+        <w:t xml:space="preserve">. So we had to implement editing. The functionality of the mode had to change the properties of chosen component placed on the grid. The properties were given by the user. </w:t>
+      </w:r>
+    </w:p>
+    <w:p>
+      <w:pPr>
+        <w:ind w:firstLine="360"/>
+      </w:pPr>
+      <w:r>
+        <w:t>The biggest problem in this situation was that when editing component which is connected to one or more other components had to change the properties of the whole connection line. For example, if we have a pump which is connected to</w:t>
+      </w:r>
+      <w:r>
+        <w:t xml:space="preserve"> a</w:t>
+      </w:r>
+      <w:r>
+        <w:t xml:space="preserve"> sink through a splitter, the application has to update the flow for each component. The solution was based only on mathematics, and only calculations were implemented</w:t>
       </w:r>
     </w:p>
     <w:p/>
     <w:p>
       <w:pPr>
-        <w:ind w:firstLine="360"/>
-      </w:pPr>
-      <w:r>
-        <w:t>We wanted our application more realistic, so we needed a solution for making our pipelines in a way that they don’t intersect. A solution is found by making an algorithm for creating a pipeline. When pipeline is created by t</w:t>
-      </w:r>
-      <w:r>
-        <w:t xml:space="preserve">he user the algorithm checks next action the user and calculates if this action will intersect the pipe with itself with other pipe or component. </w:t>
-      </w:r>
-    </w:p>
-    <w:p>
-      <w:pPr>
-        <w:ind w:firstLine="360"/>
-      </w:pPr>
-      <w:r>
-        <w:t>After we had the solution of how make proper pipe we had to make methods of connecting the components. For this we use Connection point, which are objects inside the component object. They can be output or input, they also have coordinates</w:t>
-      </w:r>
-      <w:r>
-        <w:t xml:space="preserve">. So a pipeline begins in an output connection point of component and finishes in input connection point of other component. </w:t>
-      </w:r>
-    </w:p>
-    <w:p>
-      <w:pPr>
-        <w:ind w:firstLine="360"/>
-      </w:pPr>
-    </w:p>
-    <w:p>
-      <w:pPr>
         <w:pStyle w:val="Heading4"/>
         <w:numPr>
           <w:ilvl w:val="0"/>
@@ -3500,23 +3939,127 @@
         </w:numPr>
       </w:pPr>
       <w:r>
-        <w:t>Transition of the flow</w:t>
-      </w:r>
-    </w:p>
-    <w:p/>
-    <w:p>
-      <w:pPr>
-        <w:ind w:firstLine="360"/>
-      </w:pPr>
-      <w:r>
-        <w:t xml:space="preserve">So we were in a situation where we have made methods for connection components and now we had to transfer flow from one component to another when they are connected. We found a solution and the application transfers flow from output component to input component but it checks the capacity of the input component. If the input component capacity is lower that the output flow, then a flow equal to the capacity is transferred to the input component and the pipe becomes red. If the output flow is lower than the input capacity, then </w:t>
+        <w:t>Managing the working grid</w:t>
+      </w:r>
+    </w:p>
+    <w:p>
+      <w:pPr>
+        <w:ind w:left="360"/>
+      </w:pPr>
+      <w:r>
+        <w:t xml:space="preserve">One of the most important features of the application – to manage the working grid, took us a lot efforts to implement. </w:t>
+      </w:r>
+      <w:r>
+        <w:t>There are a couple of functionalities that can be applied on the working grid:</w:t>
+      </w:r>
+    </w:p>
+    <w:p>
+      <w:pPr>
+        <w:pStyle w:val="ListParagraph"/>
+        <w:numPr>
+          <w:ilvl w:val="0"/>
+          <w:numId w:val="20"/>
+        </w:numPr>
+      </w:pPr>
+      <w:r>
+        <w:t>New grid</w:t>
+      </w:r>
+    </w:p>
+    <w:p>
+      <w:pPr>
+        <w:pStyle w:val="ListParagraph"/>
+        <w:numPr>
+          <w:ilvl w:val="0"/>
+          <w:numId w:val="20"/>
+        </w:numPr>
+      </w:pPr>
+      <w:r>
+        <w:t>Save grid</w:t>
+      </w:r>
+    </w:p>
+    <w:p>
+      <w:pPr>
+        <w:pStyle w:val="ListParagraph"/>
+        <w:numPr>
+          <w:ilvl w:val="0"/>
+          <w:numId w:val="20"/>
+        </w:numPr>
+      </w:pPr>
+      <w:r>
+        <w:t>Save as grid</w:t>
+      </w:r>
+    </w:p>
+    <w:p>
+      <w:pPr>
+        <w:pStyle w:val="ListParagraph"/>
+        <w:numPr>
+          <w:ilvl w:val="0"/>
+          <w:numId w:val="20"/>
+        </w:numPr>
+      </w:pPr>
+      <w:r>
+        <w:t>Open grid</w:t>
+      </w:r>
+    </w:p>
+    <w:p>
+      <w:pPr>
+        <w:pStyle w:val="ListParagraph"/>
+        <w:numPr>
+          <w:ilvl w:val="0"/>
+          <w:numId w:val="20"/>
+        </w:numPr>
+      </w:pPr>
+      <w:r>
+        <w:t>Clear grid</w:t>
+      </w:r>
+    </w:p>
+    <w:p>
+      <w:pPr>
+        <w:pStyle w:val="ListParagraph"/>
+        <w:numPr>
+          <w:ilvl w:val="0"/>
+          <w:numId w:val="20"/>
+        </w:numPr>
+      </w:pPr>
+      <w:r>
+        <w:t>Close grid</w:t>
+      </w:r>
+    </w:p>
+    <w:p>
+      <w:pPr>
+        <w:ind w:left="360" w:firstLine="360"/>
+      </w:pPr>
+      <w:r>
+        <w:t xml:space="preserve">We faced some problems implementing them and we gained a lot new knowledge as well. We had to make a clear difference between “Save” and “Save as”. Of course the difference was that when the user chooses “Save as”, our application has to give the opportunity to the user to choose specific path and name. While “Save” functionality is meant to save the grid on the same place with the same name </w:t>
+      </w:r>
+      <w:r>
+        <w:rPr>
+          <w:u w:val="single"/>
+        </w:rPr>
+        <w:t>if it is already saved before</w:t>
+      </w:r>
+      <w:r>
+        <w:t xml:space="preserve"> or to do exactly the same steps as “Save as” if it is not saved before.</w:t>
+      </w:r>
+    </w:p>
+    <w:p>
+      <w:pPr>
+        <w:ind w:left="360"/>
+      </w:pPr>
+      <w:r>
+        <w:tab/>
+        <w:t xml:space="preserve">We managed to implement all the functional options mentioned above in the way that is best suitable for the user. For example if there are changes made on the grid and the user </w:t>
       </w:r>
       <w:r>
         <w:lastRenderedPageBreak/>
-        <w:t>the input component gets the flow from the output component and the pipe color remains yellow.</w:t>
-      </w:r>
-    </w:p>
-    <w:p/>
+        <w:t>wants to close the grid or open a new one, our application always asks the user if he/she wants to save the changes before closing.</w:t>
+      </w:r>
+    </w:p>
+    <w:p>
+      <w:pPr>
+        <w:ind w:left="360"/>
+      </w:pPr>
+    </w:p>
     <w:p>
       <w:pPr>
         <w:pStyle w:val="Heading4"/>
@@ -3526,127 +4069,102 @@
         </w:numPr>
       </w:pPr>
       <w:r>
-        <w:t>Edit component</w:t>
-      </w:r>
-    </w:p>
-    <w:p>
-      <w:pPr>
-        <w:ind w:firstLine="360"/>
-      </w:pPr>
-      <w:r>
-        <w:t xml:space="preserve">We successfully implemented creating component, and making connections between components using pipe. So we had to implement editing. The functionality of the mode had to change the properties of chosen component placed on the grid. The properties were given by the user. </w:t>
-      </w:r>
-    </w:p>
-    <w:p>
-      <w:pPr>
-        <w:ind w:firstLine="360"/>
-      </w:pPr>
-      <w:r>
-        <w:t>The biggest problem in this situation was that when editing component which is connected to one or more other components had to change the properties of the whole connection line. For example, if we have a pump which is connected to sink through a splitter, the application has to update the flow for each component. The solution was based only on mathematics, and only calculations were implemented</w:t>
-      </w:r>
-    </w:p>
-    <w:p/>
-    <w:p>
-      <w:pPr>
-        <w:pStyle w:val="Heading4"/>
-        <w:numPr>
-          <w:ilvl w:val="0"/>
-          <w:numId w:val="17"/>
-        </w:numPr>
-      </w:pPr>
-      <w:r>
-        <w:t>Saving/Loading/Clearing Grid</w:t>
-      </w:r>
-    </w:p>
-    <w:p>
-      <w:r>
-        <w:t>// How is the</w:t>
-      </w:r>
-      <w:r>
-        <w:t xml:space="preserve"> application supposed to Save/Load/Clear Grid</w:t>
-      </w:r>
-    </w:p>
-    <w:p>
-      <w:r>
-        <w:t>//What solution we have found to the problem</w:t>
-      </w:r>
-    </w:p>
-    <w:p>
-      <w:pPr>
-        <w:pStyle w:val="Heading4"/>
-        <w:numPr>
-          <w:ilvl w:val="0"/>
-          <w:numId w:val="17"/>
-        </w:numPr>
-      </w:pPr>
-      <w:r>
-        <w:t xml:space="preserve"> </w:t>
-      </w:r>
-      <w:r>
         <w:t>Undo and choose previous state functionality</w:t>
       </w:r>
     </w:p>
     <w:p>
-      <w:r>
-        <w:t>// How is the application supposed to do Undo</w:t>
-      </w:r>
-    </w:p>
-    <w:p>
-      <w:r>
-        <w:t>//What solution we have found to the problem</w:t>
-      </w:r>
-    </w:p>
-    <w:p/>
-    <w:p>
-      <w:pPr>
-        <w:pStyle w:val="Heading4"/>
-        <w:numPr>
-          <w:ilvl w:val="0"/>
-          <w:numId w:val="17"/>
-        </w:numPr>
-      </w:pPr>
-      <w:r>
-        <w:t xml:space="preserve"> Graphics cleared after minimizing application</w:t>
-      </w:r>
-    </w:p>
-    <w:p>
-      <w:r>
-        <w:t>// What is the problem all about and what solution we have found</w:t>
-      </w:r>
-    </w:p>
-    <w:p>
-      <w:pPr>
-        <w:pStyle w:val="Heading4"/>
-        <w:numPr>
-          <w:ilvl w:val="0"/>
-          <w:numId w:val="17"/>
-        </w:numPr>
-      </w:pPr>
-      <w:r>
-        <w:t xml:space="preserve"> Multithreading</w:t>
-      </w:r>
-    </w:p>
-    <w:p>
-      <w:r>
-        <w:t>// Why was it hard and how did we manage to accomplish it</w:t>
-      </w:r>
-    </w:p>
-    <w:p>
-      <w:pPr>
-        <w:pStyle w:val="Heading4"/>
-        <w:numPr>
-          <w:ilvl w:val="0"/>
-          <w:numId w:val="17"/>
-        </w:numPr>
-      </w:pPr>
-      <w:r>
-        <w:t>// If you can think of anything</w:t>
-      </w:r>
-      <w:r>
-        <w:t xml:space="preserve"> </w:t>
+      <w:pPr>
+        <w:ind w:left="360" w:firstLine="360"/>
+      </w:pPr>
+      <w:r>
+        <w:t xml:space="preserve">Thinking about this challenge first we found out that a stack needs to be implemented and also an opposite action of each change that is made. This seemed to us as a lot work and of course we tried to come up with something smarter. </w:t>
+      </w:r>
+    </w:p>
+    <w:p>
+      <w:pPr>
+        <w:ind w:left="360" w:firstLine="360"/>
+      </w:pPr>
+      <w:r>
+        <w:t xml:space="preserve">Trying different solutions we found that we can actually serialize each step of the grid in a separate folder. We implemented it and it seemed really successful. That way we can undo a change going to a previous state moreover we extended the functionality in a way that the user can undo a couple of changes, not only one! </w:t>
+      </w:r>
+    </w:p>
+    <w:p>
+      <w:pPr>
+        <w:ind w:left="360" w:firstLine="360"/>
+      </w:pPr>
+      <w:r>
+        <w:t xml:space="preserve">In a way this makes our </w:t>
+      </w:r>
+      <w:proofErr w:type="spellStart"/>
+      <w:r>
+        <w:t>Flowly</w:t>
+      </w:r>
+      <w:proofErr w:type="spellEnd"/>
+      <w:r>
+        <w:t xml:space="preserve"> application unique. </w:t>
       </w:r>
       <w:bookmarkStart w:id="4" w:name="_GoBack"/>
       <w:bookmarkEnd w:id="4"/>
+      <w:r>
+        <w:t xml:space="preserve">  </w:t>
+      </w:r>
+    </w:p>
+    <w:p>
+      <w:pPr>
+        <w:pStyle w:val="Heading4"/>
+        <w:numPr>
+          <w:ilvl w:val="0"/>
+          <w:numId w:val="17"/>
+        </w:numPr>
+      </w:pPr>
+      <w:r>
+        <w:t xml:space="preserve"> Graphics cleared after minimizing application</w:t>
+      </w:r>
+    </w:p>
+    <w:p>
+      <w:r>
+        <w:t xml:space="preserve">// </w:t>
+      </w:r>
+      <w:proofErr w:type="gramStart"/>
+      <w:r>
+        <w:t>What</w:t>
+      </w:r>
+      <w:proofErr w:type="gramEnd"/>
+      <w:r>
+        <w:t xml:space="preserve"> is the problem all about and what solution we have found</w:t>
+      </w:r>
+    </w:p>
+    <w:p>
+      <w:pPr>
+        <w:pStyle w:val="Heading4"/>
+        <w:numPr>
+          <w:ilvl w:val="0"/>
+          <w:numId w:val="17"/>
+        </w:numPr>
+      </w:pPr>
+      <w:r>
+        <w:t xml:space="preserve"> Multithreading</w:t>
+      </w:r>
+    </w:p>
+    <w:p>
+      <w:r>
+        <w:t>// Why was it hard and how did we manage to accomplish it</w:t>
+      </w:r>
+    </w:p>
+    <w:p>
+      <w:pPr>
+        <w:pStyle w:val="Heading4"/>
+        <w:numPr>
+          <w:ilvl w:val="0"/>
+          <w:numId w:val="17"/>
+        </w:numPr>
+      </w:pPr>
+      <w:r>
+        <w:t>// If you can think of anything</w:t>
+      </w:r>
+      <w:r>
+        <w:t xml:space="preserve"> </w:t>
+      </w:r>
     </w:p>
     <w:p>
       <w:pPr>
@@ -3728,7 +4246,6 @@
         <w:pStyle w:val="Heading1"/>
       </w:pPr>
       <w:r>
-        <w:lastRenderedPageBreak/>
         <w:t>Personal Evaluations</w:t>
       </w:r>
     </w:p>
@@ -3746,7 +4263,7 @@
 </file>
 
 <file path=word/endnotes.xml><?xml version="1.0" encoding="utf-8"?>
-<w:endnotes xmlns:wpc="http://schemas.microsoft.com/office/word/2010/wordprocessingCanvas" xmlns:cx="http://schemas.microsoft.com/office/drawing/2014/chartex" xmlns:mc="http://schemas.openxmlformats.org/markup-compatibility/2006" xmlns:o="urn:schemas-microsoft-com:office:office" xmlns:r="http://schemas.openxmlformats.org/officeDocument/2006/relationships" xmlns:m="http://schemas.openxmlformats.org/officeDocument/2006/math" xmlns:v="urn:schemas-microsoft-com:vml" xmlns:wp14="http://schemas.microsoft.com/office/word/2010/wordprocessingDrawing" xmlns:wp="http://schemas.openxmlformats.org/drawingml/2006/wordprocessingDrawing" xmlns:w10="urn:schemas-microsoft-com:office:word" xmlns:w="http://schemas.openxmlformats.org/wordprocessingml/2006/main" xmlns:w14="http://schemas.microsoft.com/office/word/2010/wordml" xmlns:w15="http://schemas.microsoft.com/office/word/2012/wordml" xmlns:w16se="http://schemas.microsoft.com/office/word/2015/wordml/symex" xmlns:wpg="http://schemas.microsoft.com/office/word/2010/wordprocessingGroup" xmlns:wpi="http://schemas.microsoft.com/office/word/2010/wordprocessingInk" xmlns:wne="http://schemas.microsoft.com/office/word/2006/wordml" xmlns:wps="http://schemas.microsoft.com/office/word/2010/wordprocessingShape" mc:Ignorable="w14 w15 w16se wp14">
+<w:endnotes xmlns:wpc="http://schemas.microsoft.com/office/word/2010/wordprocessingCanvas" xmlns:mc="http://schemas.openxmlformats.org/markup-compatibility/2006" xmlns:o="urn:schemas-microsoft-com:office:office" xmlns:r="http://schemas.openxmlformats.org/officeDocument/2006/relationships" xmlns:m="http://schemas.openxmlformats.org/officeDocument/2006/math" xmlns:v="urn:schemas-microsoft-com:vml" xmlns:wp14="http://schemas.microsoft.com/office/word/2010/wordprocessingDrawing" xmlns:wp="http://schemas.openxmlformats.org/drawingml/2006/wordprocessingDrawing" xmlns:w10="urn:schemas-microsoft-com:office:word" xmlns:w="http://schemas.openxmlformats.org/wordprocessingml/2006/main" xmlns:w14="http://schemas.microsoft.com/office/word/2010/wordml" xmlns:w15="http://schemas.microsoft.com/office/word/2012/wordml" xmlns:wpg="http://schemas.microsoft.com/office/word/2010/wordprocessingGroup" xmlns:wpi="http://schemas.microsoft.com/office/word/2010/wordprocessingInk" xmlns:wne="http://schemas.microsoft.com/office/word/2006/wordml" xmlns:wps="http://schemas.microsoft.com/office/word/2010/wordprocessingShape" mc:Ignorable="w14 w15 wp14">
   <w:endnote w:type="separator" w:id="-1">
     <w:p>
       <w:r>
@@ -3765,7 +4282,7 @@
 </file>
 
 <file path=word/footer1.xml><?xml version="1.0" encoding="utf-8"?>
-<w:ftr xmlns:wpc="http://schemas.microsoft.com/office/word/2010/wordprocessingCanvas" xmlns:cx="http://schemas.microsoft.com/office/drawing/2014/chartex" xmlns:mc="http://schemas.openxmlformats.org/markup-compatibility/2006" xmlns:o="urn:schemas-microsoft-com:office:office" xmlns:r="http://schemas.openxmlformats.org/officeDocument/2006/relationships" xmlns:m="http://schemas.openxmlformats.org/officeDocument/2006/math" xmlns:v="urn:schemas-microsoft-com:vml" xmlns:wp14="http://schemas.microsoft.com/office/word/2010/wordprocessingDrawing" xmlns:wp="http://schemas.openxmlformats.org/drawingml/2006/wordprocessingDrawing" xmlns:w10="urn:schemas-microsoft-com:office:word" xmlns:w="http://schemas.openxmlformats.org/wordprocessingml/2006/main" xmlns:w14="http://schemas.microsoft.com/office/word/2010/wordml" xmlns:w15="http://schemas.microsoft.com/office/word/2012/wordml" xmlns:w16se="http://schemas.microsoft.com/office/word/2015/wordml/symex" xmlns:wpg="http://schemas.microsoft.com/office/word/2010/wordprocessingGroup" xmlns:wpi="http://schemas.microsoft.com/office/word/2010/wordprocessingInk" xmlns:wne="http://schemas.microsoft.com/office/word/2006/wordml" xmlns:wps="http://schemas.microsoft.com/office/word/2010/wordprocessingShape" mc:Ignorable="w14 w15 w16se wp14">
+<w:ftr xmlns:wpc="http://schemas.microsoft.com/office/word/2010/wordprocessingCanvas" xmlns:mc="http://schemas.openxmlformats.org/markup-compatibility/2006" xmlns:o="urn:schemas-microsoft-com:office:office" xmlns:r="http://schemas.openxmlformats.org/officeDocument/2006/relationships" xmlns:m="http://schemas.openxmlformats.org/officeDocument/2006/math" xmlns:v="urn:schemas-microsoft-com:vml" xmlns:wp14="http://schemas.microsoft.com/office/word/2010/wordprocessingDrawing" xmlns:wp="http://schemas.openxmlformats.org/drawingml/2006/wordprocessingDrawing" xmlns:w10="urn:schemas-microsoft-com:office:word" xmlns:w="http://schemas.openxmlformats.org/wordprocessingml/2006/main" xmlns:w14="http://schemas.microsoft.com/office/word/2010/wordml" xmlns:w15="http://schemas.microsoft.com/office/word/2012/wordml" xmlns:wpg="http://schemas.microsoft.com/office/word/2010/wordprocessingGroup" xmlns:wpi="http://schemas.microsoft.com/office/word/2010/wordprocessingInk" xmlns:wne="http://schemas.microsoft.com/office/word/2006/wordml" xmlns:wps="http://schemas.microsoft.com/office/word/2010/wordprocessingShape" mc:Ignorable="w14 w15 wp14">
   <w:sdt>
     <w:sdtPr>
       <w:id w:val="-2123215339"/>
@@ -3802,7 +4319,7 @@
           <w:rPr>
             <w:noProof/>
           </w:rPr>
-          <w:t>8</w:t>
+          <w:t>12</w:t>
         </w:r>
         <w:r>
           <w:rPr>
@@ -3832,7 +4349,7 @@
 </file>
 
 <file path=word/footnotes.xml><?xml version="1.0" encoding="utf-8"?>
-<w:footnotes xmlns:wpc="http://schemas.microsoft.com/office/word/2010/wordprocessingCanvas" xmlns:cx="http://schemas.microsoft.com/office/drawing/2014/chartex" xmlns:mc="http://schemas.openxmlformats.org/markup-compatibility/2006" xmlns:o="urn:schemas-microsoft-com:office:office" xmlns:r="http://schemas.openxmlformats.org/officeDocument/2006/relationships" xmlns:m="http://schemas.openxmlformats.org/officeDocument/2006/math" xmlns:v="urn:schemas-microsoft-com:vml" xmlns:wp14="http://schemas.microsoft.com/office/word/2010/wordprocessingDrawing" xmlns:wp="http://schemas.openxmlformats.org/drawingml/2006/wordprocessingDrawing" xmlns:w10="urn:schemas-microsoft-com:office:word" xmlns:w="http://schemas.openxmlformats.org/wordprocessingml/2006/main" xmlns:w14="http://schemas.microsoft.com/office/word/2010/wordml" xmlns:w15="http://schemas.microsoft.com/office/word/2012/wordml" xmlns:w16se="http://schemas.microsoft.com/office/word/2015/wordml/symex" xmlns:wpg="http://schemas.microsoft.com/office/word/2010/wordprocessingGroup" xmlns:wpi="http://schemas.microsoft.com/office/word/2010/wordprocessingInk" xmlns:wne="http://schemas.microsoft.com/office/word/2006/wordml" xmlns:wps="http://schemas.microsoft.com/office/word/2010/wordprocessingShape" mc:Ignorable="w14 w15 w16se wp14">
+<w:footnotes xmlns:wpc="http://schemas.microsoft.com/office/word/2010/wordprocessingCanvas" xmlns:mc="http://schemas.openxmlformats.org/markup-compatibility/2006" xmlns:o="urn:schemas-microsoft-com:office:office" xmlns:r="http://schemas.openxmlformats.org/officeDocument/2006/relationships" xmlns:m="http://schemas.openxmlformats.org/officeDocument/2006/math" xmlns:v="urn:schemas-microsoft-com:vml" xmlns:wp14="http://schemas.microsoft.com/office/word/2010/wordprocessingDrawing" xmlns:wp="http://schemas.openxmlformats.org/drawingml/2006/wordprocessingDrawing" xmlns:w10="urn:schemas-microsoft-com:office:word" xmlns:w="http://schemas.openxmlformats.org/wordprocessingml/2006/main" xmlns:w14="http://schemas.microsoft.com/office/word/2010/wordml" xmlns:w15="http://schemas.microsoft.com/office/word/2012/wordml" xmlns:wpg="http://schemas.microsoft.com/office/word/2010/wordprocessingGroup" xmlns:wpi="http://schemas.microsoft.com/office/word/2010/wordprocessingInk" xmlns:wne="http://schemas.microsoft.com/office/word/2006/wordml" xmlns:wps="http://schemas.microsoft.com/office/word/2010/wordprocessingShape" mc:Ignorable="w14 w15 wp14">
   <w:footnote w:type="separator" w:id="-1">
     <w:p>
       <w:r>
@@ -3851,8 +4368,8 @@
 </file>
 
 <file path=word/numbering.xml><?xml version="1.0" encoding="utf-8"?>
-<w:numbering xmlns:wpc="http://schemas.microsoft.com/office/word/2010/wordprocessingCanvas" xmlns:cx="http://schemas.microsoft.com/office/drawing/2014/chartex" xmlns:mc="http://schemas.openxmlformats.org/markup-compatibility/2006" xmlns:o="urn:schemas-microsoft-com:office:office" xmlns:r="http://schemas.openxmlformats.org/officeDocument/2006/relationships" xmlns:m="http://schemas.openxmlformats.org/officeDocument/2006/math" xmlns:v="urn:schemas-microsoft-com:vml" xmlns:wp14="http://schemas.microsoft.com/office/word/2010/wordprocessingDrawing" xmlns:wp="http://schemas.openxmlformats.org/drawingml/2006/wordprocessingDrawing" xmlns:w10="urn:schemas-microsoft-com:office:word" xmlns:w="http://schemas.openxmlformats.org/wordprocessingml/2006/main" xmlns:w14="http://schemas.microsoft.com/office/word/2010/wordml" xmlns:w15="http://schemas.microsoft.com/office/word/2012/wordml" xmlns:w16se="http://schemas.microsoft.com/office/word/2015/wordml/symex" xmlns:wpg="http://schemas.microsoft.com/office/word/2010/wordprocessingGroup" xmlns:wpi="http://schemas.microsoft.com/office/word/2010/wordprocessingInk" xmlns:wne="http://schemas.microsoft.com/office/word/2006/wordml" xmlns:wps="http://schemas.microsoft.com/office/word/2010/wordprocessingShape" mc:Ignorable="w14 w15 w16se wp14">
-  <w:abstractNum w:abstractNumId="0" w15:restartNumberingAfterBreak="0">
+<w:numbering xmlns:wpc="http://schemas.microsoft.com/office/word/2010/wordprocessingCanvas" xmlns:mc="http://schemas.openxmlformats.org/markup-compatibility/2006" xmlns:o="urn:schemas-microsoft-com:office:office" xmlns:r="http://schemas.openxmlformats.org/officeDocument/2006/relationships" xmlns:m="http://schemas.openxmlformats.org/officeDocument/2006/math" xmlns:v="urn:schemas-microsoft-com:vml" xmlns:wp14="http://schemas.microsoft.com/office/word/2010/wordprocessingDrawing" xmlns:wp="http://schemas.openxmlformats.org/drawingml/2006/wordprocessingDrawing" xmlns:w10="urn:schemas-microsoft-com:office:word" xmlns:w="http://schemas.openxmlformats.org/wordprocessingml/2006/main" xmlns:w14="http://schemas.microsoft.com/office/word/2010/wordml" xmlns:w15="http://schemas.microsoft.com/office/word/2012/wordml" xmlns:wpg="http://schemas.microsoft.com/office/word/2010/wordprocessingGroup" xmlns:wpi="http://schemas.microsoft.com/office/word/2010/wordprocessingInk" xmlns:wne="http://schemas.microsoft.com/office/word/2006/wordml" xmlns:wps="http://schemas.microsoft.com/office/word/2010/wordprocessingShape" mc:Ignorable="w14 w15 wp14">
+  <w:abstractNum w:abstractNumId="0">
     <w:nsid w:val="00DE6980"/>
     <w:multiLevelType w:val="hybridMultilevel"/>
     <w:tmpl w:val="46A6E1B4"/>
@@ -3965,7 +4482,7 @@
       </w:rPr>
     </w:lvl>
   </w:abstractNum>
-  <w:abstractNum w:abstractNumId="1" w15:restartNumberingAfterBreak="0">
+  <w:abstractNum w:abstractNumId="1">
     <w:nsid w:val="0433587E"/>
     <w:multiLevelType w:val="hybridMultilevel"/>
     <w:tmpl w:val="44BA23DC"/>
@@ -4054,7 +4571,7 @@
       </w:pPr>
     </w:lvl>
   </w:abstractNum>
-  <w:abstractNum w:abstractNumId="2" w15:restartNumberingAfterBreak="0">
+  <w:abstractNum w:abstractNumId="2">
     <w:nsid w:val="044044D4"/>
     <w:multiLevelType w:val="hybridMultilevel"/>
     <w:tmpl w:val="62F6FB06"/>
@@ -4167,7 +4684,7 @@
       </w:rPr>
     </w:lvl>
   </w:abstractNum>
-  <w:abstractNum w:abstractNumId="3" w15:restartNumberingAfterBreak="0">
+  <w:abstractNum w:abstractNumId="3">
     <w:nsid w:val="04DC265F"/>
     <w:multiLevelType w:val="hybridMultilevel"/>
     <w:tmpl w:val="90F6A5F0"/>
@@ -4280,7 +4797,7 @@
       </w:rPr>
     </w:lvl>
   </w:abstractNum>
-  <w:abstractNum w:abstractNumId="4" w15:restartNumberingAfterBreak="0">
+  <w:abstractNum w:abstractNumId="4">
     <w:nsid w:val="083642AF"/>
     <w:multiLevelType w:val="hybridMultilevel"/>
     <w:tmpl w:val="E25A59BE"/>
@@ -4393,7 +4910,7 @@
       </w:rPr>
     </w:lvl>
   </w:abstractNum>
-  <w:abstractNum w:abstractNumId="5" w15:restartNumberingAfterBreak="0">
+  <w:abstractNum w:abstractNumId="5">
     <w:nsid w:val="0C1B2792"/>
     <w:multiLevelType w:val="hybridMultilevel"/>
     <w:tmpl w:val="9258AD78"/>
@@ -4506,7 +5023,7 @@
       </w:rPr>
     </w:lvl>
   </w:abstractNum>
-  <w:abstractNum w:abstractNumId="6" w15:restartNumberingAfterBreak="0">
+  <w:abstractNum w:abstractNumId="6">
     <w:nsid w:val="18621DC0"/>
     <w:multiLevelType w:val="hybridMultilevel"/>
     <w:tmpl w:val="223250A6"/>
@@ -4619,7 +5136,7 @@
       </w:rPr>
     </w:lvl>
   </w:abstractNum>
-  <w:abstractNum w:abstractNumId="7" w15:restartNumberingAfterBreak="0">
+  <w:abstractNum w:abstractNumId="7">
     <w:nsid w:val="18C74816"/>
     <w:multiLevelType w:val="hybridMultilevel"/>
     <w:tmpl w:val="4FA6EF6A"/>
@@ -4732,7 +5249,7 @@
       </w:rPr>
     </w:lvl>
   </w:abstractNum>
-  <w:abstractNum w:abstractNumId="8" w15:restartNumberingAfterBreak="0">
+  <w:abstractNum w:abstractNumId="8">
     <w:nsid w:val="24FD2748"/>
     <w:multiLevelType w:val="multilevel"/>
     <w:tmpl w:val="63D2D33C"/>
@@ -4881,7 +5398,7 @@
       </w:rPr>
     </w:lvl>
   </w:abstractNum>
-  <w:abstractNum w:abstractNumId="9" w15:restartNumberingAfterBreak="0">
+  <w:abstractNum w:abstractNumId="9">
     <w:nsid w:val="257B2BFC"/>
     <w:multiLevelType w:val="hybridMultilevel"/>
     <w:tmpl w:val="1780D2F0"/>
@@ -4994,7 +5511,7 @@
       </w:rPr>
     </w:lvl>
   </w:abstractNum>
-  <w:abstractNum w:abstractNumId="10" w15:restartNumberingAfterBreak="0">
+  <w:abstractNum w:abstractNumId="10">
     <w:nsid w:val="3F8F1EC2"/>
     <w:multiLevelType w:val="hybridMultilevel"/>
     <w:tmpl w:val="59BAB884"/>
@@ -5107,7 +5624,96 @@
       </w:rPr>
     </w:lvl>
   </w:abstractNum>
-  <w:abstractNum w:abstractNumId="11" w15:restartNumberingAfterBreak="0">
+  <w:abstractNum w:abstractNumId="11">
+    <w:nsid w:val="4070411F"/>
+    <w:multiLevelType w:val="hybridMultilevel"/>
+    <w:tmpl w:val="4A88A66A"/>
+    <w:lvl w:ilvl="0" w:tplc="04090011">
+      <w:start w:val="1"/>
+      <w:numFmt w:val="decimal"/>
+      <w:lvlText w:val="%1)"/>
+      <w:lvlJc w:val="left"/>
+      <w:pPr>
+        <w:ind w:left="720" w:hanging="360"/>
+      </w:pPr>
+      <w:rPr>
+        <w:rFonts w:hint="default"/>
+      </w:rPr>
+    </w:lvl>
+    <w:lvl w:ilvl="1" w:tplc="04090019" w:tentative="1">
+      <w:start w:val="1"/>
+      <w:numFmt w:val="lowerLetter"/>
+      <w:lvlText w:val="%2."/>
+      <w:lvlJc w:val="left"/>
+      <w:pPr>
+        <w:ind w:left="1440" w:hanging="360"/>
+      </w:pPr>
+    </w:lvl>
+    <w:lvl w:ilvl="2" w:tplc="0409001B" w:tentative="1">
+      <w:start w:val="1"/>
+      <w:numFmt w:val="lowerRoman"/>
+      <w:lvlText w:val="%3."/>
+      <w:lvlJc w:val="right"/>
+      <w:pPr>
+        <w:ind w:left="2160" w:hanging="180"/>
+      </w:pPr>
+    </w:lvl>
+    <w:lvl w:ilvl="3" w:tplc="0409000F" w:tentative="1">
+      <w:start w:val="1"/>
+      <w:numFmt w:val="decimal"/>
+      <w:lvlText w:val="%4."/>
+      <w:lvlJc w:val="left"/>
+      <w:pPr>
+        <w:ind w:left="2880" w:hanging="360"/>
+      </w:pPr>
+    </w:lvl>
+    <w:lvl w:ilvl="4" w:tplc="04090019" w:tentative="1">
+      <w:start w:val="1"/>
+      <w:numFmt w:val="lowerLetter"/>
+      <w:lvlText w:val="%5."/>
+      <w:lvlJc w:val="left"/>
+      <w:pPr>
+        <w:ind w:left="3600" w:hanging="360"/>
+      </w:pPr>
+    </w:lvl>
+    <w:lvl w:ilvl="5" w:tplc="0409001B" w:tentative="1">
+      <w:start w:val="1"/>
+      <w:numFmt w:val="lowerRoman"/>
+      <w:lvlText w:val="%6."/>
+      <w:lvlJc w:val="right"/>
+      <w:pPr>
+        <w:ind w:left="4320" w:hanging="180"/>
+      </w:pPr>
+    </w:lvl>
+    <w:lvl w:ilvl="6" w:tplc="0409000F" w:tentative="1">
+      <w:start w:val="1"/>
+      <w:numFmt w:val="decimal"/>
+      <w:lvlText w:val="%7."/>
+      <w:lvlJc w:val="left"/>
+      <w:pPr>
+        <w:ind w:left="5040" w:hanging="360"/>
+      </w:pPr>
+    </w:lvl>
+    <w:lvl w:ilvl="7" w:tplc="04090019" w:tentative="1">
+      <w:start w:val="1"/>
+      <w:numFmt w:val="lowerLetter"/>
+      <w:lvlText w:val="%8."/>
+      <w:lvlJc w:val="left"/>
+      <w:pPr>
+        <w:ind w:left="5760" w:hanging="360"/>
+      </w:pPr>
+    </w:lvl>
+    <w:lvl w:ilvl="8" w:tplc="0409001B" w:tentative="1">
+      <w:start w:val="1"/>
+      <w:numFmt w:val="lowerRoman"/>
+      <w:lvlText w:val="%9."/>
+      <w:lvlJc w:val="right"/>
+      <w:pPr>
+        <w:ind w:left="6480" w:hanging="180"/>
+      </w:pPr>
+    </w:lvl>
+  </w:abstractNum>
+  <w:abstractNum w:abstractNumId="12">
     <w:nsid w:val="49A3453D"/>
     <w:multiLevelType w:val="hybridMultilevel"/>
     <w:tmpl w:val="E59C1F94"/>
@@ -5220,7 +5826,7 @@
       </w:rPr>
     </w:lvl>
   </w:abstractNum>
-  <w:abstractNum w:abstractNumId="12" w15:restartNumberingAfterBreak="0">
+  <w:abstractNum w:abstractNumId="13">
     <w:nsid w:val="5B9F3893"/>
     <w:multiLevelType w:val="hybridMultilevel"/>
     <w:tmpl w:val="236C62D4"/>
@@ -5333,7 +5939,7 @@
       </w:rPr>
     </w:lvl>
   </w:abstractNum>
-  <w:abstractNum w:abstractNumId="13" w15:restartNumberingAfterBreak="0">
+  <w:abstractNum w:abstractNumId="14">
     <w:nsid w:val="5D636E73"/>
     <w:multiLevelType w:val="hybridMultilevel"/>
     <w:tmpl w:val="17265672"/>
@@ -5446,7 +6052,7 @@
       </w:rPr>
     </w:lvl>
   </w:abstractNum>
-  <w:abstractNum w:abstractNumId="14" w15:restartNumberingAfterBreak="0">
+  <w:abstractNum w:abstractNumId="15">
     <w:nsid w:val="60AE50FE"/>
     <w:multiLevelType w:val="hybridMultilevel"/>
     <w:tmpl w:val="E2764494"/>
@@ -5535,7 +6141,7 @@
       </w:pPr>
     </w:lvl>
   </w:abstractNum>
-  <w:abstractNum w:abstractNumId="15" w15:restartNumberingAfterBreak="0">
+  <w:abstractNum w:abstractNumId="16">
     <w:nsid w:val="62DB369D"/>
     <w:multiLevelType w:val="hybridMultilevel"/>
     <w:tmpl w:val="BE6A718E"/>
@@ -5648,7 +6254,7 @@
       </w:rPr>
     </w:lvl>
   </w:abstractNum>
-  <w:abstractNum w:abstractNumId="16" w15:restartNumberingAfterBreak="0">
+  <w:abstractNum w:abstractNumId="17">
     <w:nsid w:val="632A1596"/>
     <w:multiLevelType w:val="hybridMultilevel"/>
     <w:tmpl w:val="BD3C47F0"/>
@@ -5761,7 +6367,7 @@
       </w:rPr>
     </w:lvl>
   </w:abstractNum>
-  <w:abstractNum w:abstractNumId="17" w15:restartNumberingAfterBreak="0">
+  <w:abstractNum w:abstractNumId="18">
     <w:nsid w:val="756214F6"/>
     <w:multiLevelType w:val="hybridMultilevel"/>
     <w:tmpl w:val="A066D650"/>
@@ -5874,7 +6480,7 @@
       </w:rPr>
     </w:lvl>
   </w:abstractNum>
-  <w:abstractNum w:abstractNumId="18" w15:restartNumberingAfterBreak="0">
+  <w:abstractNum w:abstractNumId="19">
     <w:nsid w:val="7E1B2833"/>
     <w:multiLevelType w:val="hybridMultilevel"/>
     <w:tmpl w:val="44BA23DC"/>
@@ -5967,10 +6573,10 @@
     <w:abstractNumId w:val="8"/>
   </w:num>
   <w:num w:numId="2">
-    <w:abstractNumId w:val="12"/>
+    <w:abstractNumId w:val="13"/>
   </w:num>
   <w:num w:numId="3">
-    <w:abstractNumId w:val="11"/>
+    <w:abstractNumId w:val="12"/>
   </w:num>
   <w:num w:numId="4">
     <w:abstractNumId w:val="6"/>
@@ -5982,13 +6588,13 @@
     <w:abstractNumId w:val="7"/>
   </w:num>
   <w:num w:numId="7">
-    <w:abstractNumId w:val="16"/>
+    <w:abstractNumId w:val="17"/>
   </w:num>
   <w:num w:numId="8">
-    <w:abstractNumId w:val="13"/>
+    <w:abstractNumId w:val="14"/>
   </w:num>
   <w:num w:numId="9">
-    <w:abstractNumId w:val="17"/>
+    <w:abstractNumId w:val="18"/>
   </w:num>
   <w:num w:numId="10">
     <w:abstractNumId w:val="2"/>
@@ -6006,26 +6612,29 @@
     <w:abstractNumId w:val="3"/>
   </w:num>
   <w:num w:numId="15">
-    <w:abstractNumId w:val="15"/>
+    <w:abstractNumId w:val="16"/>
   </w:num>
   <w:num w:numId="16">
     <w:abstractNumId w:val="9"/>
   </w:num>
   <w:num w:numId="17">
-    <w:abstractNumId w:val="18"/>
+    <w:abstractNumId w:val="19"/>
   </w:num>
   <w:num w:numId="18">
     <w:abstractNumId w:val="1"/>
   </w:num>
   <w:num w:numId="19">
-    <w:abstractNumId w:val="14"/>
+    <w:abstractNumId w:val="15"/>
+  </w:num>
+  <w:num w:numId="20">
+    <w:abstractNumId w:val="11"/>
   </w:num>
   <w:numIdMacAtCleanup w:val="1"/>
 </w:numbering>
 </file>
 
 <file path=word/styles.xml><?xml version="1.0" encoding="utf-8"?>
-<w:styles xmlns:mc="http://schemas.openxmlformats.org/markup-compatibility/2006" xmlns:r="http://schemas.openxmlformats.org/officeDocument/2006/relationships" xmlns:w="http://schemas.openxmlformats.org/wordprocessingml/2006/main" xmlns:w14="http://schemas.microsoft.com/office/word/2010/wordml" xmlns:w15="http://schemas.microsoft.com/office/word/2012/wordml" xmlns:w16se="http://schemas.microsoft.com/office/word/2015/wordml/symex" mc:Ignorable="w14 w15 w16se">
+<w:styles xmlns:mc="http://schemas.openxmlformats.org/markup-compatibility/2006" xmlns:r="http://schemas.openxmlformats.org/officeDocument/2006/relationships" xmlns:w="http://schemas.openxmlformats.org/wordprocessingml/2006/main" xmlns:w14="http://schemas.microsoft.com/office/word/2010/wordml" xmlns:w15="http://schemas.microsoft.com/office/word/2012/wordml" mc:Ignorable="w14 w15">
   <w:docDefaults>
     <w:rPrDefault>
       <w:rPr>
@@ -7297,7 +7906,7 @@
 </file>
 
 <file path=word/glossary/document.xml><?xml version="1.0" encoding="utf-8"?>
-<w:glossaryDocument xmlns:wpc="http://schemas.microsoft.com/office/word/2010/wordprocessingCanvas" xmlns:cx="http://schemas.microsoft.com/office/drawing/2014/chartex" xmlns:mc="http://schemas.openxmlformats.org/markup-compatibility/2006" xmlns:o="urn:schemas-microsoft-com:office:office" xmlns:r="http://schemas.openxmlformats.org/officeDocument/2006/relationships" xmlns:m="http://schemas.openxmlformats.org/officeDocument/2006/math" xmlns:v="urn:schemas-microsoft-com:vml" xmlns:wp14="http://schemas.microsoft.com/office/word/2010/wordprocessingDrawing" xmlns:wp="http://schemas.openxmlformats.org/drawingml/2006/wordprocessingDrawing" xmlns:w10="urn:schemas-microsoft-com:office:word" xmlns:w="http://schemas.openxmlformats.org/wordprocessingml/2006/main" xmlns:w14="http://schemas.microsoft.com/office/word/2010/wordml" xmlns:w15="http://schemas.microsoft.com/office/word/2012/wordml" xmlns:w16se="http://schemas.microsoft.com/office/word/2015/wordml/symex" xmlns:wpg="http://schemas.microsoft.com/office/word/2010/wordprocessingGroup" xmlns:wpi="http://schemas.microsoft.com/office/word/2010/wordprocessingInk" xmlns:wne="http://schemas.microsoft.com/office/word/2006/wordml" xmlns:wps="http://schemas.microsoft.com/office/word/2010/wordprocessingShape" mc:Ignorable="w14 w15 w16se wp14">
+<w:glossaryDocument xmlns:wpc="http://schemas.microsoft.com/office/word/2010/wordprocessingCanvas" xmlns:mc="http://schemas.openxmlformats.org/markup-compatibility/2006" xmlns:o="urn:schemas-microsoft-com:office:office" xmlns:r="http://schemas.openxmlformats.org/officeDocument/2006/relationships" xmlns:m="http://schemas.openxmlformats.org/officeDocument/2006/math" xmlns:v="urn:schemas-microsoft-com:vml" xmlns:wp14="http://schemas.microsoft.com/office/word/2010/wordprocessingDrawing" xmlns:wp="http://schemas.openxmlformats.org/drawingml/2006/wordprocessingDrawing" xmlns:w10="urn:schemas-microsoft-com:office:word" xmlns:w="http://schemas.openxmlformats.org/wordprocessingml/2006/main" xmlns:w14="http://schemas.microsoft.com/office/word/2010/wordml" xmlns:w15="http://schemas.microsoft.com/office/word/2012/wordml" xmlns:wpg="http://schemas.microsoft.com/office/word/2010/wordprocessingGroup" xmlns:wpi="http://schemas.microsoft.com/office/word/2010/wordprocessingInk" xmlns:wne="http://schemas.microsoft.com/office/word/2006/wordml" xmlns:wps="http://schemas.microsoft.com/office/word/2010/wordprocessingShape" mc:Ignorable="w14 w15 wp14">
   <w:docParts>
     <w:docPart>
       <w:docPartPr>
@@ -7337,7 +7946,7 @@
 </file>
 
 <file path=word/glossary/fontTable.xml><?xml version="1.0" encoding="utf-8"?>
-<w:fonts xmlns:mc="http://schemas.openxmlformats.org/markup-compatibility/2006" xmlns:r="http://schemas.openxmlformats.org/officeDocument/2006/relationships" xmlns:w="http://schemas.openxmlformats.org/wordprocessingml/2006/main" xmlns:w14="http://schemas.microsoft.com/office/word/2010/wordml" xmlns:w15="http://schemas.microsoft.com/office/word/2012/wordml" xmlns:w16se="http://schemas.microsoft.com/office/word/2015/wordml/symex" mc:Ignorable="w14 w15 w16se">
+<w:fonts xmlns:mc="http://schemas.openxmlformats.org/markup-compatibility/2006" xmlns:r="http://schemas.openxmlformats.org/officeDocument/2006/relationships" xmlns:w="http://schemas.openxmlformats.org/wordprocessingml/2006/main" xmlns:w14="http://schemas.microsoft.com/office/word/2010/wordml" xmlns:w15="http://schemas.microsoft.com/office/word/2012/wordml" mc:Ignorable="w14 w15">
   <w:font w:name="Symbol">
     <w:panose1 w:val="05050102010706020507"/>
     <w:charset w:val="02"/>
@@ -7357,7 +7966,7 @@
     <w:charset w:val="00"/>
     <w:family w:val="modern"/>
     <w:pitch w:val="fixed"/>
-    <w:sig w:usb0="E0002EFF" w:usb1="C0007843" w:usb2="00000009" w:usb3="00000000" w:csb0="000001FF" w:csb1="00000000"/>
+    <w:sig w:usb0="E0002AFF" w:usb1="C0007843" w:usb2="00000009" w:usb3="00000000" w:csb0="000001FF" w:csb1="00000000"/>
   </w:font>
   <w:font w:name="Wingdings">
     <w:panose1 w:val="05000000000000000000"/>
@@ -7385,7 +7994,7 @@
     <w:charset w:val="00"/>
     <w:family w:val="swiss"/>
     <w:pitch w:val="variable"/>
-    <w:sig w:usb0="E0002EFF" w:usb1="C0007843" w:usb2="00000009" w:usb3="00000000" w:csb0="000001FF" w:csb1="00000000"/>
+    <w:sig w:usb0="E0002AFF" w:usb1="C0007843" w:usb2="00000009" w:usb3="00000000" w:csb0="000001FF" w:csb1="00000000"/>
   </w:font>
   <w:font w:name="Segoe UI">
     <w:panose1 w:val="020B0502040204020203"/>
@@ -7405,7 +8014,7 @@
 </file>
 
 <file path=word/glossary/settings.xml><?xml version="1.0" encoding="utf-8"?>
-<w:settings xmlns:mc="http://schemas.openxmlformats.org/markup-compatibility/2006" xmlns:o="urn:schemas-microsoft-com:office:office" xmlns:r="http://schemas.openxmlformats.org/officeDocument/2006/relationships" xmlns:m="http://schemas.openxmlformats.org/officeDocument/2006/math" xmlns:v="urn:schemas-microsoft-com:vml" xmlns:w10="urn:schemas-microsoft-com:office:word" xmlns:w="http://schemas.openxmlformats.org/wordprocessingml/2006/main" xmlns:w14="http://schemas.microsoft.com/office/word/2010/wordml" xmlns:w15="http://schemas.microsoft.com/office/word/2012/wordml" xmlns:w16se="http://schemas.microsoft.com/office/word/2015/wordml/symex" xmlns:sl="http://schemas.openxmlformats.org/schemaLibrary/2006/main" mc:Ignorable="w14 w15 w16se">
+<w:settings xmlns:mc="http://schemas.openxmlformats.org/markup-compatibility/2006" xmlns:o="urn:schemas-microsoft-com:office:office" xmlns:r="http://schemas.openxmlformats.org/officeDocument/2006/relationships" xmlns:m="http://schemas.openxmlformats.org/officeDocument/2006/math" xmlns:v="urn:schemas-microsoft-com:vml" xmlns:w10="urn:schemas-microsoft-com:office:word" xmlns:w="http://schemas.openxmlformats.org/wordprocessingml/2006/main" xmlns:w14="http://schemas.microsoft.com/office/word/2010/wordml" xmlns:w15="http://schemas.microsoft.com/office/word/2012/wordml" xmlns:sl="http://schemas.openxmlformats.org/schemaLibrary/2006/main" mc:Ignorable="w14 w15">
   <w:view w:val="normal"/>
   <w:defaultTabStop w:val="720"/>
   <w:characterSpacingControl w:val="doNotCompress"/>
@@ -7421,6 +8030,7 @@
     <w:rsidRoot w:val="009C08E5"/>
     <w:rsid w:val="00023CEC"/>
     <w:rsid w:val="001153B4"/>
+    <w:rsid w:val="0018514B"/>
     <w:rsid w:val="003C3E8F"/>
     <w:rsid w:val="004D7A60"/>
     <w:rsid w:val="00517F3D"/>
@@ -7462,14 +8072,14 @@
   </m:mathPr>
   <w:themeFontLang w:val="en-US"/>
   <w:clrSchemeMapping w:bg1="light1" w:t1="dark1" w:bg2="light2" w:t2="dark2" w:accent1="accent1" w:accent2="accent2" w:accent3="accent3" w:accent4="accent4" w:accent5="accent5" w:accent6="accent6" w:hyperlink="hyperlink" w:followedHyperlink="followedHyperlink"/>
-  <w:decimalSymbol w:val="."/>
-  <w:listSeparator w:val=","/>
+  <w:decimalSymbol w:val=","/>
+  <w:listSeparator w:val=";"/>
   <w15:chartTrackingRefBased/>
 </w:settings>
 </file>
 
 <file path=word/glossary/styles.xml><?xml version="1.0" encoding="utf-8"?>
-<w:styles xmlns:mc="http://schemas.openxmlformats.org/markup-compatibility/2006" xmlns:r="http://schemas.openxmlformats.org/officeDocument/2006/relationships" xmlns:w="http://schemas.openxmlformats.org/wordprocessingml/2006/main" xmlns:w14="http://schemas.microsoft.com/office/word/2010/wordml" xmlns:w15="http://schemas.microsoft.com/office/word/2012/wordml" xmlns:w16se="http://schemas.microsoft.com/office/word/2015/wordml/symex" mc:Ignorable="w14 w15 w16se">
+<w:styles xmlns:mc="http://schemas.openxmlformats.org/markup-compatibility/2006" xmlns:r="http://schemas.openxmlformats.org/officeDocument/2006/relationships" xmlns:w="http://schemas.openxmlformats.org/wordprocessingml/2006/main" xmlns:w14="http://schemas.microsoft.com/office/word/2010/wordml" xmlns:w15="http://schemas.microsoft.com/office/word/2012/wordml" mc:Ignorable="w14 w15">
   <w:docDefaults>
     <w:rPrDefault>
       <w:rPr>
@@ -7913,7 +8523,7 @@
 </file>
 
 <file path=word/glossary/webSettings.xml><?xml version="1.0" encoding="utf-8"?>
-<w:webSettings xmlns:mc="http://schemas.openxmlformats.org/markup-compatibility/2006" xmlns:r="http://schemas.openxmlformats.org/officeDocument/2006/relationships" xmlns:w="http://schemas.openxmlformats.org/wordprocessingml/2006/main" xmlns:w14="http://schemas.microsoft.com/office/word/2010/wordml" xmlns:w15="http://schemas.microsoft.com/office/word/2012/wordml" xmlns:w16se="http://schemas.microsoft.com/office/word/2015/wordml/symex" mc:Ignorable="w14 w15 w16se">
+<w:webSettings xmlns:mc="http://schemas.openxmlformats.org/markup-compatibility/2006" xmlns:r="http://schemas.openxmlformats.org/officeDocument/2006/relationships" xmlns:w="http://schemas.openxmlformats.org/wordprocessingml/2006/main" xmlns:w14="http://schemas.microsoft.com/office/word/2010/wordml" xmlns:w15="http://schemas.microsoft.com/office/word/2012/wordml" mc:Ignorable="w14 w15">
   <w:optimizeForBrowser/>
   <w:allowPNG/>
 </w:webSettings>
@@ -8185,7 +8795,7 @@
 </file>
 
 <file path=customXml/itemProps1.xml><?xml version="1.0" encoding="utf-8"?>
-<ds:datastoreItem xmlns:ds="http://schemas.openxmlformats.org/officeDocument/2006/customXml" ds:itemID="{6D72707F-BEBE-4D09-9A8E-E4BAA2907658}">
+<ds:datastoreItem xmlns:ds="http://schemas.openxmlformats.org/officeDocument/2006/customXml" ds:itemID="{2E1E0A7A-C520-40A4-987C-155EDC7DDAE6}">
   <ds:schemaRefs>
     <ds:schemaRef ds:uri="http://schemas.openxmlformats.org/officeDocument/2006/bibliography"/>
   </ds:schemaRefs>

</xml_diff>

<commit_message>
Some merge that should not have been here?
# Conflicts:
#	Documents/Process report.docx
</commit_message>
<xml_diff>
--- a/Documents/Process report.docx
+++ b/Documents/Process report.docx
@@ -397,7 +397,7 @@
                   </wp:anchor>
                 </w:drawing>
               </mc:Choice>
-              <mc:Fallback xmlns:w16se="http://schemas.microsoft.com/office/word/2015/wordml/symex" xmlns:cx="http://schemas.microsoft.com/office/drawing/2014/chartex">
+              <mc:Fallback>
                 <w:pict>
                   <v:shapetype w14:anchorId="509EE6A7" id="_x0000_t202" coordsize="21600,21600" o:spt="202" path="m,l,21600r21600,l21600,xe">
                     <v:stroke joinstyle="miter"/>
@@ -572,7 +572,7 @@
           <w:r>
             <w:fldChar w:fldCharType="separate"/>
           </w:r>
-          <w:hyperlink w:anchor="_Toc440727232" w:history="1">
+          <w:hyperlink w:anchor="_Toc440802671" w:history="1">
             <w:r>
               <w:rPr>
                 <w:rStyle w:val="Hyperlink"/>
@@ -599,7 +599,7 @@
                 <w:noProof/>
                 <w:webHidden/>
               </w:rPr>
-              <w:instrText xml:space="preserve"> PAGEREF _Toc440727232 \h </w:instrText>
+              <w:instrText xml:space="preserve"> PAGEREF _Toc440802671 \h </w:instrText>
             </w:r>
             <w:r>
               <w:rPr>
@@ -619,7 +619,7 @@
                 <w:noProof/>
                 <w:webHidden/>
               </w:rPr>
-              <w:t>1</w:t>
+              <w:t>2</w:t>
             </w:r>
             <w:r>
               <w:rPr>
@@ -642,7 +642,7 @@
               <w:szCs w:val="22"/>
             </w:rPr>
           </w:pPr>
-          <w:hyperlink w:anchor="_Toc440727233" w:history="1">
+          <w:hyperlink w:anchor="_Toc440802672" w:history="1">
             <w:r>
               <w:rPr>
                 <w:rStyle w:val="Hyperlink"/>
@@ -669,7 +669,7 @@
                 <w:noProof/>
                 <w:webHidden/>
               </w:rPr>
-              <w:instrText xml:space="preserve"> PAGEREF _Toc440727233 \h </w:instrText>
+              <w:instrText xml:space="preserve"> PAGEREF _Toc440802672 \h </w:instrText>
             </w:r>
             <w:r>
               <w:rPr>
@@ -689,7 +689,7 @@
                 <w:noProof/>
                 <w:webHidden/>
               </w:rPr>
-              <w:t>4</w:t>
+              <w:t>5</w:t>
             </w:r>
             <w:r>
               <w:rPr>
@@ -712,7 +712,7 @@
               <w:szCs w:val="22"/>
             </w:rPr>
           </w:pPr>
-          <w:hyperlink w:anchor="_Toc440727234" w:history="1">
+          <w:hyperlink w:anchor="_Toc440802673" w:history="1">
             <w:r>
               <w:rPr>
                 <w:rStyle w:val="Hyperlink"/>
@@ -739,7 +739,7 @@
                 <w:noProof/>
                 <w:webHidden/>
               </w:rPr>
-              <w:instrText xml:space="preserve"> PAGEREF _Toc440727234 \h </w:instrText>
+              <w:instrText xml:space="preserve"> PAGEREF _Toc440802673 \h </w:instrText>
             </w:r>
             <w:r>
               <w:rPr>
@@ -759,7 +759,7 @@
                 <w:noProof/>
                 <w:webHidden/>
               </w:rPr>
-              <w:t>6</w:t>
+              <w:t>7</w:t>
             </w:r>
             <w:r>
               <w:rPr>
@@ -782,7 +782,7 @@
               <w:szCs w:val="22"/>
             </w:rPr>
           </w:pPr>
-          <w:hyperlink w:anchor="_Toc440727235" w:history="1">
+          <w:hyperlink w:anchor="_Toc440802674" w:history="1">
             <w:r>
               <w:rPr>
                 <w:rStyle w:val="Hyperlink"/>
@@ -809,7 +809,7 @@
                 <w:noProof/>
                 <w:webHidden/>
               </w:rPr>
-              <w:instrText xml:space="preserve"> PAGEREF _Toc440727235 \h </w:instrText>
+              <w:instrText xml:space="preserve"> PAGEREF _Toc440802674 \h </w:instrText>
             </w:r>
             <w:r>
               <w:rPr>
@@ -829,7 +829,77 @@
                 <w:noProof/>
                 <w:webHidden/>
               </w:rPr>
-              <w:t>8</w:t>
+              <w:t>9</w:t>
+            </w:r>
+            <w:r>
+              <w:rPr>
+                <w:noProof/>
+                <w:webHidden/>
+              </w:rPr>
+              <w:fldChar w:fldCharType="end"/>
+            </w:r>
+          </w:hyperlink>
+        </w:p>
+        <w:p>
+          <w:pPr>
+            <w:pStyle w:val="TOC1"/>
+            <w:tabs>
+              <w:tab w:val="right" w:leader="dot" w:pos="9350"/>
+            </w:tabs>
+            <w:rPr>
+              <w:noProof/>
+              <w:sz w:val="22"/>
+              <w:szCs w:val="22"/>
+            </w:rPr>
+          </w:pPr>
+          <w:hyperlink w:anchor="_Toc440802675" w:history="1">
+            <w:r>
+              <w:rPr>
+                <w:rStyle w:val="Hyperlink"/>
+                <w:noProof/>
+              </w:rPr>
+              <w:t>Personal Evaluations</w:t>
+            </w:r>
+            <w:r>
+              <w:rPr>
+                <w:noProof/>
+                <w:webHidden/>
+              </w:rPr>
+              <w:tab/>
+            </w:r>
+            <w:r>
+              <w:rPr>
+                <w:noProof/>
+                <w:webHidden/>
+              </w:rPr>
+              <w:fldChar w:fldCharType="begin"/>
+            </w:r>
+            <w:r>
+              <w:rPr>
+                <w:noProof/>
+                <w:webHidden/>
+              </w:rPr>
+              <w:instrText xml:space="preserve"> PAGEREF _Toc440802675 \h </w:instrText>
+            </w:r>
+            <w:r>
+              <w:rPr>
+                <w:noProof/>
+                <w:webHidden/>
+              </w:rPr>
+            </w:r>
+            <w:r>
+              <w:rPr>
+                <w:noProof/>
+                <w:webHidden/>
+              </w:rPr>
+              <w:fldChar w:fldCharType="separate"/>
+            </w:r>
+            <w:r>
+              <w:rPr>
+                <w:noProof/>
+                <w:webHidden/>
+              </w:rPr>
+              <w:t>13</w:t>
             </w:r>
             <w:r>
               <w:rPr>
@@ -888,7 +958,7 @@
       <w:pPr>
         <w:pStyle w:val="Heading1"/>
       </w:pPr>
-      <w:bookmarkStart w:id="0" w:name="_Toc440727232"/>
+      <w:bookmarkStart w:id="0" w:name="_Toc440802671"/>
       <w:r>
         <w:lastRenderedPageBreak/>
         <w:t>Overall process</w:t>
@@ -1560,7 +1630,21 @@
           <w:sz w:val="28"/>
           <w:szCs w:val="28"/>
         </w:rPr>
-        <w:t>In general, the teacher liked the class diagram. It had to be implemented in Visual Studio, to generate code. Minor changes on the classes had to be made</w:t>
+        <w:t xml:space="preserve">In general, the teacher liked the class diagram. It had to be implemented in </w:t>
+      </w:r>
+      <w:r>
+        <w:rPr>
+          <w:sz w:val="28"/>
+          <w:szCs w:val="28"/>
+        </w:rPr>
+        <w:t>Visual Studio</w:t>
+      </w:r>
+      <w:r>
+        <w:rPr>
+          <w:sz w:val="28"/>
+          <w:szCs w:val="28"/>
+        </w:rPr>
+        <w:t>, to generate code. Minor changes on the classes had to be made</w:t>
       </w:r>
     </w:p>
     <w:p>
@@ -1613,7 +1697,35 @@
           <w:szCs w:val="28"/>
         </w:rPr>
         <w:tab/>
-        <w:t>In week 4, Design document was on the go. We had made class diagram, the only things were to implement it in visual studio so it can generate code, and to make sequence diagrams. We had some issues in implementing it in visual studio, some bugs were encountered. Final version of the Design Document was structured and we were ready to present it on the meeting with the teacher on Thursday.</w:t>
+        <w:t xml:space="preserve">In week 4, Design document was on the go. We had made class diagram, the only things were to implement it in </w:t>
+      </w:r>
+      <w:r>
+        <w:rPr>
+          <w:sz w:val="28"/>
+          <w:szCs w:val="28"/>
+        </w:rPr>
+        <w:t>Visual Studio</w:t>
+      </w:r>
+      <w:r>
+        <w:rPr>
+          <w:sz w:val="28"/>
+          <w:szCs w:val="28"/>
+        </w:rPr>
+        <w:t xml:space="preserve"> so it can generate code, and to make sequence diagrams. We had some issues in implementing it in </w:t>
+      </w:r>
+      <w:r>
+        <w:rPr>
+          <w:sz w:val="28"/>
+          <w:szCs w:val="28"/>
+        </w:rPr>
+        <w:t>Visual Studio</w:t>
+      </w:r>
+      <w:r>
+        <w:rPr>
+          <w:sz w:val="28"/>
+          <w:szCs w:val="28"/>
+        </w:rPr>
+        <w:t>, some bugs were encountered. Final version of the Design Document was structured and we were ready to present it on the meeting with the teacher on Thursday.</w:t>
       </w:r>
     </w:p>
     <w:p>
@@ -1668,7 +1780,21 @@
           <w:sz w:val="28"/>
           <w:szCs w:val="28"/>
         </w:rPr>
-        <w:t>Individual work – Implementation of Class diagram in visual studio, Sequence diagrams made with some nice tool and documentation</w:t>
+        <w:t xml:space="preserve">Individual work – Implementation of Class diagram in </w:t>
+      </w:r>
+      <w:r>
+        <w:rPr>
+          <w:sz w:val="28"/>
+          <w:szCs w:val="28"/>
+        </w:rPr>
+        <w:t>Visual Studio</w:t>
+      </w:r>
+      <w:r>
+        <w:rPr>
+          <w:sz w:val="28"/>
+          <w:szCs w:val="28"/>
+        </w:rPr>
+        <w:t>, Sequence diagrams made with some nice tool and documentation</w:t>
       </w:r>
     </w:p>
     <w:p>
@@ -1755,70 +1881,92 @@
           <w:szCs w:val="28"/>
         </w:rPr>
         <w:tab/>
-        <w:t>In week 5</w:t>
-      </w:r>
-      <w:proofErr w:type="gramStart"/>
-      <w:r>
-        <w:rPr>
-          <w:sz w:val="28"/>
-          <w:szCs w:val="28"/>
-        </w:rPr>
-        <w:t>,6,7</w:t>
-      </w:r>
-      <w:proofErr w:type="gramEnd"/>
-      <w:r>
-        <w:rPr>
-          <w:sz w:val="28"/>
-          <w:szCs w:val="28"/>
-        </w:rPr>
-        <w:t xml:space="preserve"> we were busy doing the implementation of the project. Many problems were discovered. We didn’t need some of the classes, most of the classes were incomplete, </w:t>
-      </w:r>
-      <w:proofErr w:type="gramStart"/>
-      <w:r>
-        <w:rPr>
-          <w:sz w:val="28"/>
-          <w:szCs w:val="28"/>
-        </w:rPr>
-        <w:t>the</w:t>
-      </w:r>
-      <w:proofErr w:type="gramEnd"/>
-      <w:r>
-        <w:rPr>
-          <w:sz w:val="28"/>
-          <w:szCs w:val="28"/>
-        </w:rPr>
-        <w:t xml:space="preserve"> design needed changes. It was hard also to be consistent with the use cases, but solutions were found. We added many extras to the project, except the ones that were documented. </w:t>
-      </w:r>
-    </w:p>
-    <w:p>
-      <w:pPr>
-        <w:rPr>
-          <w:sz w:val="28"/>
-          <w:szCs w:val="28"/>
-        </w:rPr>
-      </w:pPr>
-      <w:r>
-        <w:rPr>
-          <w:sz w:val="28"/>
-          <w:szCs w:val="28"/>
-        </w:rPr>
-        <w:t>For week 5</w:t>
-      </w:r>
-      <w:proofErr w:type="gramStart"/>
-      <w:r>
-        <w:rPr>
-          <w:sz w:val="28"/>
-          <w:szCs w:val="28"/>
-        </w:rPr>
-        <w:t>,6,7</w:t>
-      </w:r>
-      <w:proofErr w:type="gramEnd"/>
-      <w:r>
-        <w:rPr>
-          <w:sz w:val="28"/>
-          <w:szCs w:val="28"/>
-        </w:rPr>
-        <w:t xml:space="preserve"> we had: </w:t>
+        <w:t>In week 5,</w:t>
+      </w:r>
+      <w:r>
+        <w:rPr>
+          <w:sz w:val="28"/>
+          <w:szCs w:val="28"/>
+        </w:rPr>
+        <w:t xml:space="preserve"> </w:t>
+      </w:r>
+      <w:r>
+        <w:rPr>
+          <w:sz w:val="28"/>
+          <w:szCs w:val="28"/>
+        </w:rPr>
+        <w:t>6,</w:t>
+      </w:r>
+      <w:r>
+        <w:rPr>
+          <w:sz w:val="28"/>
+          <w:szCs w:val="28"/>
+        </w:rPr>
+        <w:t xml:space="preserve"> </w:t>
+      </w:r>
+      <w:r>
+        <w:rPr>
+          <w:sz w:val="28"/>
+          <w:szCs w:val="28"/>
+        </w:rPr>
+        <w:t xml:space="preserve">7 we were busy doing the implementation of the project. Many problems were discovered. We didn’t need some of the classes, most </w:t>
+      </w:r>
+      <w:r>
+        <w:rPr>
+          <w:sz w:val="28"/>
+          <w:szCs w:val="28"/>
+        </w:rPr>
+        <w:t xml:space="preserve">of the classes were incomplete and </w:t>
+      </w:r>
+      <w:r>
+        <w:rPr>
+          <w:sz w:val="28"/>
+          <w:szCs w:val="28"/>
+        </w:rPr>
+        <w:t xml:space="preserve">the design needed changes. It was hard also to be consistent with the use cases, but solutions were found. We added many extras to the project, except the ones that were documented. </w:t>
+      </w:r>
+    </w:p>
+    <w:p>
+      <w:pPr>
+        <w:rPr>
+          <w:sz w:val="28"/>
+          <w:szCs w:val="28"/>
+        </w:rPr>
+      </w:pPr>
+      <w:r>
+        <w:rPr>
+          <w:sz w:val="28"/>
+          <w:szCs w:val="28"/>
+        </w:rPr>
+        <w:t>For week 5,</w:t>
+      </w:r>
+      <w:r>
+        <w:rPr>
+          <w:sz w:val="28"/>
+          <w:szCs w:val="28"/>
+        </w:rPr>
+        <w:t xml:space="preserve"> </w:t>
+      </w:r>
+      <w:r>
+        <w:rPr>
+          <w:sz w:val="28"/>
+          <w:szCs w:val="28"/>
+        </w:rPr>
+        <w:t>6,</w:t>
+      </w:r>
+      <w:r>
+        <w:rPr>
+          <w:sz w:val="28"/>
+          <w:szCs w:val="28"/>
+        </w:rPr>
+        <w:t xml:space="preserve"> </w:t>
+      </w:r>
+      <w:r>
+        <w:rPr>
+          <w:sz w:val="28"/>
+          <w:szCs w:val="28"/>
+        </w:rPr>
+        <w:t xml:space="preserve">7 we had: </w:t>
       </w:r>
     </w:p>
     <w:p>
@@ -1878,7 +2026,21 @@
           <w:sz w:val="28"/>
           <w:szCs w:val="28"/>
         </w:rPr>
-        <w:t>Skype meetings and chat discussions – those were very affective, because we constantly had issues during implementation and communication in the group was vital</w:t>
+        <w:t>Skype meetings and chat</w:t>
+      </w:r>
+      <w:r>
+        <w:rPr>
+          <w:sz w:val="28"/>
+          <w:szCs w:val="28"/>
+        </w:rPr>
+        <w:t xml:space="preserve"> discussions – those were very e</w:t>
+      </w:r>
+      <w:r>
+        <w:rPr>
+          <w:sz w:val="28"/>
+          <w:szCs w:val="28"/>
+        </w:rPr>
+        <w:t>ffective, because we constantly had issues during implementation and communication in the group was vital</w:t>
       </w:r>
     </w:p>
     <w:p/>
@@ -1888,7 +2050,7 @@
       <w:pPr>
         <w:pStyle w:val="Heading1"/>
       </w:pPr>
-      <w:bookmarkStart w:id="1" w:name="_Toc440727233"/>
+      <w:bookmarkStart w:id="1" w:name="_Toc440802672"/>
       <w:r>
         <w:lastRenderedPageBreak/>
         <w:t>Understandings made with the group and the teacher</w:t>
@@ -2144,7 +2306,10 @@
         </w:numPr>
       </w:pPr>
       <w:r>
-        <w:t>How to generate documentation automatically from visual studio</w:t>
+        <w:t xml:space="preserve">How to generate documentation automatically from </w:t>
+      </w:r>
+      <w:r>
+        <w:t>Visual Studio</w:t>
       </w:r>
     </w:p>
     <w:p/>
@@ -2171,7 +2336,13 @@
     <w:p>
       <w:r>
         <w:tab/>
-        <w:t xml:space="preserve">The implementation was the hardest part in the project. Many problems occurred and difficult situations had to be handled. First thing we had to do is to place our project on stable environment where everybody could work – we used GitHub for that. We needed improvement of communication, so we were doing some scrum meetings and we discussed changes in communication applications. Changes on the initial version of the class diagram were made, some entities were deleted, some were added and most were expanded. </w:t>
+        <w:t xml:space="preserve">The implementation was the hardest part </w:t>
+      </w:r>
+      <w:r>
+        <w:t>of</w:t>
+      </w:r>
+      <w:r>
+        <w:t xml:space="preserve"> the project. Many problems occurred and difficult situations had to be handled. First thing we had to do is to place our project on stable environment where everybody could work – we used GitHub for that. We needed improvement of communication, so we were doing some scrum meetings and we discussed changes in communication applications. Changes on the initial version of the class diagram were made, some entities were deleted, some were added and most were expanded. </w:t>
       </w:r>
       <w:r>
         <w:t>The separation of the work was uneven, some members took initiative and did more than other members. The final version of the project was a big achievement for everybody of the group. The project was successful and gave a lot of knowledge to everyone in the group.</w:t>
@@ -2199,7 +2370,18 @@
         </w:numPr>
       </w:pPr>
       <w:r>
-        <w:t>How to use GitHub (using the console)</w:t>
+        <w:t xml:space="preserve">How to use GitHub (using </w:t>
+      </w:r>
+      <w:proofErr w:type="spellStart"/>
+      <w:r>
+        <w:t>Git</w:t>
+      </w:r>
+      <w:proofErr w:type="spellEnd"/>
+      <w:r>
+        <w:t xml:space="preserve"> Shell</w:t>
+      </w:r>
+      <w:r>
+        <w:t>)</w:t>
       </w:r>
     </w:p>
     <w:p>
@@ -2468,7 +2650,7 @@
       <w:pPr>
         <w:pStyle w:val="Heading1"/>
       </w:pPr>
-      <w:bookmarkStart w:id="2" w:name="_Toc440727234"/>
+      <w:bookmarkStart w:id="2" w:name="_Toc440802673"/>
       <w:r>
         <w:lastRenderedPageBreak/>
         <w:t>Separation of work</w:t>
@@ -2479,247 +2661,801 @@
     <w:p>
       <w:r>
         <w:tab/>
-        <w:t xml:space="preserve">During URS and Design Document preparation, the work was spread even among the group members. During the implementation two of the Group members </w:t>
+        <w:t>During URS and Design Document preparation, the work was spread even among the group members. During the implementation two of the Group members Bilger and Nikola took the initiative and worked harder than the rest. A lot of the work was done in group meetings where everybody participated. During the meetings we summed up what was done and what had to be done. Plan and separation of work was done on each meeting</w:t>
+      </w:r>
+      <w:r>
+        <w:t>.</w:t>
+      </w:r>
+    </w:p>
+    <w:p>
+      <w:r>
+        <w:t xml:space="preserve">Bilger </w:t>
       </w:r>
       <w:proofErr w:type="spellStart"/>
       <w:r>
-        <w:t>Bilger</w:t>
+        <w:t>Yahov</w:t>
       </w:r>
       <w:proofErr w:type="spellEnd"/>
       <w:r>
-        <w:t xml:space="preserve"> and Nikola took the initiative and worked harder than the rest. A lot of the work was done in group meetings where everybody participated. During the meetings we summed up what was done and what had to be done. Plan and separation of work was done on each meeting</w:t>
-      </w:r>
-      <w:r>
-        <w:t>.</w:t>
-      </w:r>
-    </w:p>
-    <w:p>
+        <w:t xml:space="preserve"> and Nikola </w:t>
+      </w:r>
       <w:proofErr w:type="spellStart"/>
       <w:r>
-        <w:t>Bilger</w:t>
+        <w:t>Nikushev</w:t>
       </w:r>
       <w:proofErr w:type="spellEnd"/>
       <w:r>
+        <w:t xml:space="preserve"> did most of the implementation.</w:t>
+      </w:r>
+    </w:p>
+    <w:p>
+      <w:r>
+        <w:t>Individual involvement in the project:</w:t>
+      </w:r>
+    </w:p>
+    <w:p>
+      <w:pPr>
+        <w:pStyle w:val="Heading4"/>
+      </w:pPr>
+      <w:r>
+        <w:t>Bilger Yahov</w:t>
+      </w:r>
+      <w:r>
+        <w:t xml:space="preserve"> involved in:</w:t>
+      </w:r>
+    </w:p>
+    <w:p>
+      <w:pPr>
+        <w:pStyle w:val="ListParagraph"/>
+        <w:numPr>
+          <w:ilvl w:val="0"/>
+          <w:numId w:val="13"/>
+        </w:numPr>
+      </w:pPr>
+      <w:r>
+        <w:t>Use-cases</w:t>
+      </w:r>
+    </w:p>
+    <w:p>
+      <w:pPr>
+        <w:pStyle w:val="ListParagraph"/>
+        <w:numPr>
+          <w:ilvl w:val="0"/>
+          <w:numId w:val="13"/>
+        </w:numPr>
+      </w:pPr>
+      <w:r>
+        <w:t>Nonfunctional Requirements</w:t>
+      </w:r>
+    </w:p>
+    <w:p>
+      <w:pPr>
+        <w:pStyle w:val="ListParagraph"/>
+        <w:numPr>
+          <w:ilvl w:val="0"/>
+          <w:numId w:val="10"/>
+        </w:numPr>
+      </w:pPr>
+      <w:r>
+        <w:t xml:space="preserve">Major creation of </w:t>
+      </w:r>
+      <w:r>
+        <w:t>Class diagram</w:t>
+      </w:r>
+    </w:p>
+    <w:p>
+      <w:pPr>
+        <w:pStyle w:val="ListParagraph"/>
+        <w:numPr>
+          <w:ilvl w:val="0"/>
+          <w:numId w:val="10"/>
+        </w:numPr>
+      </w:pPr>
+      <w:r>
+        <w:t>Sequence diagrams</w:t>
+      </w:r>
+    </w:p>
+    <w:p>
+      <w:pPr>
+        <w:pStyle w:val="ListParagraph"/>
+        <w:numPr>
+          <w:ilvl w:val="0"/>
+          <w:numId w:val="10"/>
+        </w:numPr>
+      </w:pPr>
+      <w:r>
+        <w:t>Serialization</w:t>
+      </w:r>
+    </w:p>
+    <w:p>
+      <w:pPr>
+        <w:pStyle w:val="ListParagraph"/>
+        <w:numPr>
+          <w:ilvl w:val="0"/>
+          <w:numId w:val="10"/>
+        </w:numPr>
+      </w:pPr>
+      <w:r>
+        <w:t>Saving/Loading/Clearing grid</w:t>
+      </w:r>
+    </w:p>
+    <w:p>
+      <w:pPr>
+        <w:pStyle w:val="ListParagraph"/>
+        <w:numPr>
+          <w:ilvl w:val="0"/>
+          <w:numId w:val="10"/>
+        </w:numPr>
+      </w:pPr>
+      <w:r>
+        <w:t>Implementation of Component classes</w:t>
+      </w:r>
+    </w:p>
+    <w:p>
+      <w:pPr>
+        <w:pStyle w:val="ListParagraph"/>
+        <w:numPr>
+          <w:ilvl w:val="0"/>
+          <w:numId w:val="10"/>
+        </w:numPr>
+      </w:pPr>
+      <w:r>
+        <w:t xml:space="preserve">Major Implementation of </w:t>
+      </w:r>
+      <w:proofErr w:type="spellStart"/>
+      <w:r>
+        <w:t>ComponentDrawn</w:t>
+      </w:r>
+      <w:proofErr w:type="spellEnd"/>
+      <w:r>
+        <w:t xml:space="preserve"> class</w:t>
+      </w:r>
+    </w:p>
+    <w:p>
+      <w:pPr>
+        <w:pStyle w:val="ListParagraph"/>
+        <w:numPr>
+          <w:ilvl w:val="0"/>
+          <w:numId w:val="10"/>
+        </w:numPr>
+      </w:pPr>
+      <w:r>
+        <w:t>Implementation of Form</w:t>
+      </w:r>
+    </w:p>
+    <w:p>
+      <w:pPr>
+        <w:pStyle w:val="ListParagraph"/>
+        <w:numPr>
+          <w:ilvl w:val="0"/>
+          <w:numId w:val="10"/>
+        </w:numPr>
+      </w:pPr>
+      <w:r>
+        <w:t>Implementation of</w:t>
+      </w:r>
+      <w:r>
         <w:t xml:space="preserve"> </w:t>
       </w:r>
       <w:proofErr w:type="spellStart"/>
       <w:r>
-        <w:t>Yahov</w:t>
+        <w:t>SystemFlowly</w:t>
       </w:r>
       <w:proofErr w:type="spellEnd"/>
       <w:r>
-        <w:t xml:space="preserve"> and Nikola </w:t>
+        <w:t xml:space="preserve"> class</w:t>
+      </w:r>
+    </w:p>
+    <w:p>
+      <w:pPr>
+        <w:pStyle w:val="ListParagraph"/>
+        <w:numPr>
+          <w:ilvl w:val="0"/>
+          <w:numId w:val="10"/>
+        </w:numPr>
+      </w:pPr>
+      <w:r>
+        <w:t>Implementation of Grid</w:t>
+      </w:r>
+      <w:r>
+        <w:t xml:space="preserve"> class</w:t>
+      </w:r>
+    </w:p>
+    <w:p>
+      <w:pPr>
+        <w:pStyle w:val="ListParagraph"/>
+        <w:numPr>
+          <w:ilvl w:val="0"/>
+          <w:numId w:val="10"/>
+        </w:numPr>
+      </w:pPr>
+      <w:r>
+        <w:t>Implementation of Undo Functionality and Change class</w:t>
+      </w:r>
+    </w:p>
+    <w:p>
+      <w:pPr>
+        <w:pStyle w:val="ListParagraph"/>
+        <w:numPr>
+          <w:ilvl w:val="0"/>
+          <w:numId w:val="10"/>
+        </w:numPr>
+      </w:pPr>
+      <w:r>
+        <w:t>Work on design features of the application</w:t>
+      </w:r>
+    </w:p>
+    <w:p>
+      <w:pPr>
+        <w:pStyle w:val="ListParagraph"/>
+        <w:numPr>
+          <w:ilvl w:val="0"/>
+          <w:numId w:val="10"/>
+        </w:numPr>
+      </w:pPr>
+      <w:r>
+        <w:t>Transition of flow through the system</w:t>
+      </w:r>
+    </w:p>
+    <w:p>
+      <w:pPr>
+        <w:pStyle w:val="ListParagraph"/>
+        <w:numPr>
+          <w:ilvl w:val="0"/>
+          <w:numId w:val="10"/>
+        </w:numPr>
+      </w:pPr>
+      <w:r>
+        <w:t>Implementation of minor elements of the project</w:t>
+      </w:r>
+    </w:p>
+    <w:p>
+      <w:pPr>
+        <w:pStyle w:val="ListParagraph"/>
+        <w:numPr>
+          <w:ilvl w:val="0"/>
+          <w:numId w:val="10"/>
+        </w:numPr>
+      </w:pPr>
+      <w:r>
+        <w:t xml:space="preserve">Implementation of </w:t>
       </w:r>
       <w:proofErr w:type="spellStart"/>
       <w:r>
+        <w:t>ConnectionPoint</w:t>
+      </w:r>
+      <w:proofErr w:type="spellEnd"/>
+      <w:r>
+        <w:t xml:space="preserve"> class</w:t>
+      </w:r>
+    </w:p>
+    <w:p>
+      <w:pPr>
+        <w:pStyle w:val="ListParagraph"/>
+        <w:numPr>
+          <w:ilvl w:val="0"/>
+          <w:numId w:val="10"/>
+        </w:numPr>
+      </w:pPr>
+      <w:r>
+        <w:t>Implementation of Edit functionality</w:t>
+      </w:r>
+    </w:p>
+    <w:p>
+      <w:pPr>
+        <w:pStyle w:val="ListParagraph"/>
+        <w:numPr>
+          <w:ilvl w:val="0"/>
+          <w:numId w:val="10"/>
+        </w:numPr>
+      </w:pPr>
+      <w:r>
+        <w:t>Fixing bugs in the system</w:t>
+      </w:r>
+    </w:p>
+    <w:p>
+      <w:pPr>
+        <w:pStyle w:val="ListParagraph"/>
+        <w:numPr>
+          <w:ilvl w:val="0"/>
+          <w:numId w:val="10"/>
+        </w:numPr>
+      </w:pPr>
+      <w:r>
+        <w:t>Major involvement in implementation of the project</w:t>
+      </w:r>
+    </w:p>
+    <w:p/>
+    <w:p>
+      <w:pPr>
+        <w:pStyle w:val="Heading4"/>
+      </w:pPr>
+      <w:proofErr w:type="spellStart"/>
+      <w:r>
+        <w:t>Lyubomir</w:t>
+      </w:r>
+      <w:proofErr w:type="spellEnd"/>
+      <w:r>
+        <w:t xml:space="preserve"> </w:t>
+      </w:r>
+      <w:proofErr w:type="spellStart"/>
+      <w:r>
+        <w:t>Dimov</w:t>
+      </w:r>
+      <w:proofErr w:type="spellEnd"/>
+      <w:r>
+        <w:t xml:space="preserve"> involved in:</w:t>
+      </w:r>
+    </w:p>
+    <w:p>
+      <w:pPr>
+        <w:pStyle w:val="ListParagraph"/>
+        <w:numPr>
+          <w:ilvl w:val="0"/>
+          <w:numId w:val="11"/>
+        </w:numPr>
+      </w:pPr>
+      <w:r>
+        <w:t>Documentation of URS, Design Document and Process Report</w:t>
+      </w:r>
+    </w:p>
+    <w:p>
+      <w:pPr>
+        <w:pStyle w:val="ListParagraph"/>
+        <w:numPr>
+          <w:ilvl w:val="0"/>
+          <w:numId w:val="11"/>
+        </w:numPr>
+      </w:pPr>
+      <w:r>
+        <w:t xml:space="preserve">Major </w:t>
+      </w:r>
+      <w:r>
+        <w:t xml:space="preserve">creation of </w:t>
+      </w:r>
+      <w:r>
+        <w:t xml:space="preserve">Use-cases </w:t>
+      </w:r>
+    </w:p>
+    <w:p>
+      <w:pPr>
+        <w:pStyle w:val="ListParagraph"/>
+        <w:numPr>
+          <w:ilvl w:val="0"/>
+          <w:numId w:val="11"/>
+        </w:numPr>
+      </w:pPr>
+      <w:r>
+        <w:t>Class Diagram</w:t>
+      </w:r>
+    </w:p>
+    <w:p>
+      <w:pPr>
+        <w:pStyle w:val="ListParagraph"/>
+        <w:numPr>
+          <w:ilvl w:val="0"/>
+          <w:numId w:val="11"/>
+        </w:numPr>
+      </w:pPr>
+      <w:r>
+        <w:t>Sequence diagrams</w:t>
+      </w:r>
+    </w:p>
+    <w:p>
+      <w:pPr>
+        <w:pStyle w:val="ListParagraph"/>
+        <w:numPr>
+          <w:ilvl w:val="0"/>
+          <w:numId w:val="11"/>
+        </w:numPr>
+      </w:pPr>
+      <w:r>
+        <w:t xml:space="preserve">Major </w:t>
+      </w:r>
+      <w:r>
+        <w:t>Implementation of Edit functionality</w:t>
+      </w:r>
+    </w:p>
+    <w:p>
+      <w:pPr>
+        <w:pStyle w:val="ListParagraph"/>
+        <w:numPr>
+          <w:ilvl w:val="0"/>
+          <w:numId w:val="11"/>
+        </w:numPr>
+      </w:pPr>
+      <w:r>
+        <w:t>Transition of flow through the system</w:t>
+      </w:r>
+    </w:p>
+    <w:p>
+      <w:pPr>
+        <w:pStyle w:val="ListParagraph"/>
+        <w:numPr>
+          <w:ilvl w:val="0"/>
+          <w:numId w:val="11"/>
+        </w:numPr>
+      </w:pPr>
+      <w:r>
+        <w:t xml:space="preserve">Assistance in implementing </w:t>
+      </w:r>
+      <w:r>
+        <w:t xml:space="preserve">Component classes and </w:t>
+      </w:r>
+      <w:proofErr w:type="spellStart"/>
+      <w:r>
+        <w:t>ComponentDrawn</w:t>
+      </w:r>
+      <w:proofErr w:type="spellEnd"/>
+      <w:r>
+        <w:t xml:space="preserve"> class</w:t>
+      </w:r>
+    </w:p>
+    <w:p>
+      <w:pPr>
+        <w:pStyle w:val="ListParagraph"/>
+        <w:numPr>
+          <w:ilvl w:val="0"/>
+          <w:numId w:val="11"/>
+        </w:numPr>
+      </w:pPr>
+      <w:r>
+        <w:t xml:space="preserve">Implementation of </w:t>
+      </w:r>
+      <w:proofErr w:type="spellStart"/>
+      <w:r>
+        <w:t>ConnectionPoint</w:t>
+      </w:r>
+      <w:proofErr w:type="spellEnd"/>
+      <w:r>
+        <w:t xml:space="preserve"> class</w:t>
+      </w:r>
+    </w:p>
+    <w:p>
+      <w:pPr>
+        <w:pStyle w:val="ListParagraph"/>
+        <w:numPr>
+          <w:ilvl w:val="0"/>
+          <w:numId w:val="11"/>
+        </w:numPr>
+      </w:pPr>
+      <w:r>
+        <w:t>Overall assistance in implementation</w:t>
+      </w:r>
+    </w:p>
+    <w:p/>
+    <w:p>
+      <w:pPr>
+        <w:pStyle w:val="Heading4"/>
+      </w:pPr>
+      <w:r>
+        <w:t>Tao Hua involved in:</w:t>
+      </w:r>
+    </w:p>
+    <w:p>
+      <w:pPr>
+        <w:pStyle w:val="ListParagraph"/>
+        <w:numPr>
+          <w:ilvl w:val="0"/>
+          <w:numId w:val="15"/>
+        </w:numPr>
+      </w:pPr>
+      <w:r>
+        <w:t>Use-cases</w:t>
+      </w:r>
+    </w:p>
+    <w:p>
+      <w:pPr>
+        <w:pStyle w:val="ListParagraph"/>
+        <w:numPr>
+          <w:ilvl w:val="0"/>
+          <w:numId w:val="15"/>
+        </w:numPr>
+      </w:pPr>
+      <w:r>
+        <w:t>Designing the form and User Interface</w:t>
+      </w:r>
+    </w:p>
+    <w:p>
+      <w:pPr>
+        <w:pStyle w:val="ListParagraph"/>
+        <w:numPr>
+          <w:ilvl w:val="0"/>
+          <w:numId w:val="15"/>
+        </w:numPr>
+      </w:pPr>
+      <w:r>
+        <w:t>Class Diagram</w:t>
+      </w:r>
+    </w:p>
+    <w:p>
+      <w:pPr>
+        <w:pStyle w:val="ListParagraph"/>
+        <w:numPr>
+          <w:ilvl w:val="0"/>
+          <w:numId w:val="15"/>
+        </w:numPr>
+      </w:pPr>
+      <w:r>
+        <w:t>Assistance in implementation of the project</w:t>
+      </w:r>
+    </w:p>
+    <w:p>
+      <w:pPr>
+        <w:pStyle w:val="ListParagraph"/>
+      </w:pPr>
+    </w:p>
+    <w:p>
+      <w:pPr>
+        <w:pStyle w:val="Heading4"/>
+      </w:pPr>
+      <w:r>
+        <w:t xml:space="preserve">Nikola </w:t>
+      </w:r>
+      <w:proofErr w:type="spellStart"/>
+      <w:r>
         <w:t>Nikushev</w:t>
       </w:r>
       <w:proofErr w:type="spellEnd"/>
       <w:r>
-        <w:t xml:space="preserve"> did most of the implementation.</w:t>
-      </w:r>
-    </w:p>
-    <w:p>
-      <w:r>
-        <w:t>Individual involvement in the project:</w:t>
-      </w:r>
-    </w:p>
-    <w:p>
-      <w:pPr>
-        <w:pStyle w:val="Heading4"/>
-      </w:pPr>
+        <w:t xml:space="preserve"> involved in:</w:t>
+      </w:r>
+    </w:p>
+    <w:p>
+      <w:pPr>
+        <w:pStyle w:val="ListParagraph"/>
+        <w:numPr>
+          <w:ilvl w:val="0"/>
+          <w:numId w:val="16"/>
+        </w:numPr>
+      </w:pPr>
+      <w:r>
+        <w:t>Use-cases</w:t>
+      </w:r>
+    </w:p>
+    <w:p>
+      <w:pPr>
+        <w:pStyle w:val="ListParagraph"/>
+        <w:numPr>
+          <w:ilvl w:val="0"/>
+          <w:numId w:val="16"/>
+        </w:numPr>
+      </w:pPr>
+      <w:r>
+        <w:t>User Interface</w:t>
+      </w:r>
+    </w:p>
+    <w:p>
+      <w:pPr>
+        <w:pStyle w:val="ListParagraph"/>
+        <w:numPr>
+          <w:ilvl w:val="0"/>
+          <w:numId w:val="16"/>
+        </w:numPr>
+      </w:pPr>
+      <w:r>
+        <w:t>Class Diagram</w:t>
+      </w:r>
+    </w:p>
+    <w:p>
+      <w:pPr>
+        <w:pStyle w:val="ListParagraph"/>
+        <w:numPr>
+          <w:ilvl w:val="0"/>
+          <w:numId w:val="16"/>
+        </w:numPr>
+      </w:pPr>
+      <w:r>
+        <w:t xml:space="preserve">Implementation of </w:t>
+      </w:r>
       <w:proofErr w:type="spellStart"/>
       <w:r>
-        <w:t>Bilger</w:t>
+        <w:t>SystemFlowly</w:t>
       </w:r>
       <w:proofErr w:type="spellEnd"/>
-      <w:r>
-        <w:t xml:space="preserve"> </w:t>
+    </w:p>
+    <w:p>
+      <w:pPr>
+        <w:pStyle w:val="ListParagraph"/>
+        <w:numPr>
+          <w:ilvl w:val="0"/>
+          <w:numId w:val="16"/>
+        </w:numPr>
+      </w:pPr>
+      <w:r>
+        <w:t xml:space="preserve">Major </w:t>
+      </w:r>
+      <w:r>
+        <w:t>Implementation of the From</w:t>
+      </w:r>
+    </w:p>
+    <w:p>
+      <w:pPr>
+        <w:pStyle w:val="ListParagraph"/>
+        <w:numPr>
+          <w:ilvl w:val="0"/>
+          <w:numId w:val="16"/>
+        </w:numPr>
+      </w:pPr>
+      <w:r>
+        <w:t>Major Implementation of Grid class</w:t>
+      </w:r>
+    </w:p>
+    <w:p>
+      <w:pPr>
+        <w:pStyle w:val="ListParagraph"/>
+        <w:numPr>
+          <w:ilvl w:val="0"/>
+          <w:numId w:val="16"/>
+        </w:numPr>
+      </w:pPr>
+      <w:r>
+        <w:t>Major Implementation of Creating, Removing Component</w:t>
+      </w:r>
+    </w:p>
+    <w:p>
+      <w:pPr>
+        <w:pStyle w:val="ListParagraph"/>
+        <w:numPr>
+          <w:ilvl w:val="0"/>
+          <w:numId w:val="16"/>
+        </w:numPr>
+      </w:pPr>
+      <w:r>
+        <w:t xml:space="preserve">Major </w:t>
+      </w:r>
+      <w:r>
+        <w:t>Implementation of Pipeline and connection of components</w:t>
+      </w:r>
+    </w:p>
+    <w:p>
+      <w:pPr>
+        <w:pStyle w:val="ListParagraph"/>
+        <w:numPr>
+          <w:ilvl w:val="0"/>
+          <w:numId w:val="16"/>
+        </w:numPr>
+      </w:pPr>
+      <w:r>
+        <w:t>Implementation of</w:t>
+      </w:r>
+      <w:r>
+        <w:t xml:space="preserve"> collisions of objects and pipelines</w:t>
+      </w:r>
+    </w:p>
+    <w:p>
+      <w:pPr>
+        <w:pStyle w:val="ListParagraph"/>
+        <w:numPr>
+          <w:ilvl w:val="0"/>
+          <w:numId w:val="16"/>
+        </w:numPr>
+      </w:pPr>
+      <w:r>
+        <w:t>Implementation of 2D world in which the pipes cannot collide with themselves, with other pipelines or with other objects</w:t>
+      </w:r>
+    </w:p>
+    <w:p>
+      <w:pPr>
+        <w:pStyle w:val="ListParagraph"/>
+        <w:numPr>
+          <w:ilvl w:val="0"/>
+          <w:numId w:val="16"/>
+        </w:numPr>
+      </w:pPr>
+      <w:r>
+        <w:t>Implementation of Component classes</w:t>
+      </w:r>
+    </w:p>
+    <w:p>
+      <w:pPr>
+        <w:pStyle w:val="ListParagraph"/>
+        <w:numPr>
+          <w:ilvl w:val="0"/>
+          <w:numId w:val="16"/>
+        </w:numPr>
+      </w:pPr>
+      <w:r>
+        <w:t xml:space="preserve">Implementation of </w:t>
       </w:r>
       <w:proofErr w:type="spellStart"/>
       <w:r>
-        <w:t>Yahov</w:t>
+        <w:t>ComponentDrawn</w:t>
       </w:r>
       <w:proofErr w:type="spellEnd"/>
       <w:r>
-        <w:t xml:space="preserve"> involved in:</w:t>
-      </w:r>
-    </w:p>
-    <w:p>
-      <w:pPr>
-        <w:pStyle w:val="ListParagraph"/>
-        <w:numPr>
-          <w:ilvl w:val="0"/>
-          <w:numId w:val="13"/>
-        </w:numPr>
-      </w:pPr>
-      <w:r>
-        <w:t>Use-cases</w:t>
-      </w:r>
-    </w:p>
-    <w:p>
-      <w:pPr>
-        <w:pStyle w:val="ListParagraph"/>
-        <w:numPr>
-          <w:ilvl w:val="0"/>
-          <w:numId w:val="13"/>
-        </w:numPr>
-      </w:pPr>
-      <w:r>
-        <w:t>Nonfunctional Requirements</w:t>
-      </w:r>
-    </w:p>
-    <w:p>
-      <w:pPr>
-        <w:pStyle w:val="ListParagraph"/>
-        <w:numPr>
-          <w:ilvl w:val="0"/>
-          <w:numId w:val="10"/>
-        </w:numPr>
-      </w:pPr>
-      <w:r>
-        <w:t xml:space="preserve">Major creation of </w:t>
-      </w:r>
-      <w:r>
-        <w:t>Class diagram</w:t>
-      </w:r>
-    </w:p>
-    <w:p>
-      <w:pPr>
-        <w:pStyle w:val="ListParagraph"/>
-        <w:numPr>
-          <w:ilvl w:val="0"/>
-          <w:numId w:val="10"/>
-        </w:numPr>
-      </w:pPr>
-      <w:r>
-        <w:t>Sequence diagrams</w:t>
-      </w:r>
-    </w:p>
-    <w:p>
-      <w:pPr>
-        <w:pStyle w:val="ListParagraph"/>
-        <w:numPr>
-          <w:ilvl w:val="0"/>
-          <w:numId w:val="10"/>
-        </w:numPr>
-      </w:pPr>
-      <w:r>
-        <w:t>Serialization</w:t>
-      </w:r>
-    </w:p>
-    <w:p>
-      <w:pPr>
-        <w:pStyle w:val="ListParagraph"/>
-        <w:numPr>
-          <w:ilvl w:val="0"/>
-          <w:numId w:val="10"/>
-        </w:numPr>
-      </w:pPr>
-      <w:r>
-        <w:t>Saving/Loading/Clearing grid</w:t>
-      </w:r>
-    </w:p>
-    <w:p>
-      <w:pPr>
-        <w:pStyle w:val="ListParagraph"/>
-        <w:numPr>
-          <w:ilvl w:val="0"/>
-          <w:numId w:val="10"/>
-        </w:numPr>
-      </w:pPr>
-      <w:r>
-        <w:t>Implementation of Component classes</w:t>
-      </w:r>
-    </w:p>
-    <w:p>
-      <w:pPr>
-        <w:pStyle w:val="ListParagraph"/>
-        <w:numPr>
-          <w:ilvl w:val="0"/>
-          <w:numId w:val="10"/>
-        </w:numPr>
-      </w:pPr>
-      <w:r>
-        <w:t xml:space="preserve">Major Implementation of </w:t>
+        <w:t xml:space="preserve"> and </w:t>
       </w:r>
       <w:proofErr w:type="spellStart"/>
       <w:r>
-        <w:t>ComponentDrawn</w:t>
+        <w:t>ConnectionPoint</w:t>
       </w:r>
       <w:proofErr w:type="spellEnd"/>
-      <w:r>
-        <w:t xml:space="preserve"> class</w:t>
-      </w:r>
-    </w:p>
-    <w:p>
-      <w:pPr>
-        <w:pStyle w:val="ListParagraph"/>
-        <w:numPr>
-          <w:ilvl w:val="0"/>
-          <w:numId w:val="10"/>
-        </w:numPr>
-      </w:pPr>
-      <w:r>
-        <w:t>Implementation of Form</w:t>
-      </w:r>
-    </w:p>
-    <w:p>
-      <w:pPr>
-        <w:pStyle w:val="ListParagraph"/>
-        <w:numPr>
-          <w:ilvl w:val="0"/>
-          <w:numId w:val="10"/>
-        </w:numPr>
-      </w:pPr>
-      <w:r>
-        <w:t>Implementation of</w:t>
-      </w:r>
-      <w:r>
-        <w:t xml:space="preserve"> </w:t>
-      </w:r>
-      <w:proofErr w:type="spellStart"/>
-      <w:r>
-        <w:t>SystemFlowly</w:t>
-      </w:r>
-      <w:proofErr w:type="spellEnd"/>
-      <w:r>
-        <w:t xml:space="preserve"> class</w:t>
-      </w:r>
-    </w:p>
-    <w:p>
-      <w:pPr>
-        <w:pStyle w:val="ListParagraph"/>
-        <w:numPr>
-          <w:ilvl w:val="0"/>
-          <w:numId w:val="10"/>
-        </w:numPr>
-      </w:pPr>
-      <w:r>
-        <w:t>Implementation of Grid</w:t>
-      </w:r>
-      <w:r>
-        <w:t xml:space="preserve"> class</w:t>
-      </w:r>
-    </w:p>
-    <w:p>
-      <w:pPr>
-        <w:pStyle w:val="ListParagraph"/>
-        <w:numPr>
-          <w:ilvl w:val="0"/>
-          <w:numId w:val="10"/>
-        </w:numPr>
-      </w:pPr>
-      <w:r>
-        <w:t>Implementation of Undo Functionality and Change class</w:t>
-      </w:r>
-    </w:p>
-    <w:p>
-      <w:pPr>
-        <w:pStyle w:val="ListParagraph"/>
-        <w:numPr>
-          <w:ilvl w:val="0"/>
-          <w:numId w:val="10"/>
+    </w:p>
+    <w:p>
+      <w:pPr>
+        <w:pStyle w:val="ListParagraph"/>
+        <w:numPr>
+          <w:ilvl w:val="0"/>
+          <w:numId w:val="16"/>
+        </w:numPr>
+      </w:pPr>
+      <w:r>
+        <w:t>Implementation of Enumerations</w:t>
+      </w:r>
+    </w:p>
+    <w:p>
+      <w:pPr>
+        <w:pStyle w:val="ListParagraph"/>
+        <w:numPr>
+          <w:ilvl w:val="0"/>
+          <w:numId w:val="16"/>
+        </w:numPr>
+      </w:pPr>
+      <w:r>
+        <w:t>Multithreading</w:t>
+      </w:r>
+    </w:p>
+    <w:p>
+      <w:pPr>
+        <w:pStyle w:val="ListParagraph"/>
+        <w:numPr>
+          <w:ilvl w:val="0"/>
+          <w:numId w:val="16"/>
+        </w:numPr>
+      </w:pPr>
+      <w:r>
+        <w:t>Implementation of minor elements of the project</w:t>
+      </w:r>
+    </w:p>
+    <w:p>
+      <w:pPr>
+        <w:pStyle w:val="ListParagraph"/>
+        <w:numPr>
+          <w:ilvl w:val="0"/>
+          <w:numId w:val="16"/>
+        </w:numPr>
+      </w:pPr>
+      <w:r>
+        <w:t>Tra</w:t>
+      </w:r>
+      <w:r>
+        <w:t>n</w:t>
+      </w:r>
+      <w:r>
+        <w:t>sition of flow through the system</w:t>
+      </w:r>
+    </w:p>
+    <w:p>
+      <w:pPr>
+        <w:pStyle w:val="ListParagraph"/>
+        <w:numPr>
+          <w:ilvl w:val="0"/>
+          <w:numId w:val="16"/>
+        </w:numPr>
+      </w:pPr>
+      <w:r>
+        <w:t>Implementation of Drawings and Graphics</w:t>
+      </w:r>
+    </w:p>
+    <w:p>
+      <w:pPr>
+        <w:pStyle w:val="ListParagraph"/>
+        <w:numPr>
+          <w:ilvl w:val="0"/>
+          <w:numId w:val="16"/>
+        </w:numPr>
+      </w:pPr>
+      <w:r>
+        <w:t>Images on the form</w:t>
+      </w:r>
+    </w:p>
+    <w:p>
+      <w:pPr>
+        <w:pStyle w:val="ListParagraph"/>
+        <w:numPr>
+          <w:ilvl w:val="0"/>
+          <w:numId w:val="16"/>
         </w:numPr>
       </w:pPr>
       <w:r>
@@ -2731,63 +3467,7 @@
         <w:pStyle w:val="ListParagraph"/>
         <w:numPr>
           <w:ilvl w:val="0"/>
-          <w:numId w:val="10"/>
-        </w:numPr>
-      </w:pPr>
-      <w:r>
-        <w:t>Transition of flow through the system</w:t>
-      </w:r>
-    </w:p>
-    <w:p>
-      <w:pPr>
-        <w:pStyle w:val="ListParagraph"/>
-        <w:numPr>
-          <w:ilvl w:val="0"/>
-          <w:numId w:val="10"/>
-        </w:numPr>
-      </w:pPr>
-      <w:r>
-        <w:t>Implementation of minor elements of the project</w:t>
-      </w:r>
-    </w:p>
-    <w:p>
-      <w:pPr>
-        <w:pStyle w:val="ListParagraph"/>
-        <w:numPr>
-          <w:ilvl w:val="0"/>
-          <w:numId w:val="10"/>
-        </w:numPr>
-      </w:pPr>
-      <w:r>
-        <w:t xml:space="preserve">Implementation of </w:t>
-      </w:r>
-      <w:proofErr w:type="spellStart"/>
-      <w:r>
-        <w:t>ConnectionPoint</w:t>
-      </w:r>
-      <w:proofErr w:type="spellEnd"/>
-      <w:r>
-        <w:t xml:space="preserve"> class</w:t>
-      </w:r>
-    </w:p>
-    <w:p>
-      <w:pPr>
-        <w:pStyle w:val="ListParagraph"/>
-        <w:numPr>
-          <w:ilvl w:val="0"/>
-          <w:numId w:val="10"/>
-        </w:numPr>
-      </w:pPr>
-      <w:r>
-        <w:t>Implementation of Edit functionality</w:t>
-      </w:r>
-    </w:p>
-    <w:p>
-      <w:pPr>
-        <w:pStyle w:val="ListParagraph"/>
-        <w:numPr>
-          <w:ilvl w:val="0"/>
-          <w:numId w:val="10"/>
+          <w:numId w:val="16"/>
         </w:numPr>
       </w:pPr>
       <w:r>
@@ -2799,534 +3479,13 @@
         <w:pStyle w:val="ListParagraph"/>
         <w:numPr>
           <w:ilvl w:val="0"/>
-          <w:numId w:val="10"/>
+          <w:numId w:val="16"/>
         </w:numPr>
       </w:pPr>
       <w:r>
         <w:t>Major involvement in implementation of the project</w:t>
       </w:r>
     </w:p>
-    <w:p/>
-    <w:p>
-      <w:pPr>
-        <w:pStyle w:val="Heading4"/>
-      </w:pPr>
-      <w:proofErr w:type="spellStart"/>
-      <w:r>
-        <w:t>Lyubomir</w:t>
-      </w:r>
-      <w:proofErr w:type="spellEnd"/>
-      <w:r>
-        <w:t xml:space="preserve"> </w:t>
-      </w:r>
-      <w:proofErr w:type="spellStart"/>
-      <w:r>
-        <w:t>Dimov</w:t>
-      </w:r>
-      <w:proofErr w:type="spellEnd"/>
-      <w:r>
-        <w:t xml:space="preserve"> involved in:</w:t>
-      </w:r>
-    </w:p>
-    <w:p>
-      <w:pPr>
-        <w:pStyle w:val="ListParagraph"/>
-        <w:numPr>
-          <w:ilvl w:val="0"/>
-          <w:numId w:val="11"/>
-        </w:numPr>
-      </w:pPr>
-      <w:r>
-        <w:t>Documentation of URS, Design Document and Process Report</w:t>
-      </w:r>
-    </w:p>
-    <w:p>
-      <w:pPr>
-        <w:pStyle w:val="ListParagraph"/>
-        <w:numPr>
-          <w:ilvl w:val="0"/>
-          <w:numId w:val="11"/>
-        </w:numPr>
-      </w:pPr>
-      <w:r>
-        <w:t xml:space="preserve">Major </w:t>
-      </w:r>
-      <w:r>
-        <w:t xml:space="preserve">creation of </w:t>
-      </w:r>
-      <w:r>
-        <w:t xml:space="preserve">Use-cases </w:t>
-      </w:r>
-    </w:p>
-    <w:p>
-      <w:pPr>
-        <w:pStyle w:val="ListParagraph"/>
-        <w:numPr>
-          <w:ilvl w:val="0"/>
-          <w:numId w:val="11"/>
-        </w:numPr>
-      </w:pPr>
-      <w:r>
-        <w:t>Class Diagram</w:t>
-      </w:r>
-    </w:p>
-    <w:p>
-      <w:pPr>
-        <w:pStyle w:val="ListParagraph"/>
-        <w:numPr>
-          <w:ilvl w:val="0"/>
-          <w:numId w:val="11"/>
-        </w:numPr>
-      </w:pPr>
-      <w:r>
-        <w:t>Sequence diagrams</w:t>
-      </w:r>
-    </w:p>
-    <w:p>
-      <w:pPr>
-        <w:pStyle w:val="ListParagraph"/>
-        <w:numPr>
-          <w:ilvl w:val="0"/>
-          <w:numId w:val="11"/>
-        </w:numPr>
-      </w:pPr>
-      <w:r>
-        <w:t xml:space="preserve">Major </w:t>
-      </w:r>
-      <w:r>
-        <w:t>Implementation of Edit functionality</w:t>
-      </w:r>
-    </w:p>
-    <w:p>
-      <w:pPr>
-        <w:pStyle w:val="ListParagraph"/>
-        <w:numPr>
-          <w:ilvl w:val="0"/>
-          <w:numId w:val="11"/>
-        </w:numPr>
-      </w:pPr>
-      <w:r>
-        <w:t>Transition of flow through the system</w:t>
-      </w:r>
-    </w:p>
-    <w:p>
-      <w:pPr>
-        <w:pStyle w:val="ListParagraph"/>
-        <w:numPr>
-          <w:ilvl w:val="0"/>
-          <w:numId w:val="11"/>
-        </w:numPr>
-      </w:pPr>
-      <w:r>
-        <w:t xml:space="preserve">Assistance in implementing </w:t>
-      </w:r>
-      <w:r>
-        <w:t xml:space="preserve">Component classes and </w:t>
-      </w:r>
-      <w:proofErr w:type="spellStart"/>
-      <w:r>
-        <w:t>ComponentDrawn</w:t>
-      </w:r>
-      <w:proofErr w:type="spellEnd"/>
-      <w:r>
-        <w:t xml:space="preserve"> class</w:t>
-      </w:r>
-    </w:p>
-    <w:p>
-      <w:pPr>
-        <w:pStyle w:val="ListParagraph"/>
-        <w:numPr>
-          <w:ilvl w:val="0"/>
-          <w:numId w:val="11"/>
-        </w:numPr>
-      </w:pPr>
-      <w:r>
-        <w:t xml:space="preserve">Implementation of </w:t>
-      </w:r>
-      <w:proofErr w:type="spellStart"/>
-      <w:r>
-        <w:t>ConnectionPoint</w:t>
-      </w:r>
-      <w:proofErr w:type="spellEnd"/>
-      <w:r>
-        <w:t xml:space="preserve"> class</w:t>
-      </w:r>
-    </w:p>
-    <w:p>
-      <w:pPr>
-        <w:pStyle w:val="ListParagraph"/>
-        <w:numPr>
-          <w:ilvl w:val="0"/>
-          <w:numId w:val="11"/>
-        </w:numPr>
-      </w:pPr>
-      <w:r>
-        <w:t>Overall assistance in implementation</w:t>
-      </w:r>
-    </w:p>
-    <w:p/>
-    <w:p>
-      <w:pPr>
-        <w:pStyle w:val="Heading4"/>
-      </w:pPr>
-      <w:r>
-        <w:t>Tao Hua involved in:</w:t>
-      </w:r>
-    </w:p>
-    <w:p>
-      <w:pPr>
-        <w:pStyle w:val="ListParagraph"/>
-        <w:numPr>
-          <w:ilvl w:val="0"/>
-          <w:numId w:val="15"/>
-        </w:numPr>
-      </w:pPr>
-      <w:r>
-        <w:t>Use-cases</w:t>
-      </w:r>
-    </w:p>
-    <w:p>
-      <w:pPr>
-        <w:pStyle w:val="ListParagraph"/>
-        <w:numPr>
-          <w:ilvl w:val="0"/>
-          <w:numId w:val="15"/>
-        </w:numPr>
-      </w:pPr>
-      <w:r>
-        <w:t>Designing the form and User Interface</w:t>
-      </w:r>
-    </w:p>
-    <w:p>
-      <w:pPr>
-        <w:pStyle w:val="ListParagraph"/>
-        <w:numPr>
-          <w:ilvl w:val="0"/>
-          <w:numId w:val="15"/>
-        </w:numPr>
-      </w:pPr>
-      <w:r>
-        <w:t>Class Diagram</w:t>
-      </w:r>
-    </w:p>
-    <w:p>
-      <w:pPr>
-        <w:pStyle w:val="ListParagraph"/>
-        <w:numPr>
-          <w:ilvl w:val="0"/>
-          <w:numId w:val="15"/>
-        </w:numPr>
-      </w:pPr>
-      <w:r>
-        <w:t>Assistance in implementation of the project</w:t>
-      </w:r>
-    </w:p>
-    <w:p>
-      <w:pPr>
-        <w:pStyle w:val="ListParagraph"/>
-      </w:pPr>
-    </w:p>
-    <w:p>
-      <w:pPr>
-        <w:pStyle w:val="Heading4"/>
-      </w:pPr>
-      <w:r>
-        <w:t xml:space="preserve">Nikola </w:t>
-      </w:r>
-      <w:proofErr w:type="spellStart"/>
-      <w:r>
-        <w:t>Nikushev</w:t>
-      </w:r>
-      <w:proofErr w:type="spellEnd"/>
-      <w:r>
-        <w:t xml:space="preserve"> involved in:</w:t>
-      </w:r>
-    </w:p>
-    <w:p>
-      <w:pPr>
-        <w:pStyle w:val="ListParagraph"/>
-        <w:numPr>
-          <w:ilvl w:val="0"/>
-          <w:numId w:val="16"/>
-        </w:numPr>
-      </w:pPr>
-      <w:r>
-        <w:t>Use-cases</w:t>
-      </w:r>
-    </w:p>
-    <w:p>
-      <w:pPr>
-        <w:pStyle w:val="ListParagraph"/>
-        <w:numPr>
-          <w:ilvl w:val="0"/>
-          <w:numId w:val="16"/>
-        </w:numPr>
-      </w:pPr>
-      <w:r>
-        <w:t>User Interface</w:t>
-      </w:r>
-    </w:p>
-    <w:p>
-      <w:pPr>
-        <w:pStyle w:val="ListParagraph"/>
-        <w:numPr>
-          <w:ilvl w:val="0"/>
-          <w:numId w:val="16"/>
-        </w:numPr>
-      </w:pPr>
-      <w:r>
-        <w:t>Class Diagram</w:t>
-      </w:r>
-    </w:p>
-    <w:p>
-      <w:pPr>
-        <w:pStyle w:val="ListParagraph"/>
-        <w:numPr>
-          <w:ilvl w:val="0"/>
-          <w:numId w:val="16"/>
-        </w:numPr>
-      </w:pPr>
-      <w:r>
-        <w:t xml:space="preserve">Implementation of </w:t>
-      </w:r>
-      <w:proofErr w:type="spellStart"/>
-      <w:r>
-        <w:t>SystemFlowly</w:t>
-      </w:r>
-      <w:proofErr w:type="spellEnd"/>
-    </w:p>
-    <w:p>
-      <w:pPr>
-        <w:pStyle w:val="ListParagraph"/>
-        <w:numPr>
-          <w:ilvl w:val="0"/>
-          <w:numId w:val="16"/>
-        </w:numPr>
-      </w:pPr>
-      <w:r>
-        <w:t xml:space="preserve">Major </w:t>
-      </w:r>
-      <w:r>
-        <w:t>Implementation of the From</w:t>
-      </w:r>
-    </w:p>
-    <w:p>
-      <w:pPr>
-        <w:pStyle w:val="ListParagraph"/>
-        <w:numPr>
-          <w:ilvl w:val="0"/>
-          <w:numId w:val="16"/>
-        </w:numPr>
-      </w:pPr>
-      <w:r>
-        <w:t>Major Implementation of Grid class</w:t>
-      </w:r>
-    </w:p>
-    <w:p>
-      <w:pPr>
-        <w:pStyle w:val="ListParagraph"/>
-        <w:numPr>
-          <w:ilvl w:val="0"/>
-          <w:numId w:val="16"/>
-        </w:numPr>
-      </w:pPr>
-      <w:r>
-        <w:t>Major Implementation of Creating, Removing Component</w:t>
-      </w:r>
-    </w:p>
-    <w:p>
-      <w:pPr>
-        <w:pStyle w:val="ListParagraph"/>
-        <w:numPr>
-          <w:ilvl w:val="0"/>
-          <w:numId w:val="16"/>
-        </w:numPr>
-      </w:pPr>
-      <w:r>
-        <w:t xml:space="preserve">Major </w:t>
-      </w:r>
-      <w:r>
-        <w:t>Implementation of Pipeline and connection of components</w:t>
-      </w:r>
-    </w:p>
-    <w:p>
-      <w:pPr>
-        <w:pStyle w:val="ListParagraph"/>
-        <w:numPr>
-          <w:ilvl w:val="0"/>
-          <w:numId w:val="16"/>
-        </w:numPr>
-      </w:pPr>
-      <w:r>
-        <w:t>Implementation of</w:t>
-      </w:r>
-      <w:r>
-        <w:t xml:space="preserve"> collisions of objects and pipelines</w:t>
-      </w:r>
-    </w:p>
-    <w:p>
-      <w:pPr>
-        <w:pStyle w:val="ListParagraph"/>
-        <w:numPr>
-          <w:ilvl w:val="0"/>
-          <w:numId w:val="16"/>
-        </w:numPr>
-      </w:pPr>
-      <w:r>
-        <w:t>Implementation of 2D world in which the pipes cannot collide with themselves, with other pipelines or with other objects</w:t>
-      </w:r>
-    </w:p>
-    <w:p>
-      <w:pPr>
-        <w:pStyle w:val="ListParagraph"/>
-        <w:numPr>
-          <w:ilvl w:val="0"/>
-          <w:numId w:val="16"/>
-        </w:numPr>
-      </w:pPr>
-      <w:r>
-        <w:t>Implementation of Component classes</w:t>
-      </w:r>
-    </w:p>
-    <w:p>
-      <w:pPr>
-        <w:pStyle w:val="ListParagraph"/>
-        <w:numPr>
-          <w:ilvl w:val="0"/>
-          <w:numId w:val="16"/>
-        </w:numPr>
-      </w:pPr>
-      <w:r>
-        <w:t xml:space="preserve">Implementation of </w:t>
-      </w:r>
-      <w:proofErr w:type="spellStart"/>
-      <w:r>
-        <w:t>ComponentDrawn</w:t>
-      </w:r>
-      <w:proofErr w:type="spellEnd"/>
-      <w:r>
-        <w:t xml:space="preserve"> and </w:t>
-      </w:r>
-      <w:proofErr w:type="spellStart"/>
-      <w:r>
-        <w:t>ConnectionPoint</w:t>
-      </w:r>
-      <w:proofErr w:type="spellEnd"/>
-    </w:p>
-    <w:p>
-      <w:pPr>
-        <w:pStyle w:val="ListParagraph"/>
-        <w:numPr>
-          <w:ilvl w:val="0"/>
-          <w:numId w:val="16"/>
-        </w:numPr>
-      </w:pPr>
-      <w:r>
-        <w:t>Implementation of Enumerations</w:t>
-      </w:r>
-    </w:p>
-    <w:p>
-      <w:pPr>
-        <w:pStyle w:val="ListParagraph"/>
-        <w:numPr>
-          <w:ilvl w:val="0"/>
-          <w:numId w:val="16"/>
-        </w:numPr>
-      </w:pPr>
-      <w:r>
-        <w:t>Multithreading</w:t>
-      </w:r>
-    </w:p>
-    <w:p>
-      <w:pPr>
-        <w:pStyle w:val="ListParagraph"/>
-        <w:numPr>
-          <w:ilvl w:val="0"/>
-          <w:numId w:val="16"/>
-        </w:numPr>
-      </w:pPr>
-      <w:r>
-        <w:t>Implementation of minor elements of the project</w:t>
-      </w:r>
-    </w:p>
-    <w:p>
-      <w:pPr>
-        <w:pStyle w:val="ListParagraph"/>
-        <w:numPr>
-          <w:ilvl w:val="0"/>
-          <w:numId w:val="16"/>
-        </w:numPr>
-      </w:pPr>
-      <w:r>
-        <w:t>Tra</w:t>
-      </w:r>
-      <w:r>
-        <w:t>n</w:t>
-      </w:r>
-      <w:r>
-        <w:t>sition of flow through the system</w:t>
-      </w:r>
-    </w:p>
-    <w:p>
-      <w:pPr>
-        <w:pStyle w:val="ListParagraph"/>
-        <w:numPr>
-          <w:ilvl w:val="0"/>
-          <w:numId w:val="16"/>
-        </w:numPr>
-      </w:pPr>
-      <w:r>
-        <w:t>Implementation of Drawings and Graphics</w:t>
-      </w:r>
-    </w:p>
-    <w:p>
-      <w:pPr>
-        <w:pStyle w:val="ListParagraph"/>
-        <w:numPr>
-          <w:ilvl w:val="0"/>
-          <w:numId w:val="16"/>
-        </w:numPr>
-      </w:pPr>
-      <w:r>
-        <w:t>Images on the form</w:t>
-      </w:r>
-    </w:p>
-    <w:p>
-      <w:pPr>
-        <w:pStyle w:val="ListParagraph"/>
-        <w:numPr>
-          <w:ilvl w:val="0"/>
-          <w:numId w:val="16"/>
-        </w:numPr>
-      </w:pPr>
-      <w:r>
-        <w:t>Work on design features of the application</w:t>
-      </w:r>
-    </w:p>
-    <w:p>
-      <w:pPr>
-        <w:pStyle w:val="ListParagraph"/>
-        <w:numPr>
-          <w:ilvl w:val="0"/>
-          <w:numId w:val="16"/>
-        </w:numPr>
-      </w:pPr>
-      <w:r>
-        <w:t>Fixing bugs in the system</w:t>
-      </w:r>
-    </w:p>
-    <w:p>
-      <w:pPr>
-        <w:pStyle w:val="ListParagraph"/>
-        <w:numPr>
-          <w:ilvl w:val="0"/>
-          <w:numId w:val="16"/>
-        </w:numPr>
-      </w:pPr>
-      <w:r>
-        <w:t>Major involvement in implementation of the project</w:t>
-      </w:r>
-    </w:p>
     <w:p>
       <w:pPr>
         <w:pStyle w:val="ListParagraph"/>
@@ -3391,7 +3550,7 @@
       <w:pPr>
         <w:pStyle w:val="Heading1"/>
       </w:pPr>
-      <w:bookmarkStart w:id="3" w:name="_Toc440727235"/>
+      <w:bookmarkStart w:id="3" w:name="_Toc440802674"/>
       <w:r>
         <w:lastRenderedPageBreak/>
         <w:t>Choices and problems</w:t>
@@ -3452,13 +3611,7 @@
         <w:ind w:firstLine="360"/>
       </w:pPr>
       <w:r>
-        <w:t>For non</w:t>
-      </w:r>
-      <w:r>
-        <w:t>-</w:t>
-      </w:r>
-      <w:r>
-        <w:t>functional requirements we were thinking of how to make the application Easy to use, with good performance, reliable. We came up with ideas of how to make the user experience good and we wrote our nonfunctional requirements in the URS document.</w:t>
+        <w:t>For nonfunctional requirements we were thinking of how to make the application Easy to use, with good performance, reliable. We came up with ideas of how to make the user experience good and we wrote our nonfunctional requirements in the URS document.</w:t>
       </w:r>
     </w:p>
     <w:p>
@@ -3595,10 +3748,13 @@
       </w:r>
       <w:proofErr w:type="spellEnd"/>
       <w:r>
-        <w:t xml:space="preserve"> class in which most of the objects will be initialized and we build the connection between those objects. </w:t>
-      </w:r>
-      <w:r>
-        <w:t>It holds the key methods of connecting the Form with the Grid. It passes the information supplied by the Form to the grid and acts as a link between the two.</w:t>
+        <w:t xml:space="preserve"> class in which most of the objects will be initialized and we </w:t>
+      </w:r>
+      <w:r>
+        <w:t>built</w:t>
+      </w:r>
+      <w:r>
+        <w:t xml:space="preserve"> the connection between those objects. </w:t>
       </w:r>
     </w:p>
     <w:p>
@@ -3606,7 +3762,15 @@
         <w:ind w:firstLine="360"/>
       </w:pPr>
       <w:r>
-        <w:t>The grid class contains key features of the application. It has collision detection between components, pipes, components with pipes, adding and drawing components, removing components, updating the flow of a component.</w:t>
+        <w:t xml:space="preserve">We used Inheritance for our Components classes. Pump, Sink, Splitter, Merger, Pipe inherit from </w:t>
+      </w:r>
+      <w:proofErr w:type="spellStart"/>
+      <w:r>
+        <w:t>ComponentDrawn</w:t>
+      </w:r>
+      <w:proofErr w:type="spellEnd"/>
+      <w:r>
+        <w:t>. The hold information about themselves as well as their connection points, which represent the input/output connections they have.</w:t>
       </w:r>
     </w:p>
     <w:p>
@@ -3614,18 +3778,23 @@
         <w:ind w:firstLine="360"/>
       </w:pPr>
       <w:r>
-        <w:t xml:space="preserve">We used Inheritance for our Components classes. Pump, Sink, Splitter, Merger, Pipe inherit from </w:t>
+        <w:t xml:space="preserve">Together with all the faced problems around pipe-lines, algorithms and ideas how to make everything run smoothly, we faced also a problem during implementation of the saving functionality. Unfortunately Visual Studio and more precisely C# has some restrictions on serializing objects from built-in classes. The problem we encountered was related with serializing our grid which in fact is a </w:t>
       </w:r>
       <w:proofErr w:type="spellStart"/>
       <w:r>
-        <w:t>ComponentDrawn</w:t>
+        <w:t>PictureBox</w:t>
       </w:r>
       <w:proofErr w:type="spellEnd"/>
       <w:r>
-        <w:t xml:space="preserve">. </w:t>
-      </w:r>
-      <w:r>
-        <w:t>The hold information about themselves as well as their connection points, which represent the input/output connections they have.</w:t>
+        <w:t xml:space="preserve">. Every time we tried to serialize it the environment was giving an error that the graphics object of </w:t>
+      </w:r>
+      <w:proofErr w:type="spellStart"/>
+      <w:r>
+        <w:t>PictureBox</w:t>
+      </w:r>
+      <w:proofErr w:type="spellEnd"/>
+      <w:r>
+        <w:t xml:space="preserve"> cannot be serialized. For that reason we came up with an idea of creating a new help – class. The idea of the class was to store information about the grid like – the name of the grid, destination of the grid and components placed on the grid. We were of course able to serialize objects from the newly created class.</w:t>
       </w:r>
     </w:p>
     <w:p>
@@ -3664,15 +3833,71 @@
     </w:p>
     <w:p>
       <w:pPr>
+        <w:pStyle w:val="Heading4"/>
+        <w:numPr>
+          <w:ilvl w:val="0"/>
+          <w:numId w:val="17"/>
+        </w:numPr>
+      </w:pPr>
+      <w:r>
+        <w:t>Creating component</w:t>
+      </w:r>
+    </w:p>
+    <w:p>
+      <w:pPr>
         <w:ind w:firstLine="360"/>
       </w:pPr>
+      <w:r>
+        <w:t>The application’s main functionality is to create components on a grid. So this was the first thing we started implementing.</w:t>
+      </w:r>
     </w:p>
     <w:p>
       <w:pPr>
         <w:ind w:firstLine="360"/>
       </w:pPr>
       <w:r>
-        <w:t>//TODO</w:t>
+        <w:t xml:space="preserve">We made the creating of component in a way that when the user clicks some of the toolbox components, the </w:t>
+      </w:r>
+      <w:r>
+        <w:t xml:space="preserve">application goes into specific </w:t>
+      </w:r>
+      <w:proofErr w:type="spellStart"/>
+      <w:r>
+        <w:t>WorkingMode</w:t>
+      </w:r>
+      <w:proofErr w:type="spellEnd"/>
+      <w:r>
+        <w:rPr>
+          <w:lang w:val="bg-BG"/>
+        </w:rPr>
+        <w:t>.</w:t>
+      </w:r>
+      <w:r>
+        <w:t xml:space="preserve"> </w:t>
+      </w:r>
+      <w:r>
+        <w:rPr>
+          <w:lang w:val="bg-BG"/>
+        </w:rPr>
+        <w:t>Т</w:t>
+      </w:r>
+      <w:r>
+        <w:t>he</w:t>
+      </w:r>
+      <w:r>
+        <w:t xml:space="preserve"> working mode indicates which type of component is to be drawn, it can also mean removing or editing component. When the user clicks on working mode for creating specific component he</w:t>
+      </w:r>
+      <w:r>
+        <w:t>/she</w:t>
+      </w:r>
+      <w:r>
+        <w:t xml:space="preserve"> can choose properties from the properties list and </w:t>
+      </w:r>
+      <w:r>
+        <w:t>afterwards place</w:t>
+      </w:r>
+      <w:r>
+        <w:t xml:space="preserve"> the component on the grid.</w:t>
       </w:r>
     </w:p>
     <w:p>
@@ -3680,15 +3905,19 @@
         <w:ind w:firstLine="360"/>
       </w:pPr>
       <w:r>
-        <w:t xml:space="preserve">A problem with how to save the grid also occurred for which we needed </w:t>
-      </w:r>
-      <w:proofErr w:type="spellStart"/>
-      <w:r>
-        <w:t>SerializationObject</w:t>
-      </w:r>
-      <w:proofErr w:type="spellEnd"/>
-      <w:r>
-        <w:t>.</w:t>
+        <w:t>We encountered some problems while implementing the functiona</w:t>
+      </w:r>
+      <w:r>
+        <w:t>lity, one of which was the colli</w:t>
+      </w:r>
+      <w:r>
+        <w:t>sion of components on the grid. So a solution was an algorithm which checks if the component is placed over another componen</w:t>
+      </w:r>
+      <w:r>
+        <w:t>t. With this algorithm we solved</w:t>
+      </w:r>
+      <w:r>
+        <w:t xml:space="preserve"> our problem. </w:t>
       </w:r>
     </w:p>
     <w:p>
@@ -3696,7 +3925,10 @@
         <w:ind w:firstLine="360"/>
       </w:pPr>
       <w:r>
-        <w:t xml:space="preserve">Inside the </w:t>
+        <w:t xml:space="preserve">We faced some problems while implementing the part where the newly created component had to get the properties specified below in the properties section. We had to keep in mind that every time a new component is created the old values from the properties windows had to be refreshed and depending on the type of component which properties should be enabled and which not. </w:t>
+      </w:r>
+      <w:r>
+        <w:t xml:space="preserve"> </w:t>
       </w:r>
     </w:p>
     <w:p>
@@ -3708,15 +3940,23 @@
         </w:numPr>
       </w:pPr>
       <w:r>
-        <w:t>Creating component</w:t>
-      </w:r>
-    </w:p>
+        <w:t>Pipeline 2D world</w:t>
+      </w:r>
+      <w:r>
+        <w:t xml:space="preserve"> and connecting components using pipe</w:t>
+      </w:r>
+    </w:p>
+    <w:p/>
     <w:p>
       <w:pPr>
         <w:ind w:firstLine="360"/>
       </w:pPr>
       <w:r>
-        <w:t>The application’s main functionality is to create components on a grid. So this was the first thing we started implementing.</w:t>
+        <w:lastRenderedPageBreak/>
+        <w:t>We wanted our application more realistic, so we needed a solution for making our pipelines in a way that they don’t intersect. A solution is found by making an algorithm for creating a pipeline. When pipeline is created by t</w:t>
+      </w:r>
+      <w:r>
+        <w:t xml:space="preserve">he user the algorithm checks next action the user and calculates if this action will intersect the pipe with itself with other pipe or component. </w:t>
       </w:r>
     </w:p>
     <w:p>
@@ -3724,39 +3964,47 @@
         <w:ind w:firstLine="360"/>
       </w:pPr>
       <w:r>
-        <w:t xml:space="preserve">We made the creating of component in a way that when the user clicks some of the toolbox components, the application goes into specific </w:t>
-      </w:r>
-      <w:proofErr w:type="spellStart"/>
-      <w:r>
-        <w:t>WorkingMode</w:t>
-      </w:r>
-      <w:proofErr w:type="spellEnd"/>
-      <w:r>
-        <w:t xml:space="preserve">. The working mode indicates which type of component is to be drawn, it can also mean removing or editing component. When the user clicks on working mode for creating specific component he can choose properties from the properties list and </w:t>
-      </w:r>
-      <w:r>
-        <w:t>afterwards places the component on the grid.</w:t>
+        <w:t>After we had the solution of how make proper pipe we had to make methods of connecting the components. For this we use Connection point, which are objects inside the component object. They can be output or input, they also have coordinates</w:t>
+      </w:r>
+      <w:r>
+        <w:t xml:space="preserve">. So a pipeline begins in an output connection point of component and finishes in input connection point of other component. </w:t>
       </w:r>
     </w:p>
     <w:p>
       <w:pPr>
         <w:ind w:firstLine="360"/>
       </w:pPr>
-      <w:r>
-        <w:t xml:space="preserve">We encountered some problems while implementing the functionality, one of which was the collusion of components on the grid. So a solution was an algorithm which checks if the component is placed over another component. With this algorithm we solver our problem. </w:t>
-      </w:r>
-    </w:p>
+    </w:p>
+    <w:p>
+      <w:pPr>
+        <w:pStyle w:val="Heading4"/>
+        <w:numPr>
+          <w:ilvl w:val="0"/>
+          <w:numId w:val="17"/>
+        </w:numPr>
+      </w:pPr>
+      <w:r>
+        <w:t>Transition of the flow</w:t>
+      </w:r>
+    </w:p>
+    <w:p/>
     <w:p>
       <w:pPr>
         <w:ind w:firstLine="360"/>
       </w:pPr>
       <w:r>
-        <w:t>//Write any problems you can think of</w:t>
-      </w:r>
-      <w:r>
-        <w:t xml:space="preserve"> </w:t>
-      </w:r>
-    </w:p>
+        <w:t>We were in a situation where we have made methods for connection components and now we had to transfer flow from one component to another when they are connected. We found a solution and the application transfers flow from output component to input component but it checks the capacity of the input component. If the component capacity is smaller than the flow it is receiving the pipe connecting it is colored red. This only effects the sink, as it only has a capacity for its input. If the output flow is lower than the input capacity, then the input component gets the flow from the output component and the pipe color is gray.</w:t>
+      </w:r>
+    </w:p>
+    <w:p>
+      <w:pPr>
+        <w:ind w:firstLine="360"/>
+      </w:pPr>
+      <w:r>
+        <w:t xml:space="preserve">While working with this we had problems distinguishing the main object and from where to get the flow that is being transferred and how to update the outputs of the component. We found a solution to this problem by registering a pipe connection to a connection point, making it easier to check if the connection point is connected or not. This allowed us to easily check the flow and update it on the component. </w:t>
+      </w:r>
+    </w:p>
+    <w:p/>
     <w:p>
       <w:pPr>
         <w:pStyle w:val="Heading4"/>
@@ -3766,81 +4014,153 @@
         </w:numPr>
       </w:pPr>
       <w:r>
-        <w:t>Pipeline 2D world</w:t>
-      </w:r>
-      <w:r>
-        <w:t xml:space="preserve"> and connecting components using pipe</w:t>
+        <w:t>Edit component</w:t>
+      </w:r>
+    </w:p>
+    <w:p>
+      <w:pPr>
+        <w:pStyle w:val="ListParagraph"/>
+        <w:ind w:left="360" w:firstLine="360"/>
+      </w:pPr>
+      <w:r>
+        <w:t>We were in a situation where we have made methods for connection components and now we had to transfer flow from one component to another when they are connected. We found a solution and the application transfers flow from output component to input component but it checks the capacity of the input component. If the component capacity is smaller than the flow it is receiving the pipe connecting it is colored red. This only effects the sink, as it only has a capacity for its input. If the output flow is lower than the input capacity, then the input component gets the flow from the output component and the pipe color is gray.</w:t>
+      </w:r>
+    </w:p>
+    <w:p>
+      <w:pPr>
+        <w:pStyle w:val="ListParagraph"/>
+        <w:ind w:left="360" w:firstLine="360"/>
+      </w:pPr>
+      <w:r>
+        <w:t xml:space="preserve">While working with this we had problems distinguishing the main object and from where to get the flow that is being transferred and how to update the outputs of the component. We found a solution to this problem by registering a pipe connection to a connection point, making it easier to check if the connection point is connected or not. This allowed us to easily check the flow and update it on the component. </w:t>
       </w:r>
     </w:p>
     <w:p/>
     <w:p>
       <w:pPr>
-        <w:ind w:firstLine="360"/>
-      </w:pPr>
-      <w:r>
-        <w:t xml:space="preserve">We wanted our application </w:t>
-      </w:r>
-      <w:r>
-        <w:t xml:space="preserve">to be </w:t>
-      </w:r>
-      <w:r>
-        <w:t>more realistic, so we needed a solution for making our pipelines in a way that the</w:t>
-      </w:r>
-      <w:r>
-        <w:t>y don’t intersect. A solution was</w:t>
-      </w:r>
-      <w:r>
-        <w:t xml:space="preserve"> found by making an algorithm for creating a pipeline. When </w:t>
-      </w:r>
-      <w:r>
-        <w:t xml:space="preserve">a </w:t>
-      </w:r>
-      <w:r>
-        <w:t>pipeline is created by t</w:t>
-      </w:r>
-      <w:r>
-        <w:t xml:space="preserve">he user the algorithm checks </w:t>
-      </w:r>
-      <w:r>
-        <w:t xml:space="preserve">the </w:t>
-      </w:r>
-      <w:r>
-        <w:t xml:space="preserve">next action the user and calculates if this action will intersect the pipe with itself with other pipe or component. </w:t>
-      </w:r>
-    </w:p>
-    <w:p>
-      <w:pPr>
-        <w:ind w:firstLine="360"/>
+        <w:pStyle w:val="Heading4"/>
+        <w:numPr>
+          <w:ilvl w:val="0"/>
+          <w:numId w:val="17"/>
+        </w:numPr>
       </w:pPr>
       <w:r>
         <w:lastRenderedPageBreak/>
-        <w:t xml:space="preserve">After we had the solution of how </w:t>
-      </w:r>
-      <w:r>
-        <w:t xml:space="preserve">to </w:t>
-      </w:r>
-      <w:r>
-        <w:t>make proper pipe</w:t>
-      </w:r>
-      <w:r>
-        <w:t>s</w:t>
-      </w:r>
-      <w:r>
-        <w:t xml:space="preserve"> we had to make methods of connecting the components. For this we use</w:t>
-      </w:r>
-      <w:r>
-        <w:t>d</w:t>
-      </w:r>
-      <w:r>
-        <w:t xml:space="preserve"> Connection point, which are objects inside the component object. They can be output or input, they also have coordinates</w:t>
-      </w:r>
-      <w:r>
-        <w:t xml:space="preserve">. So a pipeline begins in an output connection point of component and finishes in input connection point of other component. </w:t>
-      </w:r>
-    </w:p>
-    <w:p>
-      <w:pPr>
-        <w:ind w:firstLine="360"/>
+        <w:t>Managing the working grid</w:t>
+      </w:r>
+    </w:p>
+    <w:p>
+      <w:pPr>
+        <w:ind w:left="360"/>
+      </w:pPr>
+      <w:r>
+        <w:t xml:space="preserve">One of the most important features of the application – to manage the working grid, took us a lot efforts to implement. </w:t>
+      </w:r>
+      <w:r>
+        <w:t>There are a couple of functionalities that can be applied on the working grid:</w:t>
+      </w:r>
+    </w:p>
+    <w:p>
+      <w:pPr>
+        <w:pStyle w:val="ListParagraph"/>
+        <w:numPr>
+          <w:ilvl w:val="0"/>
+          <w:numId w:val="20"/>
+        </w:numPr>
+      </w:pPr>
+      <w:r>
+        <w:t>New grid</w:t>
+      </w:r>
+    </w:p>
+    <w:p>
+      <w:pPr>
+        <w:pStyle w:val="ListParagraph"/>
+        <w:numPr>
+          <w:ilvl w:val="0"/>
+          <w:numId w:val="20"/>
+        </w:numPr>
+      </w:pPr>
+      <w:r>
+        <w:t>Save grid</w:t>
+      </w:r>
+    </w:p>
+    <w:p>
+      <w:pPr>
+        <w:pStyle w:val="ListParagraph"/>
+        <w:numPr>
+          <w:ilvl w:val="0"/>
+          <w:numId w:val="20"/>
+        </w:numPr>
+      </w:pPr>
+      <w:r>
+        <w:t>Save as grid</w:t>
+      </w:r>
+    </w:p>
+    <w:p>
+      <w:pPr>
+        <w:pStyle w:val="ListParagraph"/>
+        <w:numPr>
+          <w:ilvl w:val="0"/>
+          <w:numId w:val="20"/>
+        </w:numPr>
+      </w:pPr>
+      <w:r>
+        <w:t>Open grid</w:t>
+      </w:r>
+    </w:p>
+    <w:p>
+      <w:pPr>
+        <w:pStyle w:val="ListParagraph"/>
+        <w:numPr>
+          <w:ilvl w:val="0"/>
+          <w:numId w:val="20"/>
+        </w:numPr>
+      </w:pPr>
+      <w:r>
+        <w:t>Clear grid</w:t>
+      </w:r>
+    </w:p>
+    <w:p>
+      <w:pPr>
+        <w:pStyle w:val="ListParagraph"/>
+        <w:numPr>
+          <w:ilvl w:val="0"/>
+          <w:numId w:val="20"/>
+        </w:numPr>
+      </w:pPr>
+      <w:r>
+        <w:t>Close grid</w:t>
+      </w:r>
+    </w:p>
+    <w:p>
+      <w:pPr>
+        <w:ind w:left="360" w:firstLine="360"/>
+      </w:pPr>
+      <w:r>
+        <w:t xml:space="preserve">We faced some problems implementing them and we gained a lot new knowledge as well. We had to make a clear difference between “Save” and “Save as”. Of course the difference was that when the user chooses “Save as”, our application has to give the opportunity to the user to choose specific path and name. While “Save” functionality is meant to save the grid on the same place with the same name </w:t>
+      </w:r>
+      <w:r>
+        <w:rPr>
+          <w:u w:val="single"/>
+        </w:rPr>
+        <w:t>if it is already saved before</w:t>
+      </w:r>
+      <w:r>
+        <w:t xml:space="preserve"> or to do exactly the same steps as “Save as” if it is not saved before.</w:t>
+      </w:r>
+    </w:p>
+    <w:p>
+      <w:pPr>
+        <w:ind w:left="360"/>
+      </w:pPr>
+      <w:r>
+        <w:tab/>
+        <w:t>We managed to implement all the functional options mentioned above in the way that is best suitable for the user. For example if there are changes made on the grid and the user wants to close the grid or open a new one, our application always asks the user if he/she wants to save the changes before closing.</w:t>
+      </w:r>
+    </w:p>
+    <w:p>
+      <w:pPr>
+        <w:ind w:left="360"/>
       </w:pPr>
     </w:p>
     <w:p>
@@ -3852,205 +4172,177 @@
         </w:numPr>
       </w:pPr>
       <w:r>
-        <w:t>Transition of the flow</w:t>
-      </w:r>
-    </w:p>
-    <w:p/>
-    <w:p>
-      <w:pPr>
-        <w:ind w:firstLine="360"/>
-      </w:pPr>
-      <w:r>
-        <w:t>W</w:t>
-      </w:r>
-      <w:r>
-        <w:t>e were in a situation where we have made methods for connection components and now we had to transfer flow from one component to another when they are connected. We found a solution and the application transfers flow from output component to input component but it checks the capacity of the input component.</w:t>
-      </w:r>
-      <w:r>
-        <w:t xml:space="preserve"> If the component capacity is smaller than the flow it is receiving the pipe connecting it is colored red. This only effects the sink, as it only has a capacity for its input. </w:t>
-      </w:r>
-      <w:r>
-        <w:t>If the output flow is lower than the input c</w:t>
+        <w:t>Undo and choose previous state functionality</w:t>
+      </w:r>
+    </w:p>
+    <w:p>
+      <w:pPr>
+        <w:ind w:left="360" w:firstLine="360"/>
+      </w:pPr>
+      <w:r>
+        <w:t>Thinking about this challenge first we found out that a stack needs to be implemented and also an opposite action of each change that is made. T</w:t>
       </w:r>
       <w:bookmarkStart w:id="4" w:name="_GoBack"/>
       <w:bookmarkEnd w:id="4"/>
       <w:r>
-        <w:t xml:space="preserve">apacity, then the input component gets the flow from the output component and the pipe color </w:t>
-      </w:r>
-      <w:r>
-        <w:t>is gray</w:t>
-      </w:r>
-      <w:r>
-        <w:t>.</w:t>
+        <w:t xml:space="preserve">his seemed to us as a lot work and of course we tried to come up with something smarter. </w:t>
+      </w:r>
+    </w:p>
+    <w:p>
+      <w:pPr>
+        <w:ind w:left="360" w:firstLine="360"/>
+      </w:pPr>
+      <w:r>
+        <w:t xml:space="preserve">Trying different solutions we found that we can actually serialize each step of the grid in a separate folder. We implemented it and it seemed really successful. That way we can undo a change going to a previous state moreover we extended the functionality in a way that the user can undo a couple of changes, not only one! </w:t>
+      </w:r>
+    </w:p>
+    <w:p>
+      <w:pPr>
+        <w:ind w:left="360" w:firstLine="360"/>
+      </w:pPr>
+      <w:r>
+        <w:t xml:space="preserve">In a way this makes our </w:t>
+      </w:r>
+      <w:proofErr w:type="spellStart"/>
+      <w:r>
+        <w:t>Flowly</w:t>
+      </w:r>
+      <w:proofErr w:type="spellEnd"/>
+      <w:r>
+        <w:t xml:space="preserve"> application unique.   </w:t>
+      </w:r>
+    </w:p>
+    <w:p>
+      <w:pPr>
+        <w:pStyle w:val="Heading4"/>
+        <w:numPr>
+          <w:ilvl w:val="0"/>
+          <w:numId w:val="17"/>
+        </w:numPr>
+      </w:pPr>
+      <w:r>
+        <w:t xml:space="preserve"> Graphics cleared after minimizing application</w:t>
+      </w:r>
+    </w:p>
+    <w:p>
+      <w:pPr>
+        <w:ind w:left="360" w:firstLine="360"/>
+      </w:pPr>
+      <w:r>
+        <w:t>When the application is minimized the content would not be re-drawn to the form, even after the Paint event would be called as normally intended by the form. The paint event would be called a little before the form itself would be fully maximized. We had to find a walk around with a small delay to the visualization of the components on the grid.</w:t>
+      </w:r>
+    </w:p>
+    <w:p>
+      <w:pPr>
+        <w:ind w:left="360"/>
+      </w:pPr>
+      <w:r>
+        <w:br/>
+        <w:t xml:space="preserve">By adding a thread to draw the objects after the form has been fully maximized we </w:t>
+      </w:r>
+      <w:r>
+        <w:t>managed</w:t>
+      </w:r>
+      <w:r>
+        <w:t xml:space="preserve"> to create a way to visualize the content of the grid after a minimize event. </w:t>
+      </w:r>
+    </w:p>
+    <w:p/>
+    <w:p>
+      <w:pPr>
+        <w:pStyle w:val="Heading4"/>
+        <w:numPr>
+          <w:ilvl w:val="0"/>
+          <w:numId w:val="17"/>
+        </w:numPr>
+      </w:pPr>
+      <w:r>
+        <w:t xml:space="preserve"> Multithreading</w:t>
+      </w:r>
+    </w:p>
+    <w:p>
+      <w:pPr>
+        <w:ind w:left="360" w:firstLine="360"/>
+      </w:pPr>
+      <w:r>
+        <w:t>Using multi-threading we re-draw the components after the form has been minimized and been fully maximized.</w:t>
+      </w:r>
+    </w:p>
+    <w:p>
+      <w:pPr>
+        <w:ind w:left="360" w:firstLine="360"/>
+      </w:pPr>
+      <w:r>
+        <w:lastRenderedPageBreak/>
+        <w:t>We attempted to use multi-threading to speed up the process of saving a change but it turned out to be very difficult because it required synchronization between the graphics engine, form components and data that is inside our system. The same variable would be used by multiple threads and there would be conflicts or some data could get lost in the process.</w:t>
+      </w:r>
+    </w:p>
+    <w:p>
+      <w:pPr>
+        <w:pStyle w:val="ListParagraph"/>
+        <w:ind w:left="360"/>
+      </w:pPr>
+      <w:r>
+        <w:t xml:space="preserve"> </w:t>
+      </w:r>
+      <w:r>
+        <w:tab/>
+      </w:r>
+      <w:r>
+        <w:t>Instead we optimized the process so it would store information in a way that is easy and fast to be saved to the files.</w:t>
+      </w:r>
+    </w:p>
+    <w:p/>
+    <w:p/>
+    <w:p>
+      <w:pPr>
+        <w:pStyle w:val="Heading4"/>
+        <w:numPr>
+          <w:ilvl w:val="0"/>
+          <w:numId w:val="17"/>
+        </w:numPr>
+      </w:pPr>
+      <w:r>
+        <w:t>// If you can think of anything</w:t>
+      </w:r>
+      <w:r>
+        <w:t xml:space="preserve"> </w:t>
       </w:r>
     </w:p>
     <w:p>
       <w:pPr>
         <w:ind w:firstLine="360"/>
       </w:pPr>
-      <w:r>
-        <w:t xml:space="preserve">While working with this we had problems distinguishing the main object and from where to get the flow that is being transferred and how to update the outputs of the component. We found a solution to this problem by registering a pipe connection to a connection point, making it easier to check if the connection point is connected or not. This allowed us to easily check the flow and update it on the component. </w:t>
-      </w:r>
-    </w:p>
-    <w:p/>
-    <w:p>
-      <w:pPr>
-        <w:pStyle w:val="Heading4"/>
-        <w:numPr>
-          <w:ilvl w:val="0"/>
-          <w:numId w:val="17"/>
-        </w:numPr>
-      </w:pPr>
-      <w:r>
-        <w:t>Edit component</w:t>
-      </w:r>
     </w:p>
     <w:p>
       <w:pPr>
         <w:ind w:firstLine="360"/>
       </w:pPr>
-      <w:r>
-        <w:t xml:space="preserve">We successfully implemented creating component, and making connections between components using pipe. So we had to implement editing. The functionality of the mode had to change the properties of chosen component placed on the grid. The properties were given by the user. </w:t>
-      </w:r>
     </w:p>
     <w:p>
       <w:pPr>
         <w:ind w:firstLine="360"/>
       </w:pPr>
-      <w:r>
-        <w:t>The biggest problem in this situation was that when editing component which is connected to one or more other components had to change the properties of the whole connection line. For example, if we have a pump which is connected to sink through a splitter, the application has to update the flow for each component. The solution was based only on mathematics, and only calculations were implemented</w:t>
-      </w:r>
-      <w:r>
-        <w:t>. We updated the main object and using the connection points we signal the other components to update their flow.</w:t>
-      </w:r>
-    </w:p>
-    <w:p/>
-    <w:p>
-      <w:pPr>
-        <w:pStyle w:val="Heading4"/>
-        <w:numPr>
-          <w:ilvl w:val="0"/>
-          <w:numId w:val="17"/>
-        </w:numPr>
-      </w:pPr>
-      <w:r>
-        <w:t>Saving/Loading/Clearing Grid</w:t>
-      </w:r>
-    </w:p>
-    <w:p>
-      <w:r>
-        <w:t>// How is the application supposed to Save/Load/Clear Grid</w:t>
-      </w:r>
-    </w:p>
-    <w:p>
-      <w:r>
-        <w:t>//What solution we have found to the problem</w:t>
-      </w:r>
-    </w:p>
-    <w:p>
-      <w:pPr>
-        <w:pStyle w:val="Heading4"/>
-        <w:numPr>
-          <w:ilvl w:val="0"/>
-          <w:numId w:val="17"/>
-        </w:numPr>
-      </w:pPr>
-      <w:r>
-        <w:t xml:space="preserve"> </w:t>
-      </w:r>
-      <w:r>
-        <w:t>Undo and choose previous state functionality</w:t>
-      </w:r>
-    </w:p>
-    <w:p>
-      <w:r>
-        <w:t>// How is the application supposed to do Undo</w:t>
-      </w:r>
-    </w:p>
-    <w:p>
-      <w:r>
-        <w:t>//What solution we have found to the problem</w:t>
-      </w:r>
-    </w:p>
-    <w:p/>
-    <w:p>
-      <w:pPr>
-        <w:pStyle w:val="Heading4"/>
-        <w:numPr>
-          <w:ilvl w:val="0"/>
-          <w:numId w:val="17"/>
-        </w:numPr>
-      </w:pPr>
-      <w:r>
-        <w:lastRenderedPageBreak/>
-        <w:t xml:space="preserve"> Graphics cleared after minimizing application</w:t>
-      </w:r>
     </w:p>
     <w:p>
       <w:pPr>
         <w:ind w:firstLine="360"/>
       </w:pPr>
-      <w:r>
-        <w:t>When the application is minimized the content would not be re-drawn to the form, even after the Paint event would be called as normally intended by the form. The paint event would be called a little before the form itself would be fully maximized. We had to find a walk around with a small delay to the visualization of the components on the grid.</w:t>
-      </w:r>
-    </w:p>
-    <w:p>
-      <w:r>
-        <w:br/>
-        <w:t xml:space="preserve">By adding a thread to draw the objects after the form has been fully maximized we managed to create a way to visualize the content of the grid after a minimize event. </w:t>
-      </w:r>
-    </w:p>
-    <w:p/>
-    <w:p>
-      <w:pPr>
-        <w:pStyle w:val="Heading4"/>
-        <w:numPr>
-          <w:ilvl w:val="0"/>
-          <w:numId w:val="17"/>
-        </w:numPr>
-      </w:pPr>
-      <w:r>
-        <w:t xml:space="preserve"> Multithreading</w:t>
-      </w:r>
     </w:p>
     <w:p>
       <w:pPr>
         <w:ind w:firstLine="360"/>
       </w:pPr>
-      <w:r>
-        <w:t>Using multi-threading we re-draw the components after the form has been minimized and been fully maximized.</w:t>
-      </w:r>
     </w:p>
     <w:p>
       <w:pPr>
         <w:ind w:firstLine="360"/>
       </w:pPr>
-      <w:r>
-        <w:t>We attempted to use multi-threading to speed up the process of saving a change but it turned out to be very difficult because it required synchronization between the graphics engine, form components and data that is inside our system. The same variable would be used by multiple threads and there would be conflicts or some data could get lost in the process.</w:t>
-      </w:r>
     </w:p>
     <w:p>
       <w:pPr>
         <w:ind w:firstLine="360"/>
       </w:pPr>
-      <w:r>
-        <w:t xml:space="preserve"> Instead we optimized the process so it would store information in a way that is easy and fast to be saved to the files.</w:t>
-      </w:r>
-    </w:p>
-    <w:p>
-      <w:pPr>
-        <w:pStyle w:val="Heading4"/>
-        <w:numPr>
-          <w:ilvl w:val="0"/>
-          <w:numId w:val="17"/>
-        </w:numPr>
-      </w:pPr>
-      <w:r>
-        <w:t>// If you can think of anything</w:t>
-      </w:r>
-      <w:r>
-        <w:t xml:space="preserve"> </w:t>
-      </w:r>
     </w:p>
     <w:p>
       <w:pPr>
@@ -4094,46 +4386,13 @@
     </w:p>
     <w:p>
       <w:pPr>
-        <w:ind w:firstLine="360"/>
-      </w:pPr>
-    </w:p>
-    <w:p>
-      <w:pPr>
-        <w:ind w:firstLine="360"/>
-      </w:pPr>
-    </w:p>
-    <w:p>
-      <w:pPr>
-        <w:ind w:firstLine="360"/>
-      </w:pPr>
-    </w:p>
-    <w:p>
-      <w:pPr>
-        <w:ind w:firstLine="360"/>
-      </w:pPr>
-    </w:p>
-    <w:p>
-      <w:pPr>
-        <w:ind w:firstLine="360"/>
-      </w:pPr>
-    </w:p>
-    <w:p>
-      <w:pPr>
-        <w:ind w:firstLine="360"/>
-      </w:pPr>
-    </w:p>
-    <w:p>
-      <w:pPr>
-        <w:ind w:firstLine="360"/>
-      </w:pPr>
-    </w:p>
-    <w:p>
-      <w:pPr>
         <w:pStyle w:val="Heading1"/>
       </w:pPr>
+      <w:bookmarkStart w:id="5" w:name="_Toc440802675"/>
       <w:r>
         <w:t>Personal Evaluations</w:t>
       </w:r>
+      <w:bookmarkEnd w:id="5"/>
     </w:p>
     <w:sectPr>
       <w:footerReference w:type="default" r:id="rId10"/>
@@ -4205,7 +4464,7 @@
           <w:rPr>
             <w:noProof/>
           </w:rPr>
-          <w:t>4</w:t>
+          <w:t>13</w:t>
         </w:r>
         <w:r>
           <w:rPr>
@@ -5511,6 +5770,95 @@
     </w:lvl>
   </w:abstractNum>
   <w:abstractNum w:abstractNumId="11" w15:restartNumberingAfterBreak="0">
+    <w:nsid w:val="4070411F"/>
+    <w:multiLevelType w:val="hybridMultilevel"/>
+    <w:tmpl w:val="4A88A66A"/>
+    <w:lvl w:ilvl="0" w:tplc="04090011">
+      <w:start w:val="1"/>
+      <w:numFmt w:val="decimal"/>
+      <w:lvlText w:val="%1)"/>
+      <w:lvlJc w:val="left"/>
+      <w:pPr>
+        <w:ind w:left="720" w:hanging="360"/>
+      </w:pPr>
+      <w:rPr>
+        <w:rFonts w:hint="default"/>
+      </w:rPr>
+    </w:lvl>
+    <w:lvl w:ilvl="1" w:tplc="04090019" w:tentative="1">
+      <w:start w:val="1"/>
+      <w:numFmt w:val="lowerLetter"/>
+      <w:lvlText w:val="%2."/>
+      <w:lvlJc w:val="left"/>
+      <w:pPr>
+        <w:ind w:left="1440" w:hanging="360"/>
+      </w:pPr>
+    </w:lvl>
+    <w:lvl w:ilvl="2" w:tplc="0409001B" w:tentative="1">
+      <w:start w:val="1"/>
+      <w:numFmt w:val="lowerRoman"/>
+      <w:lvlText w:val="%3."/>
+      <w:lvlJc w:val="right"/>
+      <w:pPr>
+        <w:ind w:left="2160" w:hanging="180"/>
+      </w:pPr>
+    </w:lvl>
+    <w:lvl w:ilvl="3" w:tplc="0409000F" w:tentative="1">
+      <w:start w:val="1"/>
+      <w:numFmt w:val="decimal"/>
+      <w:lvlText w:val="%4."/>
+      <w:lvlJc w:val="left"/>
+      <w:pPr>
+        <w:ind w:left="2880" w:hanging="360"/>
+      </w:pPr>
+    </w:lvl>
+    <w:lvl w:ilvl="4" w:tplc="04090019" w:tentative="1">
+      <w:start w:val="1"/>
+      <w:numFmt w:val="lowerLetter"/>
+      <w:lvlText w:val="%5."/>
+      <w:lvlJc w:val="left"/>
+      <w:pPr>
+        <w:ind w:left="3600" w:hanging="360"/>
+      </w:pPr>
+    </w:lvl>
+    <w:lvl w:ilvl="5" w:tplc="0409001B" w:tentative="1">
+      <w:start w:val="1"/>
+      <w:numFmt w:val="lowerRoman"/>
+      <w:lvlText w:val="%6."/>
+      <w:lvlJc w:val="right"/>
+      <w:pPr>
+        <w:ind w:left="4320" w:hanging="180"/>
+      </w:pPr>
+    </w:lvl>
+    <w:lvl w:ilvl="6" w:tplc="0409000F" w:tentative="1">
+      <w:start w:val="1"/>
+      <w:numFmt w:val="decimal"/>
+      <w:lvlText w:val="%7."/>
+      <w:lvlJc w:val="left"/>
+      <w:pPr>
+        <w:ind w:left="5040" w:hanging="360"/>
+      </w:pPr>
+    </w:lvl>
+    <w:lvl w:ilvl="7" w:tplc="04090019" w:tentative="1">
+      <w:start w:val="1"/>
+      <w:numFmt w:val="lowerLetter"/>
+      <w:lvlText w:val="%8."/>
+      <w:lvlJc w:val="left"/>
+      <w:pPr>
+        <w:ind w:left="5760" w:hanging="360"/>
+      </w:pPr>
+    </w:lvl>
+    <w:lvl w:ilvl="8" w:tplc="0409001B" w:tentative="1">
+      <w:start w:val="1"/>
+      <w:numFmt w:val="lowerRoman"/>
+      <w:lvlText w:val="%9."/>
+      <w:lvlJc w:val="right"/>
+      <w:pPr>
+        <w:ind w:left="6480" w:hanging="180"/>
+      </w:pPr>
+    </w:lvl>
+  </w:abstractNum>
+  <w:abstractNum w:abstractNumId="12" w15:restartNumberingAfterBreak="0">
     <w:nsid w:val="49A3453D"/>
     <w:multiLevelType w:val="hybridMultilevel"/>
     <w:tmpl w:val="E59C1F94"/>
@@ -5623,7 +5971,7 @@
       </w:rPr>
     </w:lvl>
   </w:abstractNum>
-  <w:abstractNum w:abstractNumId="12" w15:restartNumberingAfterBreak="0">
+  <w:abstractNum w:abstractNumId="13" w15:restartNumberingAfterBreak="0">
     <w:nsid w:val="5B9F3893"/>
     <w:multiLevelType w:val="hybridMultilevel"/>
     <w:tmpl w:val="236C62D4"/>
@@ -5736,7 +6084,7 @@
       </w:rPr>
     </w:lvl>
   </w:abstractNum>
-  <w:abstractNum w:abstractNumId="13" w15:restartNumberingAfterBreak="0">
+  <w:abstractNum w:abstractNumId="14" w15:restartNumberingAfterBreak="0">
     <w:nsid w:val="5D636E73"/>
     <w:multiLevelType w:val="hybridMultilevel"/>
     <w:tmpl w:val="17265672"/>
@@ -5849,7 +6197,7 @@
       </w:rPr>
     </w:lvl>
   </w:abstractNum>
-  <w:abstractNum w:abstractNumId="14" w15:restartNumberingAfterBreak="0">
+  <w:abstractNum w:abstractNumId="15" w15:restartNumberingAfterBreak="0">
     <w:nsid w:val="60AE50FE"/>
     <w:multiLevelType w:val="hybridMultilevel"/>
     <w:tmpl w:val="E2764494"/>
@@ -5938,7 +6286,7 @@
       </w:pPr>
     </w:lvl>
   </w:abstractNum>
-  <w:abstractNum w:abstractNumId="15" w15:restartNumberingAfterBreak="0">
+  <w:abstractNum w:abstractNumId="16" w15:restartNumberingAfterBreak="0">
     <w:nsid w:val="62DB369D"/>
     <w:multiLevelType w:val="hybridMultilevel"/>
     <w:tmpl w:val="BE6A718E"/>
@@ -6051,7 +6399,7 @@
       </w:rPr>
     </w:lvl>
   </w:abstractNum>
-  <w:abstractNum w:abstractNumId="16" w15:restartNumberingAfterBreak="0">
+  <w:abstractNum w:abstractNumId="17" w15:restartNumberingAfterBreak="0">
     <w:nsid w:val="632A1596"/>
     <w:multiLevelType w:val="hybridMultilevel"/>
     <w:tmpl w:val="BD3C47F0"/>
@@ -6164,7 +6512,7 @@
       </w:rPr>
     </w:lvl>
   </w:abstractNum>
-  <w:abstractNum w:abstractNumId="17" w15:restartNumberingAfterBreak="0">
+  <w:abstractNum w:abstractNumId="18" w15:restartNumberingAfterBreak="0">
     <w:nsid w:val="756214F6"/>
     <w:multiLevelType w:val="hybridMultilevel"/>
     <w:tmpl w:val="A066D650"/>
@@ -6277,7 +6625,7 @@
       </w:rPr>
     </w:lvl>
   </w:abstractNum>
-  <w:abstractNum w:abstractNumId="18" w15:restartNumberingAfterBreak="0">
+  <w:abstractNum w:abstractNumId="19" w15:restartNumberingAfterBreak="0">
     <w:nsid w:val="7E1B2833"/>
     <w:multiLevelType w:val="hybridMultilevel"/>
     <w:tmpl w:val="44BA23DC"/>
@@ -6370,10 +6718,10 @@
     <w:abstractNumId w:val="8"/>
   </w:num>
   <w:num w:numId="2">
-    <w:abstractNumId w:val="12"/>
+    <w:abstractNumId w:val="13"/>
   </w:num>
   <w:num w:numId="3">
-    <w:abstractNumId w:val="11"/>
+    <w:abstractNumId w:val="12"/>
   </w:num>
   <w:num w:numId="4">
     <w:abstractNumId w:val="6"/>
@@ -6385,13 +6733,13 @@
     <w:abstractNumId w:val="7"/>
   </w:num>
   <w:num w:numId="7">
-    <w:abstractNumId w:val="16"/>
+    <w:abstractNumId w:val="17"/>
   </w:num>
   <w:num w:numId="8">
-    <w:abstractNumId w:val="13"/>
+    <w:abstractNumId w:val="14"/>
   </w:num>
   <w:num w:numId="9">
-    <w:abstractNumId w:val="17"/>
+    <w:abstractNumId w:val="18"/>
   </w:num>
   <w:num w:numId="10">
     <w:abstractNumId w:val="2"/>
@@ -6409,19 +6757,22 @@
     <w:abstractNumId w:val="3"/>
   </w:num>
   <w:num w:numId="15">
-    <w:abstractNumId w:val="15"/>
+    <w:abstractNumId w:val="16"/>
   </w:num>
   <w:num w:numId="16">
     <w:abstractNumId w:val="9"/>
   </w:num>
   <w:num w:numId="17">
-    <w:abstractNumId w:val="18"/>
+    <w:abstractNumId w:val="19"/>
   </w:num>
   <w:num w:numId="18">
     <w:abstractNumId w:val="1"/>
   </w:num>
   <w:num w:numId="19">
-    <w:abstractNumId w:val="14"/>
+    <w:abstractNumId w:val="15"/>
+  </w:num>
+  <w:num w:numId="20">
+    <w:abstractNumId w:val="11"/>
   </w:num>
   <w:numIdMacAtCleanup w:val="1"/>
 </w:numbering>
@@ -7824,7 +8175,7 @@
     <w:rsidRoot w:val="009C08E5"/>
     <w:rsid w:val="00023CEC"/>
     <w:rsid w:val="001153B4"/>
-    <w:rsid w:val="00191ED6"/>
+    <w:rsid w:val="0018514B"/>
     <w:rsid w:val="003C3E8F"/>
     <w:rsid w:val="004D7A60"/>
     <w:rsid w:val="00517F3D"/>
@@ -7846,6 +8197,7 @@
     <w:rsid w:val="00B56D0B"/>
     <w:rsid w:val="00BE6DB3"/>
     <w:rsid w:val="00C453CC"/>
+    <w:rsid w:val="00C67E25"/>
     <w:rsid w:val="00EB2846"/>
     <w:rsid w:val="00ED6488"/>
     <w:rsid w:val="00F82F67"/>
@@ -8589,7 +8941,7 @@
 </file>
 
 <file path=customXml/itemProps1.xml><?xml version="1.0" encoding="utf-8"?>
-<ds:datastoreItem xmlns:ds="http://schemas.openxmlformats.org/officeDocument/2006/customXml" ds:itemID="{55F5472E-67DF-49B1-8FD7-899F214093EE}">
+<ds:datastoreItem xmlns:ds="http://schemas.openxmlformats.org/officeDocument/2006/customXml" ds:itemID="{683D1D4E-D8A2-42F5-9039-2739874F093A}">
   <ds:schemaRefs>
     <ds:schemaRef ds:uri="http://schemas.openxmlformats.org/officeDocument/2006/bibliography"/>
   </ds:schemaRefs>

</xml_diff>